<commit_message>
Agregue la descripcion de los roles
</commit_message>
<xml_diff>
--- a/EspecificaciónDelSistema.docx
+++ b/EspecificaciónDelSistema.docx
@@ -399,7 +399,6 @@
                                 </w14:textFill>
                               </w:rPr>
                             </w:pPr>
-                            <w:proofErr w:type="spellStart"/>
                             <w:r>
                               <w:rPr>
                                 <w:b/>
@@ -455,7 +454,6 @@
                               </w:rPr>
                               <w:t>DeliverYApp</w:t>
                             </w:r>
-                            <w:proofErr w:type="spellEnd"/>
                           </w:p>
                         </w:txbxContent>
                       </wps:txbx>
@@ -714,7 +712,6 @@
                           </w14:textFill>
                         </w:rPr>
                       </w:pPr>
-                      <w:proofErr w:type="spellStart"/>
                       <w:r>
                         <w:rPr>
                           <w:b/>
@@ -770,7 +767,6 @@
                         </w:rPr>
                         <w:t>DeliverYApp</w:t>
                       </w:r>
-                      <w:proofErr w:type="spellEnd"/>
                     </w:p>
                   </w:txbxContent>
                 </v:textbox>
@@ -1081,15 +1077,7 @@
         <w:jc w:val="both"/>
       </w:pPr>
       <w:r>
-        <w:t>Diseño, desarrollo e implementación del Sistema  “</w:t>
-      </w:r>
-      <w:proofErr w:type="spellStart"/>
-      <w:r>
-        <w:t>DeliverYApp</w:t>
-      </w:r>
-      <w:proofErr w:type="spellEnd"/>
-      <w:r>
-        <w:t xml:space="preserve">”. </w:t>
+        <w:t xml:space="preserve">Diseño, desarrollo e implementación del Sistema  “DeliverYApp”. </w:t>
       </w:r>
     </w:p>
     <w:p>
@@ -1098,21 +1086,8 @@
         <w:ind w:left="710"/>
         <w:jc w:val="both"/>
       </w:pPr>
-      <w:proofErr w:type="spellStart"/>
-      <w:r>
-        <w:t>DeliverYApp</w:t>
-      </w:r>
-      <w:proofErr w:type="spellEnd"/>
-      <w:r>
-        <w:t xml:space="preserve"> será un entorno web en el que se podrán registrar las empresas gastronómicas y así de esa forma poder ofrecer el servicio de </w:t>
-      </w:r>
-      <w:proofErr w:type="spellStart"/>
-      <w:r>
-        <w:t>delivery</w:t>
-      </w:r>
-      <w:proofErr w:type="spellEnd"/>
-      <w:r>
-        <w:t xml:space="preserve"> dicho sistema permitirá efectuar pedidos  del menú seleccionado por el cliente, una vez confirmado el pedido el usuario recibe las notificaciones de los pedidos y los procesa. </w:t>
+      <w:r>
+        <w:t xml:space="preserve">DeliverYApp será un entorno web en el que se podrán registrar las empresas gastronómicas y así de esa forma poder ofrecer el servicio de delivery dicho sistema permitirá efectuar pedidos  del menú seleccionado por el cliente, una vez confirmado el pedido el usuario recibe las notificaciones de los pedidos y los procesa. </w:t>
       </w:r>
     </w:p>
     <w:p>
@@ -1152,15 +1127,7 @@
         <w:jc w:val="both"/>
       </w:pPr>
       <w:r>
-        <w:t xml:space="preserve">La meta a alcanzar es mejorar el servicio de </w:t>
-      </w:r>
-      <w:proofErr w:type="spellStart"/>
-      <w:r>
-        <w:t>delivery</w:t>
-      </w:r>
-      <w:proofErr w:type="spellEnd"/>
-      <w:r>
-        <w:t xml:space="preserve"> y aumentar las ventas.</w:t>
+        <w:t>La meta a alcanzar es mejorar el servicio de delivery y aumentar las ventas.</w:t>
       </w:r>
     </w:p>
     <w:p>
@@ -1638,39 +1605,7 @@
           <w:sz w:val="24"/>
           <w:szCs w:val="24"/>
         </w:rPr>
-        <w:t>Protocolo de transferencia de hipertexto (</w:t>
-      </w:r>
-      <w:proofErr w:type="spellStart"/>
-      <w:r>
-        <w:rPr>
-          <w:sz w:val="24"/>
-          <w:szCs w:val="24"/>
-        </w:rPr>
-        <w:t>HiperText</w:t>
-      </w:r>
-      <w:proofErr w:type="spellEnd"/>
-      <w:r>
-        <w:rPr>
-          <w:sz w:val="24"/>
-          <w:szCs w:val="24"/>
-        </w:rPr>
-        <w:t xml:space="preserve"> Transfer </w:t>
-      </w:r>
-      <w:proofErr w:type="spellStart"/>
-      <w:r>
-        <w:rPr>
-          <w:sz w:val="24"/>
-          <w:szCs w:val="24"/>
-        </w:rPr>
-        <w:t>Protocol</w:t>
-      </w:r>
-      <w:proofErr w:type="spellEnd"/>
-      <w:r>
-        <w:rPr>
-          <w:sz w:val="24"/>
-          <w:szCs w:val="24"/>
-        </w:rPr>
-        <w:t xml:space="preserve">) es el protocolo usado en cada transacción. </w:t>
+        <w:t xml:space="preserve">Protocolo de transferencia de hipertexto (HiperText Transfer Protocol) es el protocolo usado en cada transacción. </w:t>
       </w:r>
     </w:p>
     <w:p>
@@ -1777,23 +1712,13 @@
           <w:szCs w:val="24"/>
         </w:rPr>
       </w:pPr>
-      <w:proofErr w:type="spellStart"/>
       <w:r>
         <w:rPr>
           <w:b/>
           <w:sz w:val="24"/>
           <w:szCs w:val="24"/>
         </w:rPr>
-        <w:t>MySQL</w:t>
-      </w:r>
-      <w:proofErr w:type="spellEnd"/>
-      <w:r>
-        <w:rPr>
-          <w:b/>
-          <w:sz w:val="24"/>
-          <w:szCs w:val="24"/>
-        </w:rPr>
-        <w:t xml:space="preserve">: </w:t>
+        <w:t xml:space="preserve">MySQL: </w:t>
       </w:r>
       <w:r>
         <w:rPr>
@@ -1817,59 +1742,13 @@
           <w:szCs w:val="24"/>
         </w:rPr>
       </w:pPr>
-      <w:proofErr w:type="spellStart"/>
       <w:r>
         <w:rPr>
           <w:b/>
           <w:sz w:val="24"/>
           <w:szCs w:val="24"/>
         </w:rPr>
-        <w:t>RoR</w:t>
-      </w:r>
-      <w:proofErr w:type="spellEnd"/>
-      <w:r>
-        <w:rPr>
-          <w:b/>
-          <w:sz w:val="24"/>
-          <w:szCs w:val="24"/>
-        </w:rPr>
-        <w:t xml:space="preserve"> (Ruby </w:t>
-      </w:r>
-      <w:proofErr w:type="spellStart"/>
-      <w:r>
-        <w:rPr>
-          <w:b/>
-          <w:sz w:val="24"/>
-          <w:szCs w:val="24"/>
-        </w:rPr>
-        <w:t>on</w:t>
-      </w:r>
-      <w:proofErr w:type="spellEnd"/>
-      <w:r>
-        <w:rPr>
-          <w:b/>
-          <w:sz w:val="24"/>
-          <w:szCs w:val="24"/>
-        </w:rPr>
-        <w:t xml:space="preserve"> </w:t>
-      </w:r>
-      <w:proofErr w:type="spellStart"/>
-      <w:r>
-        <w:rPr>
-          <w:b/>
-          <w:sz w:val="24"/>
-          <w:szCs w:val="24"/>
-        </w:rPr>
-        <w:t>Rails</w:t>
-      </w:r>
-      <w:proofErr w:type="spellEnd"/>
-      <w:r>
-        <w:rPr>
-          <w:b/>
-          <w:sz w:val="24"/>
-          <w:szCs w:val="24"/>
-        </w:rPr>
-        <w:t xml:space="preserve">): </w:t>
+        <w:t xml:space="preserve">RoR (Ruby on Rails): </w:t>
       </w:r>
       <w:r>
         <w:rPr>
@@ -1929,25 +1808,7 @@
           <w:sz w:val="24"/>
           <w:szCs w:val="24"/>
         </w:rPr>
-        <w:t xml:space="preserve">Dirección IP (Internet </w:t>
-      </w:r>
-      <w:proofErr w:type="spellStart"/>
-      <w:r>
-        <w:rPr>
-          <w:b/>
-          <w:sz w:val="24"/>
-          <w:szCs w:val="24"/>
-        </w:rPr>
-        <w:t>Protocol</w:t>
-      </w:r>
-      <w:proofErr w:type="spellEnd"/>
-      <w:r>
-        <w:rPr>
-          <w:b/>
-          <w:sz w:val="24"/>
-          <w:szCs w:val="24"/>
-        </w:rPr>
-        <w:t xml:space="preserve">): </w:t>
+        <w:t xml:space="preserve">Dirección IP (Internet Protocol): </w:t>
       </w:r>
       <w:r>
         <w:rPr>
@@ -2020,23 +1881,7 @@
           <w:sz w:val="24"/>
           <w:szCs w:val="24"/>
         </w:rPr>
-        <w:t xml:space="preserve"> según el estándar de IEEE 830 – IEEE </w:t>
-      </w:r>
-      <w:proofErr w:type="spellStart"/>
-      <w:r>
-        <w:rPr>
-          <w:sz w:val="24"/>
-          <w:szCs w:val="24"/>
-        </w:rPr>
-        <w:t>Std</w:t>
-      </w:r>
-      <w:proofErr w:type="spellEnd"/>
-      <w:r>
-        <w:rPr>
-          <w:sz w:val="24"/>
-          <w:szCs w:val="24"/>
-        </w:rPr>
-        <w:t xml:space="preserve">. 830-1998. </w:t>
+        <w:t xml:space="preserve"> según el estándar de IEEE 830 – IEEE Std. 830-1998. </w:t>
       </w:r>
     </w:p>
     <w:p>
@@ -2154,15 +1999,7 @@
         <w:jc w:val="both"/>
       </w:pPr>
       <w:r>
-        <w:t xml:space="preserve">El sistema </w:t>
-      </w:r>
-      <w:proofErr w:type="spellStart"/>
-      <w:r>
-        <w:t>DeliverYApp</w:t>
-      </w:r>
-      <w:proofErr w:type="spellEnd"/>
-      <w:r>
-        <w:t xml:space="preserve"> será un producto diseñado para trabajar en entornos web, lo que permitirá su utilización de forma descentralizada, además trabajará</w:t>
+        <w:t>El sistema DeliverYApp será un producto diseñado para trabajar en entornos web, lo que permitirá su utilización de forma descentralizada, además trabajará</w:t>
       </w:r>
       <w:r>
         <w:t xml:space="preserve"> de manera independie</w:t>
@@ -2217,15 +2054,7 @@
         <w:jc w:val="both"/>
       </w:pPr>
       <w:r>
-        <w:t xml:space="preserve">El sistema </w:t>
-      </w:r>
-      <w:proofErr w:type="spellStart"/>
-      <w:r>
-        <w:t>DeliverYApp</w:t>
-      </w:r>
-      <w:proofErr w:type="spellEnd"/>
-      <w:r>
-        <w:t xml:space="preserve"> permitirá realizar las siguientes funciones:</w:t>
+        <w:t>El sistema DeliverYApp permitirá realizar las siguientes funciones:</w:t>
       </w:r>
     </w:p>
     <w:p>
@@ -2254,21 +2083,7 @@
         <w:rPr>
           <w:b/>
         </w:rPr>
-        <w:t xml:space="preserve"> (</w:t>
-      </w:r>
-      <w:proofErr w:type="spellStart"/>
-      <w:r>
-        <w:rPr>
-          <w:b/>
-        </w:rPr>
-        <w:t>Login</w:t>
-      </w:r>
-      <w:proofErr w:type="spellEnd"/>
-      <w:r>
-        <w:rPr>
-          <w:b/>
-        </w:rPr>
-        <w:t xml:space="preserve"> - Empresa):</w:t>
+        <w:t xml:space="preserve"> (Login - Empresa):</w:t>
       </w:r>
       <w:r>
         <w:t xml:space="preserve"> Se le proveerá de un usuario y contraseña para que pueda acceder  y tener control de los servicios que provee el sistema.</w:t>
@@ -2419,21 +2234,7 @@
         <w:rPr>
           <w:b/>
         </w:rPr>
-        <w:t xml:space="preserve"> (</w:t>
-      </w:r>
-      <w:proofErr w:type="spellStart"/>
-      <w:r>
-        <w:rPr>
-          <w:b/>
-        </w:rPr>
-        <w:t>Login</w:t>
-      </w:r>
-      <w:proofErr w:type="spellEnd"/>
-      <w:r>
-        <w:rPr>
-          <w:b/>
-        </w:rPr>
-        <w:t xml:space="preserve"> - cliente):</w:t>
+        <w:t xml:space="preserve"> (Login - cliente):</w:t>
       </w:r>
       <w:r>
         <w:t xml:space="preserve"> El cliente deberá registrarse antes de solicitar el pedido.</w:t>
@@ -2597,23 +2398,7 @@
         <w:t>Políticas de la empresa:</w:t>
       </w:r>
       <w:r>
-        <w:t xml:space="preserve"> La aplicación se desarrollara mediante software de licencia abierta por lo tanto no se deberá pagar por el uso del servidor web(apache), sistema de gestión de base de datos (</w:t>
-      </w:r>
-      <w:proofErr w:type="spellStart"/>
-      <w:r>
-        <w:t>MySQL</w:t>
-      </w:r>
-      <w:proofErr w:type="spellEnd"/>
-      <w:r>
-        <w:t xml:space="preserve">) y el lenguaje de programación </w:t>
-      </w:r>
-      <w:proofErr w:type="spellStart"/>
-      <w:r>
-        <w:t>RoR</w:t>
-      </w:r>
-      <w:proofErr w:type="spellEnd"/>
-      <w:r>
-        <w:t>, por lo tanto la utilización de estos programas se harán mediantes las políticas establecidas por este tipo de licenciamiento.</w:t>
+        <w:t xml:space="preserve"> La aplicación se desarrollara mediante software de licencia abierta por lo tanto no se deberá pagar por el uso del servidor web(apache), sistema de gestión de base de datos (MySQL) y el lenguaje de programación RoR, por lo tanto la utilización de estos programas se harán mediantes las políticas establecidas por este tipo de licenciamiento.</w:t>
       </w:r>
     </w:p>
     <w:p>
@@ -2632,31 +2417,7 @@
         <w:t>Limitaciones del hardware:</w:t>
       </w:r>
       <w:r>
-        <w:t xml:space="preserve"> para esta aplicación será necesaria un computador servidor en el cual se instalara el servidor web apache, </w:t>
-      </w:r>
-      <w:proofErr w:type="spellStart"/>
-      <w:r>
-        <w:t>MySQl</w:t>
-      </w:r>
-      <w:proofErr w:type="spellEnd"/>
-      <w:r>
-        <w:t xml:space="preserve">, </w:t>
-      </w:r>
-      <w:proofErr w:type="spellStart"/>
-      <w:r>
-        <w:t>RoR</w:t>
-      </w:r>
-      <w:proofErr w:type="spellEnd"/>
-      <w:r>
-        <w:t xml:space="preserve"> y la aplicación </w:t>
-      </w:r>
-      <w:proofErr w:type="spellStart"/>
-      <w:r>
-        <w:t>DeliverYApp</w:t>
-      </w:r>
-      <w:proofErr w:type="spellEnd"/>
-      <w:r>
-        <w:t>.</w:t>
+        <w:t xml:space="preserve"> para esta aplicación será necesaria un computador servidor en el cual se instalara el servidor web apache, MySQl, RoR y la aplicación DeliverYApp.</w:t>
       </w:r>
     </w:p>
     <w:p>
@@ -2675,23 +2436,7 @@
         <w:t>Interfaces con otras aplicaciones:</w:t>
       </w:r>
       <w:r>
-        <w:t xml:space="preserve"> Debido a que el sistema no interactúa con otro sistema y es autónomo no se desarrollaran interfaces con otras aplicaciones. Las conexiones necesarias para la utilización del servidor web, </w:t>
-      </w:r>
-      <w:proofErr w:type="spellStart"/>
-      <w:r>
-        <w:t>MySQL</w:t>
-      </w:r>
-      <w:proofErr w:type="spellEnd"/>
-      <w:r>
-        <w:t xml:space="preserve">, </w:t>
-      </w:r>
-      <w:proofErr w:type="spellStart"/>
-      <w:r>
-        <w:t>RoR</w:t>
-      </w:r>
-      <w:proofErr w:type="spellEnd"/>
-      <w:r>
-        <w:t xml:space="preserve"> y un DNS será por medio de la configuración de estos programas.</w:t>
+        <w:t xml:space="preserve"> Debido a que el sistema no interactúa con otro sistema y es autónomo no se desarrollaran interfaces con otras aplicaciones. Las conexiones necesarias para la utilización del servidor web, MySQL, RoR y un DNS será por medio de la configuración de estos programas.</w:t>
       </w:r>
     </w:p>
     <w:p>
@@ -3004,15 +2749,7 @@
         <w:jc w:val="both"/>
       </w:pPr>
       <w:r>
-        <w:t xml:space="preserve">El sistema </w:t>
-      </w:r>
-      <w:proofErr w:type="spellStart"/>
-      <w:r>
-        <w:t>DeliverYApp</w:t>
-      </w:r>
-      <w:proofErr w:type="spellEnd"/>
-      <w:r>
-        <w:t xml:space="preserve"> no tendrá interconexión con otros sistemas informáticos por lo tanto no es necesario la utilización de interfaces específicas para este punto.</w:t>
+        <w:t>El sistema DeliverYApp no tendrá interconexión con otros sistemas informáticos por lo tanto no es necesario la utilización de interfaces específicas para este punto.</w:t>
       </w:r>
     </w:p>
     <w:p>
@@ -3156,15 +2893,7 @@
         <w:t>(</w:t>
       </w:r>
       <w:r>
-        <w:t xml:space="preserve">Google </w:t>
-      </w:r>
-      <w:proofErr w:type="spellStart"/>
-      <w:r>
-        <w:t>Chrome</w:t>
-      </w:r>
-      <w:proofErr w:type="spellEnd"/>
-      <w:r>
-        <w:t>, Firefox, Internet Explorer</w:t>
+        <w:t>Google Chrome, Firefox, Internet Explorer</w:t>
       </w:r>
       <w:r>
         <w:t>)</w:t>
@@ -4206,55 +3935,7 @@
           <w:rFonts w:ascii="Calibri" w:hAnsi="Calibri" w:cs="Calibri"/>
           <w:bCs/>
         </w:rPr>
-        <w:t xml:space="preserve">El cliente desde su navegador ingresa a la </w:t>
-      </w:r>
-      <w:proofErr w:type="spellStart"/>
-      <w:r>
-        <w:rPr>
-          <w:rFonts w:ascii="Calibri" w:hAnsi="Calibri" w:cs="Calibri"/>
-          <w:bCs/>
-        </w:rPr>
-        <w:t>aplicacion</w:t>
-      </w:r>
-      <w:proofErr w:type="spellEnd"/>
-      <w:r>
-        <w:rPr>
-          <w:rFonts w:ascii="Calibri" w:hAnsi="Calibri" w:cs="Calibri"/>
-          <w:bCs/>
-        </w:rPr>
-        <w:t xml:space="preserve"> “</w:t>
-      </w:r>
-      <w:proofErr w:type="spellStart"/>
-      <w:r>
-        <w:rPr>
-          <w:rFonts w:ascii="Calibri" w:hAnsi="Calibri" w:cs="Calibri"/>
-          <w:bCs/>
-        </w:rPr>
-        <w:t>DeliverYApp</w:t>
-      </w:r>
-      <w:proofErr w:type="spellEnd"/>
-      <w:r>
-        <w:rPr>
-          <w:rFonts w:ascii="Calibri" w:hAnsi="Calibri" w:cs="Calibri"/>
-          <w:bCs/>
-        </w:rPr>
-        <w:t>” primeramente se debe registrar (</w:t>
-      </w:r>
-      <w:proofErr w:type="spellStart"/>
-      <w:r>
-        <w:rPr>
-          <w:rFonts w:ascii="Calibri" w:hAnsi="Calibri" w:cs="Calibri"/>
-          <w:bCs/>
-        </w:rPr>
-        <w:t>Loguearse</w:t>
-      </w:r>
-      <w:proofErr w:type="spellEnd"/>
-      <w:r>
-        <w:rPr>
-          <w:rFonts w:ascii="Calibri" w:hAnsi="Calibri" w:cs="Calibri"/>
-          <w:bCs/>
-        </w:rPr>
-        <w:t xml:space="preserve">) con los datos requeridos por el sistema luego de eso podrá ver un mensaje de bienvenida y una lista de restaurantes en el cual tendrá la opción de elegir uno de ellos, una vez seleccionado  el restaurante se desplegará una interfaz con las opciones del menú donde el cliente por medio de imágenes con sus respectivas descripciones optara por su plato de preferencia. Una vez seleccionado el menú el cliente tiene como opción marcar si su pedido será a domicilio o si pasara a retirar. Realizado esto aparecerán los datos personales con la lista de pedido que ha hecho el cliente con sus respectivos precios y el monto total a abonar. Si el cliente está de acuerdo presiona el botón para confirmar su pedido y se le mostrara un mensaje de recepción y confirmación. </w:t>
+        <w:t xml:space="preserve">El cliente desde su navegador ingresa a la aplicacion “DeliverYApp” primeramente se debe registrar (Loguearse) con los datos requeridos por el sistema luego de eso podrá ver un mensaje de bienvenida y una lista de restaurantes en el cual tendrá la opción de elegir uno de ellos, una vez seleccionado  el restaurante se desplegará una interfaz con las opciones del menú donde el cliente por medio de imágenes con sus respectivas descripciones optara por su plato de preferencia. Una vez seleccionado el menú el cliente tiene como opción marcar si su pedido será a domicilio o si pasara a retirar. Realizado esto aparecerán los datos personales con la lista de pedido que ha hecho el cliente con sus respectivos precios y el monto total a abonar. Si el cliente está de acuerdo presiona el botón para confirmar su pedido y se le mostrara un mensaje de recepción y confirmación. </w:t>
       </w:r>
     </w:p>
     <w:p>
@@ -4335,18 +4016,8 @@
                 <w:sz w:val="24"/>
                 <w:szCs w:val="24"/>
               </w:rPr>
-              <w:t xml:space="preserve">Grupo </w:t>
+              <w:t>Grupo DeliverYApp</w:t>
             </w:r>
-            <w:proofErr w:type="spellStart"/>
-            <w:r>
-              <w:rPr>
-                <w:rFonts w:ascii="Times New Roman" w:hAnsi="Times New Roman"/>
-                <w:sz w:val="24"/>
-                <w:szCs w:val="24"/>
-              </w:rPr>
-              <w:t>DeliverYApp</w:t>
-            </w:r>
-            <w:proofErr w:type="spellEnd"/>
           </w:p>
         </w:tc>
       </w:tr>
@@ -4567,18 +4238,8 @@
                 <w:sz w:val="24"/>
                 <w:szCs w:val="24"/>
               </w:rPr>
-              <w:t xml:space="preserve">El Cliente debe de estar </w:t>
+              <w:t>El Cliente debe de estar logueado</w:t>
             </w:r>
-            <w:proofErr w:type="spellStart"/>
-            <w:r>
-              <w:rPr>
-                <w:rFonts w:ascii="Times New Roman" w:hAnsi="Times New Roman"/>
-                <w:sz w:val="24"/>
-                <w:szCs w:val="24"/>
-              </w:rPr>
-              <w:t>logueado</w:t>
-            </w:r>
-            <w:proofErr w:type="spellEnd"/>
           </w:p>
         </w:tc>
       </w:tr>
@@ -4649,41 +4310,13 @@
               <w:rPr>
                 <w:sz w:val="24"/>
               </w:rPr>
-              <w:t xml:space="preserve"> a la aplicación de </w:t>
-            </w:r>
-            <w:proofErr w:type="spellStart"/>
-            <w:r>
-              <w:rPr>
-                <w:sz w:val="24"/>
-              </w:rPr>
-              <w:t>DeliverYApp</w:t>
-            </w:r>
-            <w:proofErr w:type="spellEnd"/>
-            <w:r>
-              <w:rPr>
-                <w:sz w:val="24"/>
-              </w:rPr>
-              <w:t xml:space="preserve"> se </w:t>
+              <w:t xml:space="preserve"> a la aplicación de DeliverYApp se </w:t>
             </w:r>
             <w:r>
               <w:rPr>
                 <w:sz w:val="24"/>
               </w:rPr>
-              <w:t xml:space="preserve"> </w:t>
-            </w:r>
-            <w:proofErr w:type="spellStart"/>
-            <w:r>
-              <w:rPr>
-                <w:sz w:val="24"/>
-              </w:rPr>
-              <w:t>loguea</w:t>
-            </w:r>
-            <w:proofErr w:type="spellEnd"/>
-            <w:r>
-              <w:rPr>
-                <w:sz w:val="24"/>
-              </w:rPr>
-              <w:t xml:space="preserve">. </w:t>
+              <w:t xml:space="preserve"> loguea. </w:t>
             </w:r>
           </w:p>
           <w:p>
@@ -4887,21 +4520,7 @@
               <w:rPr>
                 <w:sz w:val="24"/>
               </w:rPr>
-              <w:t xml:space="preserve"> </w:t>
-            </w:r>
-            <w:proofErr w:type="spellStart"/>
-            <w:r>
-              <w:rPr>
-                <w:sz w:val="24"/>
-              </w:rPr>
-              <w:t>DeliveYApp</w:t>
-            </w:r>
-            <w:proofErr w:type="spellEnd"/>
-            <w:r>
-              <w:rPr>
-                <w:sz w:val="24"/>
-              </w:rPr>
-              <w:t xml:space="preserve">  Enviado “</w:t>
+              <w:t xml:space="preserve"> DeliveYApp  Enviado “</w:t>
             </w:r>
           </w:p>
           <w:p>
@@ -5192,7 +4811,7 @@
                     <pic:cNvPicPr/>
                   </pic:nvPicPr>
                   <pic:blipFill>
-                    <a:blip r:embed="rId7"/>
+                    <a:blip r:embed="rId9"/>
                     <a:stretch>
                       <a:fillRect/>
                     </a:stretch>
@@ -5275,18 +4894,8 @@
                 <w:sz w:val="24"/>
                 <w:szCs w:val="24"/>
               </w:rPr>
-              <w:t xml:space="preserve">Grupo </w:t>
+              <w:t>Grupo DeliverYApp</w:t>
             </w:r>
-            <w:proofErr w:type="spellStart"/>
-            <w:r>
-              <w:rPr>
-                <w:rFonts w:ascii="Times New Roman" w:hAnsi="Times New Roman"/>
-                <w:sz w:val="24"/>
-                <w:szCs w:val="24"/>
-              </w:rPr>
-              <w:t>DeliverYApp</w:t>
-            </w:r>
-            <w:proofErr w:type="spellEnd"/>
           </w:p>
         </w:tc>
       </w:tr>
@@ -5801,18 +5410,8 @@
                 <w:sz w:val="24"/>
                 <w:szCs w:val="24"/>
               </w:rPr>
-              <w:t xml:space="preserve">Grupo </w:t>
+              <w:t>Grupo DeliverYApp</w:t>
             </w:r>
-            <w:proofErr w:type="spellStart"/>
-            <w:r>
-              <w:rPr>
-                <w:rFonts w:ascii="Times New Roman" w:hAnsi="Times New Roman"/>
-                <w:sz w:val="24"/>
-                <w:szCs w:val="24"/>
-              </w:rPr>
-              <w:t>DeliverYApp</w:t>
-            </w:r>
-            <w:proofErr w:type="spellEnd"/>
           </w:p>
         </w:tc>
       </w:tr>
@@ -6347,18 +5946,8 @@
                 <w:sz w:val="24"/>
                 <w:szCs w:val="24"/>
               </w:rPr>
-              <w:t xml:space="preserve">Grupo </w:t>
+              <w:t>Grupo DeliverYApp</w:t>
             </w:r>
-            <w:proofErr w:type="spellStart"/>
-            <w:r>
-              <w:rPr>
-                <w:rFonts w:ascii="Times New Roman" w:hAnsi="Times New Roman"/>
-                <w:sz w:val="24"/>
-                <w:szCs w:val="24"/>
-              </w:rPr>
-              <w:t>DeliverYApp</w:t>
-            </w:r>
-            <w:proofErr w:type="spellEnd"/>
           </w:p>
         </w:tc>
       </w:tr>
@@ -7263,18 +6852,8 @@
                 <w:sz w:val="24"/>
                 <w:szCs w:val="24"/>
               </w:rPr>
-              <w:t xml:space="preserve">Grupo </w:t>
+              <w:t>Grupo DeliverYapp</w:t>
             </w:r>
-            <w:proofErr w:type="spellStart"/>
-            <w:r>
-              <w:rPr>
-                <w:rFonts w:ascii="Times New Roman" w:hAnsi="Times New Roman"/>
-                <w:sz w:val="24"/>
-                <w:szCs w:val="24"/>
-              </w:rPr>
-              <w:t>DeliverYapp</w:t>
-            </w:r>
-            <w:proofErr w:type="spellEnd"/>
           </w:p>
         </w:tc>
       </w:tr>
@@ -7435,18 +7014,8 @@
                 <w:sz w:val="24"/>
                 <w:szCs w:val="24"/>
               </w:rPr>
-              <w:t xml:space="preserve">Proceso de Pedido de </w:t>
+              <w:t>Proceso de Pedido de Delivery</w:t>
             </w:r>
-            <w:proofErr w:type="spellStart"/>
-            <w:r>
-              <w:rPr>
-                <w:rFonts w:ascii="Times New Roman" w:hAnsi="Times New Roman"/>
-                <w:sz w:val="24"/>
-                <w:szCs w:val="24"/>
-              </w:rPr>
-              <w:t>Delivery</w:t>
-            </w:r>
-            <w:proofErr w:type="spellEnd"/>
           </w:p>
         </w:tc>
       </w:tr>
@@ -7982,7 +7551,6 @@
                 <mc:Fallback>
                   <w:pict>
                     <v:shape id="7 Cuadro de texto" o:spid="_x0000_s1027" type="#_x0000_t202" style="position:absolute;left:0;text-align:left;margin-left:0;margin-top:0;width:2in;height:2in;z-index:251668480;visibility:visible;mso-wrap-style:none;mso-wrap-distance-left:9pt;mso-wrap-distance-top:0;mso-wrap-distance-right:9pt;mso-wrap-distance-bottom:0;mso-position-horizontal:absolute;mso-position-horizontal-relative:text;mso-position-vertical:absolute;mso-position-vertical-relative:text;v-text-anchor:top" o:gfxdata="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" filled="f" stroked="f">
-                      <v:fill o:detectmouseclick="t"/>
                       <v:textbox style="mso-fit-shape-to-text:t">
                         <w:txbxContent>
                           <w:p>
@@ -8062,17 +7630,7 @@
                 <w:sz w:val="24"/>
                 <w:szCs w:val="24"/>
               </w:rPr>
-              <w:t xml:space="preserve"> pedido de </w:t>
-            </w:r>
-            <w:proofErr w:type="spellStart"/>
-            <w:r>
-              <w:rPr>
-                <w:rFonts w:ascii="Times New Roman" w:hAnsi="Times New Roman"/>
-                <w:b/>
-                <w:sz w:val="24"/>
-                <w:szCs w:val="24"/>
-              </w:rPr>
-              <w:t>deliver</w:t>
+              <w:t xml:space="preserve"> pedido de deliver</w:t>
             </w:r>
             <w:r>
               <w:rPr>
@@ -8083,64 +7641,6 @@
               </w:rPr>
               <w:t>y</w:t>
             </w:r>
-            <w:proofErr w:type="spellEnd"/>
-          </w:p>
-          <w:p>
-            <w:pPr>
-              <w:tabs>
-                <w:tab w:val="left" w:pos="3076"/>
-              </w:tabs>
-              <w:rPr>
-                <w:rFonts w:ascii="Times New Roman" w:hAnsi="Times New Roman"/>
-                <w:sz w:val="24"/>
-                <w:szCs w:val="24"/>
-              </w:rPr>
-            </w:pPr>
-            <w:r>
-              <w:rPr>
-                <w:rFonts w:ascii="Times New Roman" w:hAnsi="Times New Roman"/>
-                <w:sz w:val="24"/>
-                <w:szCs w:val="24"/>
-              </w:rPr>
-              <w:tab/>
-            </w:r>
-          </w:p>
-          <w:p>
-            <w:pPr>
-              <w:tabs>
-                <w:tab w:val="left" w:pos="3076"/>
-              </w:tabs>
-              <w:rPr>
-                <w:rFonts w:ascii="Times New Roman" w:hAnsi="Times New Roman"/>
-                <w:sz w:val="24"/>
-                <w:szCs w:val="24"/>
-              </w:rPr>
-            </w:pPr>
-          </w:p>
-          <w:p>
-            <w:pPr>
-              <w:tabs>
-                <w:tab w:val="left" w:pos="3076"/>
-              </w:tabs>
-              <w:rPr>
-                <w:rFonts w:ascii="Times New Roman" w:hAnsi="Times New Roman"/>
-                <w:sz w:val="24"/>
-                <w:szCs w:val="24"/>
-              </w:rPr>
-            </w:pPr>
-          </w:p>
-          <w:p>
-            <w:pPr>
-              <w:tabs>
-                <w:tab w:val="left" w:pos="3076"/>
-              </w:tabs>
-              <w:rPr>
-                <w:rFonts w:ascii="Times New Roman" w:hAnsi="Times New Roman"/>
-                <w:b/>
-                <w:sz w:val="24"/>
-                <w:szCs w:val="24"/>
-              </w:rPr>
-            </w:pPr>
           </w:p>
         </w:tc>
       </w:tr>
@@ -8252,7 +7752,7 @@
           </mc:Choice>
           <mc:Fallback>
             <w:pict>
-              <v:oval id="1 Elipse" o:spid="_x0000_s1026" style="position:absolute;margin-left:48.75pt;margin-top:14.3pt;width:171pt;height:91.65pt;z-index:-251657216;visibility:visible;mso-wrap-style:square;mso-width-percent:0;mso-height-percent:0;mso-wrap-distance-left:9pt;mso-wrap-distance-top:0;mso-wrap-distance-right:9pt;mso-wrap-distance-bottom:0;mso-position-horizontal:absolute;mso-position-horizontal-relative:text;mso-position-vertical:absolute;mso-position-vertical-relative:text;mso-width-percent:0;mso-height-percent:0;mso-width-relative:margin;mso-height-relative:margin;v-text-anchor:middle" o:gfxdata="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" fillcolor="white [3201]" strokecolor="black [3200]" strokeweight="1pt">
+              <v:oval id="1 Elipse" o:spid="_x0000_s1028" style="position:absolute;margin-left:48.75pt;margin-top:14.3pt;width:171pt;height:91.65pt;z-index:-251657216;visibility:visible;mso-wrap-style:square;mso-width-percent:0;mso-height-percent:0;mso-wrap-distance-left:9pt;mso-wrap-distance-top:0;mso-wrap-distance-right:9pt;mso-wrap-distance-bottom:0;mso-position-horizontal:absolute;mso-position-horizontal-relative:text;mso-position-vertical:absolute;mso-position-vertical-relative:text;mso-width-percent:0;mso-height-percent:0;mso-width-relative:margin;mso-height-relative:margin;v-text-anchor:middle" o:gfxdata="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" fillcolor="white [3201]" strokecolor="black [3200]" strokeweight="1pt">
                 <v:stroke joinstyle="miter"/>
                 <v:textbox>
                   <w:txbxContent>
@@ -8351,7 +7851,7 @@
           </mc:Choice>
           <mc:Fallback>
             <w:pict>
-              <v:oval id="2 Elipse" o:spid="_x0000_s1027" style="position:absolute;margin-left:253.2pt;margin-top:14.2pt;width:150pt;height:81pt;z-index:-251656192;visibility:visible;mso-wrap-style:square;mso-width-percent:0;mso-height-percent:0;mso-wrap-distance-left:9pt;mso-wrap-distance-top:0;mso-wrap-distance-right:9pt;mso-wrap-distance-bottom:0;mso-position-horizontal:absolute;mso-position-horizontal-relative:text;mso-position-vertical:absolute;mso-position-vertical-relative:text;mso-width-percent:0;mso-height-percent:0;mso-width-relative:margin;mso-height-relative:margin;v-text-anchor:middle" o:gfxdata="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" fillcolor="white [3201]" strokecolor="black [3200]" strokeweight="1pt">
+              <v:oval id="2 Elipse" o:spid="_x0000_s1029" style="position:absolute;margin-left:253.2pt;margin-top:14.2pt;width:150pt;height:81pt;z-index:-251656192;visibility:visible;mso-wrap-style:square;mso-width-percent:0;mso-height-percent:0;mso-wrap-distance-left:9pt;mso-wrap-distance-top:0;mso-wrap-distance-right:9pt;mso-wrap-distance-bottom:0;mso-position-horizontal:absolute;mso-position-horizontal-relative:text;mso-position-vertical:absolute;mso-position-vertical-relative:text;mso-width-percent:0;mso-height-percent:0;mso-width-relative:margin;mso-height-relative:margin;v-text-anchor:middle" o:gfxdata="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" fillcolor="white [3201]" strokecolor="black [3200]" strokeweight="1pt">
                 <v:stroke joinstyle="miter"/>
                 <v:textbox>
                   <w:txbxContent>
@@ -8546,7 +8046,7 @@
                     <pic:cNvPicPr/>
                   </pic:nvPicPr>
                   <pic:blipFill>
-                    <a:blip r:embed="rId8">
+                    <a:blip r:embed="rId10">
                       <a:extLst>
                         <a:ext uri="{28A0092B-C50C-407E-A947-70E740481C1C}">
                           <a14:useLocalDpi xmlns:a14="http://schemas.microsoft.com/office/drawing/2010/main" val="0"/>
@@ -8607,7 +8107,7 @@
                     <pic:cNvPicPr/>
                   </pic:nvPicPr>
                   <pic:blipFill>
-                    <a:blip r:embed="rId9">
+                    <a:blip r:embed="rId11">
                       <a:extLst>
                         <a:ext uri="{28A0092B-C50C-407E-A947-70E740481C1C}">
                           <a14:useLocalDpi xmlns:a14="http://schemas.microsoft.com/office/drawing/2010/main" val="0"/>
@@ -8691,31 +8191,7 @@
         <w:jc w:val="both"/>
       </w:pPr>
       <w:r>
-        <w:t xml:space="preserve">Se ha evaluado la opción de escoger el lenguaje de programación de Ruby </w:t>
-      </w:r>
-      <w:proofErr w:type="spellStart"/>
-      <w:r>
-        <w:t>on</w:t>
-      </w:r>
-      <w:proofErr w:type="spellEnd"/>
-      <w:r>
-        <w:t xml:space="preserve"> </w:t>
-      </w:r>
-      <w:proofErr w:type="spellStart"/>
-      <w:r>
-        <w:t>Rails</w:t>
-      </w:r>
-      <w:proofErr w:type="spellEnd"/>
-      <w:r>
-        <w:t xml:space="preserve"> (</w:t>
-      </w:r>
-      <w:proofErr w:type="spellStart"/>
-      <w:r>
-        <w:t>RoR</w:t>
-      </w:r>
-      <w:proofErr w:type="spellEnd"/>
-      <w:r>
-        <w:t xml:space="preserve">) por el hecho de que la mayoría de los integrantes del grupo poseen un conocimiento básico, dispuestos en aprender e innovar y además porque ofrece una inmensa librerías (gemas) que nos facilitara muchas cosas en el momento de desarrollar el sistema. </w:t>
+        <w:t xml:space="preserve">Se ha evaluado la opción de escoger el lenguaje de programación de Ruby on Rails (RoR) por el hecho de que la mayoría de los integrantes del grupo poseen un conocimiento básico, dispuestos en aprender e innovar y además porque ofrece una inmensa librerías (gemas) que nos facilitara muchas cosas en el momento de desarrollar el sistema. </w:t>
       </w:r>
     </w:p>
     <w:p>
@@ -8779,15 +8255,7 @@
         <w:t xml:space="preserve">el sistema </w:t>
       </w:r>
       <w:r>
-        <w:t>de “</w:t>
-      </w:r>
-      <w:proofErr w:type="spellStart"/>
-      <w:r>
-        <w:t>delivery</w:t>
-      </w:r>
-      <w:proofErr w:type="spellEnd"/>
-      <w:r>
-        <w:t xml:space="preserve">”  a </w:t>
+        <w:t xml:space="preserve">de “delivery”  a </w:t>
       </w:r>
       <w:r>
         <w:t xml:space="preserve">desarrollar </w:t>
@@ -8811,15 +8279,7 @@
         <w:t xml:space="preserve"> e implementación </w:t>
       </w:r>
       <w:r>
-        <w:t>del Sistema  “</w:t>
-      </w:r>
-      <w:proofErr w:type="spellStart"/>
-      <w:r>
-        <w:t>DeliverYApp</w:t>
-      </w:r>
-      <w:proofErr w:type="spellEnd"/>
-      <w:r>
-        <w:t xml:space="preserve"> </w:t>
+        <w:t xml:space="preserve">del Sistema  “DeliverYApp </w:t>
       </w:r>
       <w:r>
         <w:t xml:space="preserve"> </w:t>
@@ -9311,7 +8771,7 @@
                     <pic:cNvPicPr/>
                   </pic:nvPicPr>
                   <pic:blipFill>
-                    <a:blip r:embed="rId10">
+                    <a:blip r:embed="rId12">
                       <a:extLst>
                         <a:ext uri="{28A0092B-C50C-407E-A947-70E740481C1C}">
                           <a14:useLocalDpi xmlns:a14="http://schemas.microsoft.com/office/drawing/2010/main" val="0"/>
@@ -9393,7 +8853,7 @@
                     <pic:cNvPicPr/>
                   </pic:nvPicPr>
                   <pic:blipFill>
-                    <a:blip r:embed="rId11">
+                    <a:blip r:embed="rId13">
                       <a:extLst>
                         <a:ext uri="{28A0092B-C50C-407E-A947-70E740481C1C}">
                           <a14:useLocalDpi xmlns:a14="http://schemas.microsoft.com/office/drawing/2010/main" val="0"/>
@@ -9643,8 +9103,6 @@
           <w:lang w:eastAsia="en-US"/>
         </w:rPr>
       </w:pPr>
-      <w:bookmarkStart w:id="0" w:name="_GoBack"/>
-      <w:bookmarkEnd w:id="0"/>
     </w:p>
     <w:p>
       <w:pPr>
@@ -10257,19 +9715,20 @@
           <w:szCs w:val="22"/>
           <w:lang w:eastAsia="en-US"/>
         </w:rPr>
-        <w:t xml:space="preserve">El Modelo Constructivo de Costos (COCOMO, por su acrónimo del inglés </w:t>
-      </w:r>
-      <w:proofErr w:type="spellStart"/>
-      <w:r>
+        <w:t>El Modelo Constructivo de Costos (COCOMO, por su acrónimo del inglés COnstructive COst MOdel)</w:t>
+      </w:r>
+    </w:p>
+    <w:p>
+      <w:pPr>
+        <w:pStyle w:val="NormalWeb"/>
+        <w:jc w:val="both"/>
         <w:rPr>
           <w:rFonts w:ascii="Arial" w:eastAsiaTheme="minorHAnsi" w:hAnsi="Arial" w:cs="Arial"/>
           <w:sz w:val="22"/>
           <w:szCs w:val="22"/>
           <w:lang w:eastAsia="en-US"/>
         </w:rPr>
-        <w:t>COnstructive</w:t>
-      </w:r>
-      <w:proofErr w:type="spellEnd"/>
+      </w:pPr>
       <w:r>
         <w:rPr>
           <w:rFonts w:ascii="Arial" w:eastAsiaTheme="minorHAnsi" w:hAnsi="Arial" w:cs="Arial"/>
@@ -10277,9 +9736,8 @@
           <w:szCs w:val="22"/>
           <w:lang w:eastAsia="en-US"/>
         </w:rPr>
-        <w:t xml:space="preserve"> </w:t>
-      </w:r>
-      <w:proofErr w:type="spellStart"/>
+        <w:t xml:space="preserve">COCOMO ll es un modelo (algoritmo) que permite estimar el coste, esfuerzo y tiempo </w:t>
+      </w:r>
       <w:r>
         <w:rPr>
           <w:rFonts w:ascii="Arial" w:eastAsiaTheme="minorHAnsi" w:hAnsi="Arial" w:cs="Arial"/>
@@ -10287,19 +9745,21 @@
           <w:szCs w:val="22"/>
           <w:lang w:eastAsia="en-US"/>
         </w:rPr>
-        <w:t>COst</w:t>
-      </w:r>
-      <w:proofErr w:type="spellEnd"/>
-      <w:r>
+        <w:br/>
+        <w:t>cuando se planifica una nueva actividad de desarrollo software.</w:t>
+      </w:r>
+    </w:p>
+    <w:p>
+      <w:pPr>
+        <w:pStyle w:val="NormalWeb"/>
+        <w:jc w:val="both"/>
         <w:rPr>
           <w:rFonts w:ascii="Arial" w:eastAsiaTheme="minorHAnsi" w:hAnsi="Arial" w:cs="Arial"/>
           <w:sz w:val="22"/>
           <w:szCs w:val="22"/>
           <w:lang w:eastAsia="en-US"/>
         </w:rPr>
-        <w:t xml:space="preserve"> </w:t>
-      </w:r>
-      <w:proofErr w:type="spellStart"/>
+      </w:pPr>
       <w:r>
         <w:rPr>
           <w:rFonts w:ascii="Arial" w:eastAsiaTheme="minorHAnsi" w:hAnsi="Arial" w:cs="Arial"/>
@@ -10307,9 +9767,8 @@
           <w:szCs w:val="22"/>
           <w:lang w:eastAsia="en-US"/>
         </w:rPr>
-        <w:t>MOdel</w:t>
-      </w:r>
-      <w:proofErr w:type="spellEnd"/>
+        <w:t xml:space="preserve">El CocoMo surgió para medir y calcular el coste y el tiempo de un determinado </w:t>
+      </w:r>
       <w:r>
         <w:rPr>
           <w:rFonts w:ascii="Arial" w:eastAsiaTheme="minorHAnsi" w:hAnsi="Arial" w:cs="Arial"/>
@@ -10317,87 +9776,6 @@
           <w:szCs w:val="22"/>
           <w:lang w:eastAsia="en-US"/>
         </w:rPr>
-        <w:t>)</w:t>
-      </w:r>
-    </w:p>
-    <w:p>
-      <w:pPr>
-        <w:pStyle w:val="NormalWeb"/>
-        <w:jc w:val="both"/>
-        <w:rPr>
-          <w:rFonts w:ascii="Arial" w:eastAsiaTheme="minorHAnsi" w:hAnsi="Arial" w:cs="Arial"/>
-          <w:sz w:val="22"/>
-          <w:szCs w:val="22"/>
-          <w:lang w:eastAsia="en-US"/>
-        </w:rPr>
-      </w:pPr>
-      <w:r>
-        <w:rPr>
-          <w:rFonts w:ascii="Arial" w:eastAsiaTheme="minorHAnsi" w:hAnsi="Arial" w:cs="Arial"/>
-          <w:sz w:val="22"/>
-          <w:szCs w:val="22"/>
-          <w:lang w:eastAsia="en-US"/>
-        </w:rPr>
-        <w:t xml:space="preserve">COCOMO ll es un modelo (algoritmo) que permite estimar el coste, esfuerzo y tiempo </w:t>
-      </w:r>
-      <w:r>
-        <w:rPr>
-          <w:rFonts w:ascii="Arial" w:eastAsiaTheme="minorHAnsi" w:hAnsi="Arial" w:cs="Arial"/>
-          <w:sz w:val="22"/>
-          <w:szCs w:val="22"/>
-          <w:lang w:eastAsia="en-US"/>
-        </w:rPr>
-        <w:br/>
-        <w:t>cuando se planifica una nueva actividad de desarrollo software.</w:t>
-      </w:r>
-    </w:p>
-    <w:p>
-      <w:pPr>
-        <w:pStyle w:val="NormalWeb"/>
-        <w:jc w:val="both"/>
-        <w:rPr>
-          <w:rFonts w:ascii="Arial" w:eastAsiaTheme="minorHAnsi" w:hAnsi="Arial" w:cs="Arial"/>
-          <w:sz w:val="22"/>
-          <w:szCs w:val="22"/>
-          <w:lang w:eastAsia="en-US"/>
-        </w:rPr>
-      </w:pPr>
-      <w:r>
-        <w:rPr>
-          <w:rFonts w:ascii="Arial" w:eastAsiaTheme="minorHAnsi" w:hAnsi="Arial" w:cs="Arial"/>
-          <w:sz w:val="22"/>
-          <w:szCs w:val="22"/>
-          <w:lang w:eastAsia="en-US"/>
-        </w:rPr>
-        <w:t xml:space="preserve">El </w:t>
-      </w:r>
-      <w:proofErr w:type="spellStart"/>
-      <w:r>
-        <w:rPr>
-          <w:rFonts w:ascii="Arial" w:eastAsiaTheme="minorHAnsi" w:hAnsi="Arial" w:cs="Arial"/>
-          <w:sz w:val="22"/>
-          <w:szCs w:val="22"/>
-          <w:lang w:eastAsia="en-US"/>
-        </w:rPr>
-        <w:t>CocoMo</w:t>
-      </w:r>
-      <w:proofErr w:type="spellEnd"/>
-      <w:r>
-        <w:rPr>
-          <w:rFonts w:ascii="Arial" w:eastAsiaTheme="minorHAnsi" w:hAnsi="Arial" w:cs="Arial"/>
-          <w:sz w:val="22"/>
-          <w:szCs w:val="22"/>
-          <w:lang w:eastAsia="en-US"/>
-        </w:rPr>
-        <w:t xml:space="preserve"> surgió para medir y calcular el coste y el tiempo de un determinado </w:t>
-      </w:r>
-      <w:r>
-        <w:rPr>
-          <w:rFonts w:ascii="Arial" w:eastAsiaTheme="minorHAnsi" w:hAnsi="Arial" w:cs="Arial"/>
-          <w:sz w:val="22"/>
-          <w:szCs w:val="22"/>
-          <w:lang w:eastAsia="en-US"/>
-        </w:rPr>
         <w:br/>
         <w:t>proyecto basándose fundamentalmente en las líneas de código y algunas constantes.</w:t>
       </w:r>
@@ -10427,56 +9805,14 @@
         <w:rPr>
           <w:rFonts w:ascii="Arial" w:hAnsi="Arial" w:cs="Arial"/>
         </w:rPr>
-        <w:t xml:space="preserve">EI primer modelo </w:t>
-      </w:r>
-      <w:proofErr w:type="spellStart"/>
+        <w:t xml:space="preserve">EI primer modelo CocoMo se publicó en 1981 por Barry Boehm. En los 15 años siguientes las técnicas de desarrollo de software cambiaron drásticamente. </w:t>
+      </w:r>
       <w:r>
         <w:rPr>
           <w:rFonts w:ascii="Arial" w:hAnsi="Arial" w:cs="Arial"/>
         </w:rPr>
-        <w:t>CocoMo</w:t>
-      </w:r>
-      <w:proofErr w:type="spellEnd"/>
-      <w:r>
-        <w:rPr>
-          <w:rFonts w:ascii="Arial" w:hAnsi="Arial" w:cs="Arial"/>
-        </w:rPr>
-        <w:t xml:space="preserve"> se publicó en 1981 por Barry </w:t>
-      </w:r>
-      <w:proofErr w:type="spellStart"/>
-      <w:r>
-        <w:rPr>
-          <w:rFonts w:ascii="Arial" w:hAnsi="Arial" w:cs="Arial"/>
-        </w:rPr>
-        <w:t>Boehm</w:t>
-      </w:r>
-      <w:proofErr w:type="spellEnd"/>
-      <w:r>
-        <w:rPr>
-          <w:rFonts w:ascii="Arial" w:hAnsi="Arial" w:cs="Arial"/>
-        </w:rPr>
-        <w:t xml:space="preserve">. En los 15 años siguientes las técnicas de desarrollo de software cambiaron drásticamente. </w:t>
-      </w:r>
-      <w:r>
-        <w:rPr>
-          <w:rFonts w:ascii="Arial" w:hAnsi="Arial" w:cs="Arial"/>
-        </w:rPr>
         <w:br/>
-        <w:t xml:space="preserve">A raíz de esto surgió el </w:t>
-      </w:r>
-      <w:proofErr w:type="spellStart"/>
-      <w:r>
-        <w:rPr>
-          <w:rFonts w:ascii="Arial" w:hAnsi="Arial" w:cs="Arial"/>
-        </w:rPr>
-        <w:t>CocoMo</w:t>
-      </w:r>
-      <w:proofErr w:type="spellEnd"/>
-      <w:r>
-        <w:rPr>
-          <w:rFonts w:ascii="Arial" w:hAnsi="Arial" w:cs="Arial"/>
-        </w:rPr>
-        <w:t xml:space="preserve"> II, publicado por primera vez en 1997.</w:t>
+        <w:t>A raíz de esto surgió el CocoMo II, publicado por primera vez en 1997.</w:t>
       </w:r>
     </w:p>
     <w:p>
@@ -10553,7 +9889,7 @@
         </w:rPr>
         <w:t xml:space="preserve">Representa el más extenso modelo empírico para la estimación de </w:t>
       </w:r>
-      <w:hyperlink r:id="rId12" w:tooltip="Software" w:history="1">
+      <w:hyperlink r:id="rId14" w:tooltip="Software" w:history="1">
         <w:r>
           <w:rPr>
             <w:rStyle w:val="Hipervnculo"/>
@@ -10633,7 +9969,7 @@
         </w:rPr>
         <w:t xml:space="preserve">Desarrollar un modelo de estimación de costo y cronograma de proyectos de </w:t>
       </w:r>
-      <w:hyperlink r:id="rId13" w:tooltip="Software" w:history="1">
+      <w:hyperlink r:id="rId15" w:tooltip="Software" w:history="1">
         <w:r>
           <w:rPr>
             <w:rStyle w:val="Hipervnculo"/>
@@ -10669,7 +10005,7 @@
         </w:rPr>
         <w:t xml:space="preserve">Construir una </w:t>
       </w:r>
-      <w:hyperlink r:id="rId14" w:tooltip="Base de datos" w:history="1">
+      <w:hyperlink r:id="rId16" w:tooltip="Base de datos" w:history="1">
         <w:r>
           <w:rPr>
             <w:rStyle w:val="Hipervnculo"/>
@@ -10705,7 +10041,7 @@
         </w:rPr>
         <w:t xml:space="preserve">Implementar una herramienta de </w:t>
       </w:r>
-      <w:hyperlink r:id="rId15" w:tooltip="Software" w:history="1">
+      <w:hyperlink r:id="rId17" w:tooltip="Software" w:history="1">
         <w:r>
           <w:rPr>
             <w:rStyle w:val="Hipervnculo"/>
@@ -10819,19 +10155,21 @@
           <w:szCs w:val="22"/>
           <w:lang w:eastAsia="en-US"/>
         </w:rPr>
-        <w:t>E=</w:t>
-      </w:r>
-      <w:proofErr w:type="gramStart"/>
-      <w:r>
+        <w:t>E=a(KI)° · m(X) donde:</w:t>
+      </w:r>
+    </w:p>
+    <w:p>
+      <w:pPr>
+        <w:pStyle w:val="NormalWeb"/>
+        <w:spacing w:before="0" w:beforeAutospacing="0" w:after="0" w:afterAutospacing="0"/>
+        <w:jc w:val="both"/>
         <w:rPr>
           <w:rFonts w:ascii="Arial" w:eastAsiaTheme="minorHAnsi" w:hAnsi="Arial" w:cs="Arial"/>
           <w:sz w:val="22"/>
           <w:szCs w:val="22"/>
           <w:lang w:eastAsia="en-US"/>
         </w:rPr>
-        <w:t>a(</w:t>
-      </w:r>
-      <w:proofErr w:type="gramEnd"/>
+      </w:pPr>
       <w:r>
         <w:rPr>
           <w:rFonts w:ascii="Arial" w:eastAsiaTheme="minorHAnsi" w:hAnsi="Arial" w:cs="Arial"/>
@@ -10839,7 +10177,7 @@
           <w:szCs w:val="22"/>
           <w:lang w:eastAsia="en-US"/>
         </w:rPr>
-        <w:t>KI)° · m(X) donde:</w:t>
+        <w:t xml:space="preserve">"E" es Salario/mes (Media). </w:t>
       </w:r>
     </w:p>
     <w:p>
@@ -10861,49 +10199,7 @@
           <w:szCs w:val="22"/>
           <w:lang w:eastAsia="en-US"/>
         </w:rPr>
-        <w:t xml:space="preserve">"E" es Salario/mes (Media). </w:t>
-      </w:r>
-    </w:p>
-    <w:p>
-      <w:pPr>
-        <w:pStyle w:val="NormalWeb"/>
-        <w:spacing w:before="0" w:beforeAutospacing="0" w:after="0" w:afterAutospacing="0"/>
-        <w:jc w:val="both"/>
-        <w:rPr>
-          <w:rFonts w:ascii="Arial" w:eastAsiaTheme="minorHAnsi" w:hAnsi="Arial" w:cs="Arial"/>
-          <w:sz w:val="22"/>
-          <w:szCs w:val="22"/>
-          <w:lang w:eastAsia="en-US"/>
-        </w:rPr>
-      </w:pPr>
-      <w:r>
-        <w:rPr>
-          <w:rFonts w:ascii="Arial" w:eastAsiaTheme="minorHAnsi" w:hAnsi="Arial" w:cs="Arial"/>
-          <w:sz w:val="22"/>
-          <w:szCs w:val="22"/>
-          <w:lang w:eastAsia="en-US"/>
-        </w:rPr>
-        <w:t xml:space="preserve">"a" y "b" son constantes según el modo (Orgánico, </w:t>
-      </w:r>
-      <w:proofErr w:type="spellStart"/>
-      <w:r>
-        <w:rPr>
-          <w:rFonts w:ascii="Arial" w:eastAsiaTheme="minorHAnsi" w:hAnsi="Arial" w:cs="Arial"/>
-          <w:sz w:val="22"/>
-          <w:szCs w:val="22"/>
-          <w:lang w:eastAsia="en-US"/>
-        </w:rPr>
-        <w:t>Semilibre</w:t>
-      </w:r>
-      <w:proofErr w:type="spellEnd"/>
-      <w:r>
-        <w:rPr>
-          <w:rFonts w:ascii="Arial" w:eastAsiaTheme="minorHAnsi" w:hAnsi="Arial" w:cs="Arial"/>
-          <w:sz w:val="22"/>
-          <w:szCs w:val="22"/>
-          <w:lang w:eastAsia="en-US"/>
-        </w:rPr>
-        <w:t xml:space="preserve"> o Rígido). </w:t>
+        <w:t xml:space="preserve">"a" y "b" son constantes según el modo (Orgánico, Semilibre o Rígido). </w:t>
       </w:r>
     </w:p>
     <w:p>
@@ -11006,7 +10302,7 @@
         </w:rPr>
         <w:t xml:space="preserve">Modelo de composición de aplicación. Utilizado durante las primeras etapas de la </w:t>
       </w:r>
-      <w:hyperlink r:id="rId16" w:tooltip="Ingeniería de software" w:history="1">
+      <w:hyperlink r:id="rId18" w:tooltip="Ingeniería de software" w:history="1">
         <w:r>
           <w:rPr>
             <w:rStyle w:val="Hipervnculo"/>
@@ -11021,21 +10317,7 @@
         <w:rPr>
           <w:rFonts w:ascii="Arial" w:hAnsi="Arial" w:cs="Arial"/>
         </w:rPr>
-        <w:t xml:space="preserve">, donde el </w:t>
-      </w:r>
-      <w:proofErr w:type="spellStart"/>
-      <w:r>
-        <w:rPr>
-          <w:rFonts w:ascii="Arial" w:hAnsi="Arial" w:cs="Arial"/>
-        </w:rPr>
-        <w:t>prototipado</w:t>
-      </w:r>
-      <w:proofErr w:type="spellEnd"/>
-      <w:r>
-        <w:rPr>
-          <w:rFonts w:ascii="Arial" w:hAnsi="Arial" w:cs="Arial"/>
-        </w:rPr>
-        <w:t xml:space="preserve"> de las interfaces de usuario, la interacción del sistema y del software, la evaluación del rendimiento, y la evaluación de la madurez de la tecnología son de suma importancia. </w:t>
+        <w:t xml:space="preserve">, donde el prototipado de las interfaces de usuario, la interacción del sistema y del software, la evaluación del rendimiento, y la evaluación de la madurez de la tecnología son de suma importancia. </w:t>
       </w:r>
     </w:p>
     <w:p>
@@ -11265,19 +10547,11 @@
           <w:rFonts w:ascii="Arial" w:hAnsi="Arial" w:cs="Arial"/>
         </w:rPr>
       </w:pPr>
-      <w:proofErr w:type="spellStart"/>
       <w:r>
         <w:rPr>
           <w:rFonts w:ascii="Arial" w:hAnsi="Arial" w:cs="Arial"/>
         </w:rPr>
-        <w:t>Cocomo</w:t>
-      </w:r>
-      <w:proofErr w:type="spellEnd"/>
-      <w:r>
-        <w:rPr>
-          <w:rFonts w:ascii="Arial" w:hAnsi="Arial" w:cs="Arial"/>
-        </w:rPr>
-        <w:t xml:space="preserve"> 2 es una buena opción para proyectos medianos/grandes aunque para su realización es necesario conocer cuál va a ser el equipo de desarrolladores, el equipo Informático, el entorno etc.</w:t>
+        <w:t>Cocomo 2 es una buena opción para proyectos medianos/grandes aunque para su realización es necesario conocer cuál va a ser el equipo de desarrolladores, el equipo Informático, el entorno etc.</w:t>
       </w:r>
     </w:p>
     <w:p>
@@ -11704,8 +10978,1435 @@
           <w:rFonts w:ascii="Times New Roman" w:hAnsi="Times New Roman" w:cs="Times New Roman"/>
           <w:b/>
           <w:sz w:val="28"/>
-        </w:rPr>
-      </w:pPr>
+          <w:szCs w:val="28"/>
+        </w:rPr>
+      </w:pPr>
+      <w:r>
+        <w:rPr>
+          <w:rFonts w:ascii="Times New Roman" w:hAnsi="Times New Roman" w:cs="Times New Roman"/>
+          <w:b/>
+          <w:sz w:val="28"/>
+          <w:szCs w:val="28"/>
+        </w:rPr>
+        <w:lastRenderedPageBreak/>
+        <w:t xml:space="preserve">Descripción de Roles </w:t>
+      </w:r>
+    </w:p>
+    <w:p>
+      <w:pPr>
+        <w:rPr>
+          <w:rFonts w:ascii="Times New Roman" w:hAnsi="Times New Roman" w:cs="Times New Roman"/>
+          <w:b/>
+          <w:sz w:val="28"/>
+          <w:szCs w:val="28"/>
+        </w:rPr>
+      </w:pPr>
+      <w:r>
+        <w:rPr>
+          <w:rFonts w:ascii="Times New Roman" w:hAnsi="Times New Roman" w:cs="Times New Roman"/>
+          <w:b/>
+          <w:sz w:val="28"/>
+          <w:szCs w:val="28"/>
+        </w:rPr>
+        <w:t>Líder del Proyecto:</w:t>
+      </w:r>
+    </w:p>
+    <w:p>
+      <w:pPr>
+        <w:spacing w:after="0" w:line="240" w:lineRule="auto"/>
+        <w:jc w:val="both"/>
+      </w:pPr>
+      <w:r>
+        <w:t xml:space="preserve">Objetivos: </w:t>
+      </w:r>
+    </w:p>
+    <w:p>
+      <w:pPr>
+        <w:pStyle w:val="Prrafodelista"/>
+        <w:numPr>
+          <w:ilvl w:val="0"/>
+          <w:numId w:val="37"/>
+        </w:numPr>
+        <w:spacing w:after="0" w:line="240" w:lineRule="auto"/>
+        <w:jc w:val="both"/>
+      </w:pPr>
+      <w:r>
+        <w:t>C</w:t>
+      </w:r>
+      <w:r>
+        <w:t xml:space="preserve">oordinar </w:t>
+      </w:r>
+      <w:r>
+        <w:t>el quipo</w:t>
+      </w:r>
+    </w:p>
+    <w:p>
+      <w:pPr>
+        <w:pStyle w:val="Prrafodelista"/>
+        <w:numPr>
+          <w:ilvl w:val="0"/>
+          <w:numId w:val="37"/>
+        </w:numPr>
+        <w:spacing w:after="0" w:line="240" w:lineRule="auto"/>
+        <w:jc w:val="both"/>
+      </w:pPr>
+      <w:r>
+        <w:t>A</w:t>
+      </w:r>
+      <w:r>
+        <w:t xml:space="preserve">segurar que todos cumplan con sus trabajos. </w:t>
+      </w:r>
+    </w:p>
+    <w:p>
+      <w:pPr>
+        <w:spacing w:after="0" w:line="240" w:lineRule="auto"/>
+        <w:jc w:val="both"/>
+        <w:rPr>
+          <w:rFonts w:ascii="Arial" w:hAnsi="Arial" w:cs="Arial"/>
+          <w:sz w:val="24"/>
+          <w:szCs w:val="24"/>
+        </w:rPr>
+      </w:pPr>
+      <w:r>
+        <w:t xml:space="preserve">Responsabilidad: </w:t>
+      </w:r>
+    </w:p>
+    <w:p>
+      <w:pPr>
+        <w:pStyle w:val="Prrafodelista"/>
+        <w:numPr>
+          <w:ilvl w:val="0"/>
+          <w:numId w:val="38"/>
+        </w:numPr>
+        <w:spacing w:after="0"/>
+        <w:rPr>
+          <w:lang w:eastAsia="es-ES"/>
+        </w:rPr>
+      </w:pPr>
+      <w:r>
+        <w:rPr>
+          <w:lang w:eastAsia="es-ES"/>
+        </w:rPr>
+        <w:t>D</w:t>
+      </w:r>
+      <w:r>
+        <w:rPr>
+          <w:lang w:eastAsia="es-ES"/>
+        </w:rPr>
+        <w:t>esarrollo del plan del proyecto.</w:t>
+      </w:r>
+    </w:p>
+    <w:p>
+      <w:pPr>
+        <w:pStyle w:val="Prrafodelista"/>
+        <w:numPr>
+          <w:ilvl w:val="0"/>
+          <w:numId w:val="38"/>
+        </w:numPr>
+        <w:spacing w:after="0"/>
+        <w:rPr>
+          <w:lang w:eastAsia="es-ES"/>
+        </w:rPr>
+      </w:pPr>
+      <w:r>
+        <w:rPr>
+          <w:lang w:eastAsia="es-ES"/>
+        </w:rPr>
+        <w:t>I</w:t>
+      </w:r>
+      <w:r>
+        <w:rPr>
+          <w:lang w:eastAsia="es-ES"/>
+        </w:rPr>
+        <w:t>dentificación de los requerimi</w:t>
+      </w:r>
+      <w:r>
+        <w:rPr>
+          <w:lang w:eastAsia="es-ES"/>
+        </w:rPr>
+        <w:t>entos y el alcance del proyecto.</w:t>
+      </w:r>
+    </w:p>
+    <w:p>
+      <w:pPr>
+        <w:pStyle w:val="Prrafodelista"/>
+        <w:numPr>
+          <w:ilvl w:val="0"/>
+          <w:numId w:val="38"/>
+        </w:numPr>
+        <w:spacing w:after="0"/>
+        <w:rPr>
+          <w:lang w:eastAsia="es-ES"/>
+        </w:rPr>
+      </w:pPr>
+      <w:r>
+        <w:rPr>
+          <w:lang w:eastAsia="es-ES"/>
+        </w:rPr>
+        <w:t>C</w:t>
+      </w:r>
+      <w:r>
+        <w:rPr>
+          <w:lang w:eastAsia="es-ES"/>
+        </w:rPr>
+        <w:t>omunicación.</w:t>
+      </w:r>
+    </w:p>
+    <w:p>
+      <w:pPr>
+        <w:pStyle w:val="Prrafodelista"/>
+        <w:numPr>
+          <w:ilvl w:val="0"/>
+          <w:numId w:val="38"/>
+        </w:numPr>
+        <w:spacing w:after="0"/>
+        <w:rPr>
+          <w:lang w:eastAsia="es-ES"/>
+        </w:rPr>
+      </w:pPr>
+      <w:r>
+        <w:rPr>
+          <w:lang w:eastAsia="es-ES"/>
+        </w:rPr>
+        <w:t>A</w:t>
+      </w:r>
+      <w:r>
+        <w:rPr>
+          <w:lang w:eastAsia="es-ES"/>
+        </w:rPr>
+        <w:t>dministración de los recursos humanos y materiale</w:t>
+      </w:r>
+      <w:r>
+        <w:rPr>
+          <w:lang w:eastAsia="es-ES"/>
+        </w:rPr>
+        <w:t>s.</w:t>
+      </w:r>
+    </w:p>
+    <w:p>
+      <w:pPr>
+        <w:pStyle w:val="Prrafodelista"/>
+        <w:numPr>
+          <w:ilvl w:val="0"/>
+          <w:numId w:val="38"/>
+        </w:numPr>
+        <w:spacing w:after="0"/>
+        <w:rPr>
+          <w:lang w:eastAsia="es-ES"/>
+        </w:rPr>
+      </w:pPr>
+      <w:r>
+        <w:rPr>
+          <w:lang w:eastAsia="es-ES"/>
+        </w:rPr>
+        <w:t>C</w:t>
+      </w:r>
+      <w:r>
+        <w:rPr>
+          <w:lang w:eastAsia="es-ES"/>
+        </w:rPr>
+        <w:t>ontrol de tiempos.</w:t>
+      </w:r>
+    </w:p>
+    <w:p>
+      <w:pPr>
+        <w:pStyle w:val="Prrafodelista"/>
+        <w:numPr>
+          <w:ilvl w:val="0"/>
+          <w:numId w:val="38"/>
+        </w:numPr>
+        <w:spacing w:after="0"/>
+        <w:rPr>
+          <w:lang w:eastAsia="es-ES"/>
+        </w:rPr>
+      </w:pPr>
+      <w:r>
+        <w:rPr>
+          <w:lang w:eastAsia="es-ES"/>
+        </w:rPr>
+        <w:t>I</w:t>
+      </w:r>
+      <w:r>
+        <w:rPr>
+          <w:lang w:eastAsia="es-ES"/>
+        </w:rPr>
+        <w:t>den</w:t>
+      </w:r>
+      <w:r>
+        <w:rPr>
+          <w:lang w:eastAsia="es-ES"/>
+        </w:rPr>
+        <w:t>tificación y control de riesgos.</w:t>
+      </w:r>
+    </w:p>
+    <w:p>
+      <w:pPr>
+        <w:pStyle w:val="Prrafodelista"/>
+        <w:numPr>
+          <w:ilvl w:val="0"/>
+          <w:numId w:val="38"/>
+        </w:numPr>
+        <w:spacing w:after="0"/>
+        <w:rPr>
+          <w:lang w:eastAsia="es-ES"/>
+        </w:rPr>
+      </w:pPr>
+      <w:r>
+        <w:rPr>
+          <w:lang w:eastAsia="es-ES"/>
+        </w:rPr>
+        <w:t>A</w:t>
+      </w:r>
+      <w:r>
+        <w:rPr>
+          <w:lang w:eastAsia="es-ES"/>
+        </w:rPr>
+        <w:t>dministración de los costos/presupuesto,</w:t>
+      </w:r>
+      <w:r>
+        <w:rPr>
+          <w:lang w:eastAsia="es-ES"/>
+        </w:rPr>
+        <w:t xml:space="preserve"> el aseguramiento de la calidad.</w:t>
+      </w:r>
+    </w:p>
+    <w:p>
+      <w:pPr>
+        <w:pStyle w:val="Prrafodelista"/>
+        <w:numPr>
+          <w:ilvl w:val="0"/>
+          <w:numId w:val="38"/>
+        </w:numPr>
+        <w:spacing w:after="0"/>
+        <w:rPr>
+          <w:lang w:eastAsia="es-ES"/>
+        </w:rPr>
+      </w:pPr>
+      <w:r>
+        <w:rPr>
+          <w:lang w:eastAsia="es-ES"/>
+        </w:rPr>
+        <w:t>E</w:t>
+      </w:r>
+      <w:r>
+        <w:rPr>
+          <w:lang w:eastAsia="es-ES"/>
+        </w:rPr>
+        <w:t>l reporte y evaluación del desempeño del proyecto.</w:t>
+      </w:r>
+    </w:p>
+    <w:p>
+      <w:pPr>
+        <w:pStyle w:val="Prrafodelista"/>
+        <w:numPr>
+          <w:ilvl w:val="0"/>
+          <w:numId w:val="38"/>
+        </w:numPr>
+        <w:spacing w:after="0"/>
+        <w:rPr>
+          <w:lang w:eastAsia="es-ES"/>
+        </w:rPr>
+      </w:pPr>
+      <w:r>
+        <w:rPr>
+          <w:lang w:eastAsia="es-ES"/>
+        </w:rPr>
+        <w:t>El líder de proyecto debe mantener su foco en asegurar que el proyecto se termine en el tiempo y presupuesto planeado, y muy frecuentemente con tiempos limitados.</w:t>
+      </w:r>
+    </w:p>
+    <w:p>
+      <w:pPr>
+        <w:pStyle w:val="Prrafodelista"/>
+        <w:spacing w:after="0" w:line="240" w:lineRule="auto"/>
+        <w:jc w:val="both"/>
+        <w:rPr>
+          <w:rFonts w:ascii="Arial" w:hAnsi="Arial" w:cs="Arial"/>
+          <w:sz w:val="24"/>
+          <w:szCs w:val="24"/>
+        </w:rPr>
+      </w:pPr>
+    </w:p>
+    <w:p>
+      <w:pPr>
+        <w:rPr>
+          <w:rFonts w:ascii="Times New Roman" w:hAnsi="Times New Roman" w:cs="Times New Roman"/>
+          <w:b/>
+          <w:sz w:val="28"/>
+          <w:szCs w:val="28"/>
+        </w:rPr>
+      </w:pPr>
+      <w:r>
+        <w:rPr>
+          <w:rFonts w:ascii="Times New Roman" w:hAnsi="Times New Roman" w:cs="Times New Roman"/>
+          <w:b/>
+          <w:sz w:val="28"/>
+          <w:szCs w:val="28"/>
+        </w:rPr>
+        <w:t xml:space="preserve">Documentador: </w:t>
+      </w:r>
+    </w:p>
+    <w:p>
+      <w:pPr>
+        <w:spacing w:after="0" w:line="240" w:lineRule="auto"/>
+        <w:jc w:val="both"/>
+        <w:rPr>
+          <w:rFonts w:cs="Arial"/>
+        </w:rPr>
+      </w:pPr>
+      <w:r>
+        <w:rPr>
+          <w:rFonts w:cs="Arial"/>
+        </w:rPr>
+        <w:t>El objetivo principal del documentador es el de actuar como medio de comunicación entre los miembros del equipo</w:t>
+      </w:r>
+      <w:r>
+        <w:rPr>
+          <w:rFonts w:cs="Arial"/>
+        </w:rPr>
+        <w:t>.</w:t>
+      </w:r>
+    </w:p>
+    <w:p>
+      <w:pPr>
+        <w:pStyle w:val="Prrafodelista"/>
+        <w:numPr>
+          <w:ilvl w:val="0"/>
+          <w:numId w:val="31"/>
+        </w:numPr>
+        <w:spacing w:after="0" w:line="240" w:lineRule="auto"/>
+        <w:jc w:val="both"/>
+      </w:pPr>
+      <w:r>
+        <w:t>M</w:t>
+      </w:r>
+      <w:r>
+        <w:t xml:space="preserve">antener la información generada durante el proceso de desarrollo con un adecuado procesamiento que permita la calidad en el mantenimiento de la misma. </w:t>
+      </w:r>
+    </w:p>
+    <w:p>
+      <w:pPr>
+        <w:pStyle w:val="Prrafodelista"/>
+        <w:numPr>
+          <w:ilvl w:val="0"/>
+          <w:numId w:val="31"/>
+        </w:numPr>
+        <w:spacing w:after="0" w:line="240" w:lineRule="auto"/>
+        <w:jc w:val="both"/>
+      </w:pPr>
+      <w:r>
+        <w:t xml:space="preserve">Organizar y garantizar el almacenamiento y recuperación de la documentación de los procesos y productos más recientes durante el desarrollo, manteniendo así la información al día. </w:t>
+      </w:r>
+    </w:p>
+    <w:p>
+      <w:pPr>
+        <w:pStyle w:val="Prrafodelista"/>
+        <w:numPr>
+          <w:ilvl w:val="0"/>
+          <w:numId w:val="31"/>
+        </w:numPr>
+        <w:spacing w:after="0" w:line="240" w:lineRule="auto"/>
+        <w:jc w:val="both"/>
+      </w:pPr>
+      <w:r>
+        <w:t xml:space="preserve">Mantener la consistencia en la apariencia y estructura de los documentos, facilitando su almacenamiento, recuperación e intercambio, no permitiendo el almacenamiento de documentos con formatos diferentes al establecido. </w:t>
+      </w:r>
+    </w:p>
+    <w:p>
+      <w:pPr>
+        <w:pStyle w:val="Prrafodelista"/>
+        <w:numPr>
+          <w:ilvl w:val="0"/>
+          <w:numId w:val="31"/>
+        </w:numPr>
+        <w:spacing w:after="0" w:line="240" w:lineRule="auto"/>
+        <w:jc w:val="both"/>
+      </w:pPr>
+      <w:r>
+        <w:t>Generar plantillas que permitan una adecuada estructura y uniformidad en los documentos que lo requieran.</w:t>
+      </w:r>
+    </w:p>
+    <w:p>
+      <w:pPr>
+        <w:pStyle w:val="Prrafodelista"/>
+        <w:numPr>
+          <w:ilvl w:val="0"/>
+          <w:numId w:val="31"/>
+        </w:numPr>
+        <w:spacing w:after="0" w:line="240" w:lineRule="auto"/>
+        <w:jc w:val="both"/>
+      </w:pPr>
+      <w:r>
+        <w:t xml:space="preserve">Elaborar, almacenar y permitir la recuperación de la documentación que se genera como parte de la gestión del proyecto. </w:t>
+      </w:r>
+    </w:p>
+    <w:p>
+      <w:pPr>
+        <w:pStyle w:val="Prrafodelista"/>
+        <w:numPr>
+          <w:ilvl w:val="0"/>
+          <w:numId w:val="31"/>
+        </w:numPr>
+        <w:spacing w:after="0" w:line="240" w:lineRule="auto"/>
+        <w:jc w:val="both"/>
+      </w:pPr>
+      <w:r>
+        <w:t>Construir documentación de cara al usuario que contempla los aspectos que son de utilidad para los usuarios finales del sistema y proveer una adecuada capacitación.</w:t>
+      </w:r>
+    </w:p>
+    <w:p>
+      <w:pPr>
+        <w:spacing w:after="0" w:line="240" w:lineRule="auto"/>
+        <w:jc w:val="both"/>
+        <w:rPr>
+          <w:rFonts w:cs="Arial"/>
+        </w:rPr>
+      </w:pPr>
+      <w:r>
+        <w:rPr>
+          <w:rFonts w:cs="Arial"/>
+        </w:rPr>
+        <w:t xml:space="preserve">La documentación es necesaria para informar a todos los miembros  del equipo de desarrollo acerca del estado y evolución del proyecto. </w:t>
+      </w:r>
+    </w:p>
+    <w:p>
+      <w:pPr>
+        <w:rPr>
+          <w:rFonts w:ascii="Times New Roman" w:hAnsi="Times New Roman" w:cs="Times New Roman"/>
+          <w:b/>
+          <w:sz w:val="28"/>
+          <w:szCs w:val="28"/>
+        </w:rPr>
+      </w:pPr>
+      <w:r>
+        <w:rPr>
+          <w:rFonts w:ascii="Times New Roman" w:hAnsi="Times New Roman" w:cs="Times New Roman"/>
+          <w:b/>
+          <w:sz w:val="28"/>
+          <w:szCs w:val="28"/>
+        </w:rPr>
+        <w:t>Desarrollador:</w:t>
+      </w:r>
+    </w:p>
+    <w:p>
+      <w:pPr>
+        <w:spacing w:after="0" w:line="240" w:lineRule="auto"/>
+        <w:jc w:val="both"/>
+        <w:rPr>
+          <w:rFonts w:cs="Arial"/>
+        </w:rPr>
+      </w:pPr>
+      <w:r>
+        <w:rPr>
+          <w:rFonts w:cs="Arial"/>
+        </w:rPr>
+        <w:t>Debe convertir las especificaciones del sistema en código fuent</w:t>
+      </w:r>
+      <w:r>
+        <w:rPr>
+          <w:rFonts w:cs="Arial"/>
+        </w:rPr>
+        <w:t>e ejecutable utilizando uno o más lenguajes de programación, así</w:t>
+      </w:r>
+      <w:r>
+        <w:rPr>
+          <w:rFonts w:cs="Arial"/>
+        </w:rPr>
+        <w:t xml:space="preserve"> como herramientas de so</w:t>
+      </w:r>
+      <w:r>
+        <w:rPr>
+          <w:rFonts w:cs="Arial"/>
+        </w:rPr>
+        <w:t>ftware de apoyo a la programació</w:t>
+      </w:r>
+      <w:r>
+        <w:rPr>
+          <w:rFonts w:cs="Arial"/>
+        </w:rPr>
+        <w:t>n</w:t>
+      </w:r>
+      <w:r>
+        <w:rPr>
+          <w:rFonts w:cs="Arial"/>
+        </w:rPr>
+        <w:t>.</w:t>
+      </w:r>
+    </w:p>
+    <w:p>
+      <w:pPr>
+        <w:pStyle w:val="Prrafodelista"/>
+        <w:numPr>
+          <w:ilvl w:val="0"/>
+          <w:numId w:val="32"/>
+        </w:numPr>
+        <w:spacing w:after="0" w:line="240" w:lineRule="auto"/>
+        <w:jc w:val="both"/>
+        <w:rPr>
+          <w:rFonts w:cs="Arial"/>
+        </w:rPr>
+      </w:pPr>
+      <w:r>
+        <w:rPr>
+          <w:rFonts w:cs="Arial"/>
+        </w:rPr>
+        <w:t>Creación</w:t>
+      </w:r>
+      <w:r>
+        <w:rPr>
+          <w:rFonts w:cs="Arial"/>
+        </w:rPr>
+        <w:t xml:space="preserve"> del</w:t>
+      </w:r>
+      <w:r>
+        <w:rPr>
+          <w:rFonts w:cs="Arial"/>
+        </w:rPr>
+        <w:t xml:space="preserve"> código ejecutable.</w:t>
+      </w:r>
+    </w:p>
+    <w:p>
+      <w:pPr>
+        <w:pStyle w:val="Prrafodelista"/>
+        <w:numPr>
+          <w:ilvl w:val="0"/>
+          <w:numId w:val="32"/>
+        </w:numPr>
+        <w:spacing w:after="0" w:line="240" w:lineRule="auto"/>
+        <w:jc w:val="both"/>
+        <w:rPr>
+          <w:rFonts w:cs="Arial"/>
+        </w:rPr>
+      </w:pPr>
+      <w:r>
+        <w:rPr>
+          <w:rFonts w:cs="Arial"/>
+        </w:rPr>
+        <w:t>Creación</w:t>
+      </w:r>
+      <w:r>
+        <w:rPr>
+          <w:rFonts w:cs="Arial"/>
+        </w:rPr>
+        <w:t xml:space="preserve"> de la</w:t>
+      </w:r>
+      <w:r>
+        <w:rPr>
+          <w:rFonts w:cs="Arial"/>
+        </w:rPr>
+        <w:t xml:space="preserve"> documentación de operación.</w:t>
+      </w:r>
+    </w:p>
+    <w:p>
+      <w:pPr>
+        <w:pStyle w:val="Prrafodelista"/>
+        <w:numPr>
+          <w:ilvl w:val="0"/>
+          <w:numId w:val="32"/>
+        </w:numPr>
+        <w:spacing w:after="0" w:line="240" w:lineRule="auto"/>
+        <w:jc w:val="both"/>
+        <w:rPr>
+          <w:rFonts w:cs="Arial"/>
+        </w:rPr>
+      </w:pPr>
+      <w:r>
+        <w:rPr>
+          <w:rFonts w:cs="Arial"/>
+        </w:rPr>
+        <w:t>Integración del entorno.</w:t>
+      </w:r>
+    </w:p>
+    <w:p>
+      <w:pPr>
+        <w:pStyle w:val="Prrafodelista"/>
+        <w:numPr>
+          <w:ilvl w:val="0"/>
+          <w:numId w:val="32"/>
+        </w:numPr>
+        <w:spacing w:after="0" w:line="240" w:lineRule="auto"/>
+        <w:jc w:val="both"/>
+        <w:rPr>
+          <w:rFonts w:cs="Arial"/>
+        </w:rPr>
+      </w:pPr>
+      <w:r>
+        <w:rPr>
+          <w:rFonts w:cs="Arial"/>
+        </w:rPr>
+        <w:t>Conducir revisiones del software.</w:t>
+      </w:r>
+    </w:p>
+    <w:p>
+      <w:pPr>
+        <w:pStyle w:val="Prrafodelista"/>
+        <w:numPr>
+          <w:ilvl w:val="0"/>
+          <w:numId w:val="32"/>
+        </w:numPr>
+        <w:spacing w:after="0" w:line="240" w:lineRule="auto"/>
+        <w:jc w:val="both"/>
+        <w:rPr>
+          <w:rFonts w:cs="Arial"/>
+        </w:rPr>
+      </w:pPr>
+      <w:r>
+        <w:rPr>
+          <w:rFonts w:cs="Arial"/>
+        </w:rPr>
+        <w:t>Realizar mantenimiento y actualizaciones del sistema existentes, las cuales serán solicitados a través del formulario de requerimiento de desarrollo.</w:t>
+      </w:r>
+    </w:p>
+    <w:p>
+      <w:pPr>
+        <w:pStyle w:val="Prrafodelista"/>
+        <w:numPr>
+          <w:ilvl w:val="0"/>
+          <w:numId w:val="32"/>
+        </w:numPr>
+        <w:spacing w:after="0" w:line="240" w:lineRule="auto"/>
+        <w:jc w:val="both"/>
+        <w:rPr>
+          <w:rFonts w:cs="Arial"/>
+        </w:rPr>
+      </w:pPr>
+      <w:r>
+        <w:rPr>
+          <w:rFonts w:cs="Arial"/>
+        </w:rPr>
+        <w:lastRenderedPageBreak/>
+        <w:t xml:space="preserve">Realizar pruebas del programa desarrollado con los usuarios solicitantes. </w:t>
+      </w:r>
+    </w:p>
+    <w:p>
+      <w:pPr>
+        <w:rPr>
+          <w:rFonts w:ascii="Times New Roman" w:hAnsi="Times New Roman" w:cs="Times New Roman"/>
+          <w:b/>
+          <w:sz w:val="28"/>
+          <w:szCs w:val="28"/>
+        </w:rPr>
+      </w:pPr>
+      <w:r>
+        <w:rPr>
+          <w:rFonts w:ascii="Times New Roman" w:hAnsi="Times New Roman" w:cs="Times New Roman"/>
+          <w:b/>
+          <w:sz w:val="28"/>
+          <w:szCs w:val="28"/>
+        </w:rPr>
+        <w:t>Tester:</w:t>
+      </w:r>
+    </w:p>
+    <w:p>
+      <w:pPr>
+        <w:rPr>
+          <w:rFonts w:cs="Arial"/>
+        </w:rPr>
+      </w:pPr>
+      <w:r>
+        <w:rPr>
+          <w:rFonts w:cs="Arial"/>
+        </w:rPr>
+        <w:t xml:space="preserve">El objetivo principal del tester es el de diseñar test que en forma </w:t>
+      </w:r>
+      <w:r>
+        <w:rPr>
+          <w:rFonts w:cs="Arial"/>
+        </w:rPr>
+        <w:t>sistemática</w:t>
+      </w:r>
+      <w:r>
+        <w:rPr>
+          <w:rFonts w:cs="Arial"/>
+        </w:rPr>
+        <w:t xml:space="preserve">, pueda eliminar diferentes casos de </w:t>
+      </w:r>
+      <w:r>
+        <w:rPr>
+          <w:rFonts w:cs="Arial"/>
+        </w:rPr>
+        <w:t>errores</w:t>
+      </w:r>
+      <w:r>
+        <w:rPr>
+          <w:rFonts w:cs="Arial"/>
+        </w:rPr>
+        <w:t xml:space="preserve">. </w:t>
+      </w:r>
+      <w:r>
+        <w:rPr>
+          <w:rFonts w:cs="Arial"/>
+        </w:rPr>
+        <w:t>Realizando</w:t>
+      </w:r>
+      <w:r>
+        <w:rPr>
+          <w:rFonts w:cs="Arial"/>
+        </w:rPr>
+        <w:t xml:space="preserve"> esto con la </w:t>
+      </w:r>
+      <w:r>
+        <w:rPr>
+          <w:rFonts w:cs="Arial"/>
+        </w:rPr>
+        <w:t>mínima cantidad de tiempo y esfuerzo</w:t>
+      </w:r>
+      <w:r>
+        <w:rPr>
+          <w:rFonts w:cs="Arial"/>
+        </w:rPr>
+        <w:t xml:space="preserve">. </w:t>
+      </w:r>
+    </w:p>
+    <w:p>
+      <w:pPr>
+        <w:pStyle w:val="Prrafodelista"/>
+        <w:numPr>
+          <w:ilvl w:val="0"/>
+          <w:numId w:val="33"/>
+        </w:numPr>
+        <w:rPr>
+          <w:rFonts w:cs="Arial"/>
+        </w:rPr>
+      </w:pPr>
+      <w:r>
+        <w:rPr>
+          <w:rFonts w:cs="Arial"/>
+        </w:rPr>
+        <w:t>Construir y aplicar los plane</w:t>
+      </w:r>
+      <w:r>
+        <w:rPr>
+          <w:rFonts w:cs="Arial"/>
+        </w:rPr>
+        <w:t>s de prueba u</w:t>
+      </w:r>
+      <w:r>
+        <w:rPr>
+          <w:rFonts w:cs="Arial"/>
+        </w:rPr>
+        <w:t xml:space="preserve">nitarios de modulo, de sistema, de aceptación </w:t>
+      </w:r>
+      <w:r>
+        <w:rPr>
+          <w:rFonts w:cs="Arial"/>
+        </w:rPr>
+        <w:t>parcial, manteniéndolos</w:t>
+      </w:r>
+      <w:r>
+        <w:rPr>
+          <w:rFonts w:cs="Arial"/>
+        </w:rPr>
+        <w:t xml:space="preserve"> actualizados durante el proyecto.</w:t>
+      </w:r>
+    </w:p>
+    <w:p>
+      <w:pPr>
+        <w:pStyle w:val="Prrafodelista"/>
+        <w:numPr>
+          <w:ilvl w:val="0"/>
+          <w:numId w:val="33"/>
+        </w:numPr>
+        <w:rPr>
+          <w:rFonts w:cs="Arial"/>
+        </w:rPr>
+      </w:pPr>
+      <w:r>
+        <w:rPr>
+          <w:rFonts w:cs="Arial"/>
+        </w:rPr>
+        <w:t>Velar por la amplitud y la exactitud de todo</w:t>
+      </w:r>
+      <w:r>
+        <w:rPr>
+          <w:rFonts w:cs="Arial"/>
+        </w:rPr>
+        <w:t>s los   documentos del proyecto</w:t>
+      </w:r>
+      <w:r>
+        <w:rPr>
+          <w:rFonts w:cs="Arial"/>
+        </w:rPr>
+        <w:t>.</w:t>
+      </w:r>
+    </w:p>
+    <w:p>
+      <w:pPr>
+        <w:pStyle w:val="Prrafodelista"/>
+        <w:numPr>
+          <w:ilvl w:val="0"/>
+          <w:numId w:val="33"/>
+        </w:numPr>
+        <w:rPr>
+          <w:rFonts w:cs="Arial"/>
+        </w:rPr>
+      </w:pPr>
+      <w:r>
+        <w:rPr>
+          <w:rFonts w:cs="Arial"/>
+        </w:rPr>
+        <w:t>Velar por el estándar adoptado para el desarrollo</w:t>
+      </w:r>
+    </w:p>
+    <w:p>
+      <w:pPr>
+        <w:pStyle w:val="Prrafodelista"/>
+        <w:numPr>
+          <w:ilvl w:val="0"/>
+          <w:numId w:val="33"/>
+        </w:numPr>
+        <w:rPr>
+          <w:rFonts w:cs="Arial"/>
+        </w:rPr>
+      </w:pPr>
+      <w:r>
+        <w:rPr>
+          <w:rFonts w:cs="Arial"/>
+        </w:rPr>
+        <w:t>Velar por la calidad del producto final.</w:t>
+      </w:r>
+    </w:p>
+    <w:p>
+      <w:pPr>
+        <w:rPr>
+          <w:rFonts w:ascii="Times New Roman" w:hAnsi="Times New Roman" w:cs="Times New Roman"/>
+          <w:sz w:val="28"/>
+          <w:szCs w:val="28"/>
+        </w:rPr>
+      </w:pPr>
+      <w:r>
+        <w:rPr>
+          <w:rFonts w:ascii="Times New Roman" w:hAnsi="Times New Roman" w:cs="Times New Roman"/>
+          <w:b/>
+          <w:sz w:val="28"/>
+          <w:szCs w:val="28"/>
+        </w:rPr>
+        <w:t>Gestor de Riesgo:</w:t>
+      </w:r>
+    </w:p>
+    <w:p>
+      <w:pPr>
+        <w:pStyle w:val="Prrafodelista"/>
+        <w:numPr>
+          <w:ilvl w:val="0"/>
+          <w:numId w:val="35"/>
+        </w:numPr>
+        <w:jc w:val="both"/>
+        <w:rPr>
+          <w:shd w:val="clear" w:color="auto" w:fill="FFFFFF"/>
+        </w:rPr>
+      </w:pPr>
+      <w:r>
+        <w:rPr>
+          <w:shd w:val="clear" w:color="auto" w:fill="FFFFFF"/>
+        </w:rPr>
+        <w:t>Documentos de requisitos de Usuario y Software</w:t>
+      </w:r>
+      <w:r>
+        <w:rPr>
+          <w:shd w:val="clear" w:color="auto" w:fill="FFFFFF"/>
+        </w:rPr>
+        <w:t>.</w:t>
+      </w:r>
+    </w:p>
+    <w:p>
+      <w:pPr>
+        <w:pStyle w:val="Prrafodelista"/>
+        <w:numPr>
+          <w:ilvl w:val="0"/>
+          <w:numId w:val="35"/>
+        </w:numPr>
+        <w:jc w:val="both"/>
+        <w:rPr>
+          <w:shd w:val="clear" w:color="auto" w:fill="FFFFFF"/>
+        </w:rPr>
+      </w:pPr>
+      <w:r>
+        <w:rPr>
+          <w:shd w:val="clear" w:color="auto" w:fill="FFFFFF"/>
+        </w:rPr>
+        <w:t>Plan de administración del proyecto</w:t>
+      </w:r>
+      <w:r>
+        <w:rPr>
+          <w:shd w:val="clear" w:color="auto" w:fill="FFFFFF"/>
+        </w:rPr>
+        <w:t>.</w:t>
+      </w:r>
+    </w:p>
+    <w:p>
+      <w:pPr>
+        <w:pStyle w:val="Prrafodelista"/>
+        <w:numPr>
+          <w:ilvl w:val="0"/>
+          <w:numId w:val="35"/>
+        </w:numPr>
+        <w:jc w:val="both"/>
+        <w:rPr>
+          <w:shd w:val="clear" w:color="auto" w:fill="FFFFFF"/>
+        </w:rPr>
+      </w:pPr>
+      <w:r>
+        <w:rPr>
+          <w:shd w:val="clear" w:color="auto" w:fill="FFFFFF"/>
+        </w:rPr>
+        <w:t>Plan de testeo</w:t>
+      </w:r>
+      <w:r>
+        <w:rPr>
+          <w:shd w:val="clear" w:color="auto" w:fill="FFFFFF"/>
+        </w:rPr>
+        <w:t>.</w:t>
+      </w:r>
+    </w:p>
+    <w:p>
+      <w:pPr>
+        <w:pStyle w:val="Prrafodelista"/>
+        <w:numPr>
+          <w:ilvl w:val="0"/>
+          <w:numId w:val="35"/>
+        </w:numPr>
+        <w:jc w:val="both"/>
+        <w:rPr>
+          <w:shd w:val="clear" w:color="auto" w:fill="FFFFFF"/>
+        </w:rPr>
+      </w:pPr>
+      <w:r>
+        <w:rPr>
+          <w:shd w:val="clear" w:color="auto" w:fill="FFFFFF"/>
+        </w:rPr>
+        <w:t>Fase de diseño arquitectónico</w:t>
+      </w:r>
+      <w:r>
+        <w:rPr>
+          <w:shd w:val="clear" w:color="auto" w:fill="FFFFFF"/>
+        </w:rPr>
+        <w:t>.</w:t>
+      </w:r>
+    </w:p>
+    <w:p>
+      <w:pPr>
+        <w:pStyle w:val="Prrafodelista"/>
+        <w:numPr>
+          <w:ilvl w:val="0"/>
+          <w:numId w:val="35"/>
+        </w:numPr>
+        <w:jc w:val="both"/>
+        <w:rPr>
+          <w:shd w:val="clear" w:color="auto" w:fill="FFFFFF"/>
+        </w:rPr>
+      </w:pPr>
+      <w:r>
+        <w:rPr>
+          <w:shd w:val="clear" w:color="auto" w:fill="FFFFFF"/>
+        </w:rPr>
+        <w:t>Fase de diseño detallado</w:t>
+      </w:r>
+      <w:r>
+        <w:rPr>
+          <w:shd w:val="clear" w:color="auto" w:fill="FFFFFF"/>
+        </w:rPr>
+        <w:t>.</w:t>
+      </w:r>
+    </w:p>
+    <w:p>
+      <w:pPr>
+        <w:pStyle w:val="Prrafodelista"/>
+        <w:numPr>
+          <w:ilvl w:val="0"/>
+          <w:numId w:val="35"/>
+        </w:numPr>
+        <w:jc w:val="both"/>
+        <w:rPr>
+          <w:shd w:val="clear" w:color="auto" w:fill="FFFFFF"/>
+        </w:rPr>
+      </w:pPr>
+      <w:r>
+        <w:rPr>
+          <w:shd w:val="clear" w:color="auto" w:fill="FFFFFF"/>
+        </w:rPr>
+        <w:t>Políticas de control de cambios, control de errores y control de la configuración</w:t>
+      </w:r>
+      <w:r>
+        <w:rPr>
+          <w:shd w:val="clear" w:color="auto" w:fill="FFFFFF"/>
+        </w:rPr>
+        <w:t>.</w:t>
+      </w:r>
+    </w:p>
+    <w:p>
+      <w:pPr>
+        <w:pStyle w:val="Prrafodelista"/>
+        <w:numPr>
+          <w:ilvl w:val="0"/>
+          <w:numId w:val="35"/>
+        </w:numPr>
+        <w:jc w:val="both"/>
+        <w:rPr>
+          <w:shd w:val="clear" w:color="auto" w:fill="FFFFFF"/>
+        </w:rPr>
+      </w:pPr>
+      <w:r>
+        <w:rPr>
+          <w:shd w:val="clear" w:color="auto" w:fill="FFFFFF"/>
+        </w:rPr>
+        <w:t>Documentación</w:t>
+      </w:r>
+      <w:r>
+        <w:rPr>
+          <w:shd w:val="clear" w:color="auto" w:fill="FFFFFF"/>
+        </w:rPr>
+        <w:t>.</w:t>
+      </w:r>
+    </w:p>
+    <w:p>
+      <w:pPr>
+        <w:pStyle w:val="Prrafodelista"/>
+        <w:numPr>
+          <w:ilvl w:val="0"/>
+          <w:numId w:val="35"/>
+        </w:numPr>
+        <w:jc w:val="both"/>
+        <w:rPr>
+          <w:shd w:val="clear" w:color="auto" w:fill="FFFFFF"/>
+        </w:rPr>
+      </w:pPr>
+      <w:r>
+        <w:rPr>
+          <w:shd w:val="clear" w:color="auto" w:fill="FFFFFF"/>
+        </w:rPr>
+        <w:t>Descubrir errores en funciones, lógica e implementación en cualquiera de las representaciones del software.</w:t>
+      </w:r>
+    </w:p>
+    <w:p>
+      <w:pPr>
+        <w:pStyle w:val="Prrafodelista"/>
+        <w:numPr>
+          <w:ilvl w:val="0"/>
+          <w:numId w:val="35"/>
+        </w:numPr>
+        <w:jc w:val="both"/>
+        <w:rPr>
+          <w:shd w:val="clear" w:color="auto" w:fill="FFFFFF"/>
+        </w:rPr>
+      </w:pPr>
+      <w:r>
+        <w:rPr>
+          <w:shd w:val="clear" w:color="auto" w:fill="FFFFFF"/>
+        </w:rPr>
+        <w:t>Verificar que el software bajo revisión cumple con los requisitos.</w:t>
+      </w:r>
+    </w:p>
+    <w:p>
+      <w:pPr>
+        <w:pStyle w:val="Prrafodelista"/>
+        <w:numPr>
+          <w:ilvl w:val="0"/>
+          <w:numId w:val="35"/>
+        </w:numPr>
+        <w:jc w:val="both"/>
+        <w:rPr>
+          <w:shd w:val="clear" w:color="auto" w:fill="FFFFFF"/>
+        </w:rPr>
+      </w:pPr>
+      <w:r>
+        <w:rPr>
+          <w:shd w:val="clear" w:color="auto" w:fill="FFFFFF"/>
+        </w:rPr>
+        <w:t>Asegurarse que el software ha sido representado de acuerdo al estándar en uso.</w:t>
+      </w:r>
+    </w:p>
+    <w:p>
+      <w:pPr>
+        <w:pStyle w:val="Prrafodelista"/>
+        <w:numPr>
+          <w:ilvl w:val="0"/>
+          <w:numId w:val="35"/>
+        </w:numPr>
+        <w:jc w:val="both"/>
+        <w:rPr>
+          <w:shd w:val="clear" w:color="auto" w:fill="FFFFFF"/>
+        </w:rPr>
+      </w:pPr>
+      <w:r>
+        <w:rPr>
+          <w:shd w:val="clear" w:color="auto" w:fill="FFFFFF"/>
+        </w:rPr>
+        <w:t>Alcanzar software que es desarrollado en forma uniforme.</w:t>
+      </w:r>
+    </w:p>
+    <w:p>
+      <w:pPr>
+        <w:pStyle w:val="Prrafodelista"/>
+        <w:numPr>
+          <w:ilvl w:val="0"/>
+          <w:numId w:val="35"/>
+        </w:numPr>
+        <w:jc w:val="both"/>
+        <w:rPr>
+          <w:shd w:val="clear" w:color="auto" w:fill="FFFFFF"/>
+        </w:rPr>
+      </w:pPr>
+      <w:r>
+        <w:rPr>
+          <w:shd w:val="clear" w:color="auto" w:fill="FFFFFF"/>
+        </w:rPr>
+        <w:t>Hacer el proyecto más manejable.</w:t>
+      </w:r>
+    </w:p>
+    <w:p>
+      <w:pPr>
+        <w:rPr>
+          <w:rFonts w:ascii="Arial" w:hAnsi="Arial" w:cs="Arial"/>
+          <w:b/>
+        </w:rPr>
+      </w:pPr>
+    </w:p>
+    <w:p>
+      <w:pPr>
+        <w:rPr>
+          <w:rFonts w:ascii="Times New Roman" w:hAnsi="Times New Roman" w:cs="Times New Roman"/>
+          <w:b/>
+          <w:sz w:val="28"/>
+          <w:szCs w:val="28"/>
+        </w:rPr>
+      </w:pPr>
+      <w:r>
+        <w:rPr>
+          <w:rFonts w:ascii="Times New Roman" w:hAnsi="Times New Roman" w:cs="Times New Roman"/>
+          <w:b/>
+          <w:sz w:val="28"/>
+          <w:szCs w:val="28"/>
+        </w:rPr>
+        <w:t>Gestor de Configuración:</w:t>
+      </w:r>
+    </w:p>
+    <w:p>
+      <w:pPr>
+        <w:pStyle w:val="Prrafodelista"/>
+        <w:numPr>
+          <w:ilvl w:val="0"/>
+          <w:numId w:val="35"/>
+        </w:numPr>
+        <w:jc w:val="both"/>
+        <w:rPr>
+          <w:shd w:val="clear" w:color="auto" w:fill="FFFFFF"/>
+        </w:rPr>
+      </w:pPr>
+      <w:r>
+        <w:rPr>
+          <w:shd w:val="clear" w:color="auto" w:fill="FFFFFF"/>
+        </w:rPr>
+        <w:t>Gestionar la planificación, identificación, control, seguimiento y auditoría de todos los elementos de configuración en la base de datos de configuración.</w:t>
+      </w:r>
+    </w:p>
+    <w:p>
+      <w:pPr>
+        <w:pStyle w:val="Prrafodelista"/>
+        <w:numPr>
+          <w:ilvl w:val="0"/>
+          <w:numId w:val="35"/>
+        </w:numPr>
+        <w:jc w:val="both"/>
+        <w:rPr>
+          <w:shd w:val="clear" w:color="auto" w:fill="FFFFFF"/>
+        </w:rPr>
+      </w:pPr>
+      <w:r>
+        <w:rPr>
+          <w:shd w:val="clear" w:color="auto" w:fill="FFFFFF"/>
+        </w:rPr>
+        <w:t>Desarrollar el plan de gestión de configuración.</w:t>
+      </w:r>
+    </w:p>
+    <w:p>
+      <w:pPr>
+        <w:pStyle w:val="Prrafodelista"/>
+        <w:numPr>
+          <w:ilvl w:val="0"/>
+          <w:numId w:val="35"/>
+        </w:numPr>
+        <w:jc w:val="both"/>
+        <w:rPr>
+          <w:shd w:val="clear" w:color="auto" w:fill="FFFFFF"/>
+        </w:rPr>
+      </w:pPr>
+      <w:r>
+        <w:rPr>
+          <w:shd w:val="clear" w:color="auto" w:fill="FFFFFF"/>
+        </w:rPr>
+        <w:t>Promover el uso efectivo de la CMDB.</w:t>
+      </w:r>
+    </w:p>
+    <w:p>
+      <w:pPr>
+        <w:pStyle w:val="Prrafodelista"/>
+        <w:numPr>
+          <w:ilvl w:val="0"/>
+          <w:numId w:val="35"/>
+        </w:numPr>
+        <w:jc w:val="both"/>
+        <w:rPr>
+          <w:shd w:val="clear" w:color="auto" w:fill="FFFFFF"/>
+        </w:rPr>
+      </w:pPr>
+      <w:r>
+        <w:rPr>
+          <w:shd w:val="clear" w:color="auto" w:fill="FFFFFF"/>
+        </w:rPr>
+        <w:t xml:space="preserve">Monitorizar y reportar los cambios no autorizados sobre los CIs. </w:t>
+      </w:r>
+    </w:p>
+    <w:p>
+      <w:pPr>
+        <w:pStyle w:val="Prrafodelista"/>
+        <w:numPr>
+          <w:ilvl w:val="0"/>
+          <w:numId w:val="35"/>
+        </w:numPr>
+        <w:jc w:val="both"/>
+        <w:rPr>
+          <w:shd w:val="clear" w:color="auto" w:fill="FFFFFF"/>
+        </w:rPr>
+      </w:pPr>
+      <w:r>
+        <w:rPr>
+          <w:shd w:val="clear" w:color="auto" w:fill="FFFFFF"/>
+        </w:rPr>
+        <w:t>Asegurar la consistencia e integridad de los datos de la CMDB a través de la ejecución de procedimientos de verificación y auditoría.</w:t>
+      </w:r>
+    </w:p>
+    <w:p>
+      <w:pPr>
+        <w:pStyle w:val="Prrafodelista"/>
+        <w:numPr>
+          <w:ilvl w:val="0"/>
+          <w:numId w:val="35"/>
+        </w:numPr>
+        <w:jc w:val="both"/>
+        <w:rPr>
+          <w:shd w:val="clear" w:color="auto" w:fill="FFFFFF"/>
+        </w:rPr>
+      </w:pPr>
+      <w:r>
+        <w:rPr>
+          <w:shd w:val="clear" w:color="auto" w:fill="FFFFFF"/>
+        </w:rPr>
+        <w:t>R</w:t>
+      </w:r>
+      <w:r>
+        <w:rPr>
+          <w:shd w:val="clear" w:color="auto" w:fill="FFFFFF"/>
+        </w:rPr>
+        <w:t xml:space="preserve">evisar tipos de elementos de configuración, relaciones, atributos y valores asociados, estructura de la base de datos, derechos de acceso. </w:t>
+      </w:r>
+    </w:p>
+    <w:p>
+      <w:pPr>
+        <w:pStyle w:val="Prrafodelista"/>
+        <w:numPr>
+          <w:ilvl w:val="0"/>
+          <w:numId w:val="35"/>
+        </w:numPr>
+        <w:jc w:val="both"/>
+        <w:rPr>
+          <w:shd w:val="clear" w:color="auto" w:fill="FFFFFF"/>
+        </w:rPr>
+      </w:pPr>
+      <w:r>
+        <w:rPr>
+          <w:shd w:val="clear" w:color="auto" w:fill="FFFFFF"/>
+        </w:rPr>
+        <w:t xml:space="preserve">Aprobar cambios estructurales en la CMDB. </w:t>
+      </w:r>
+    </w:p>
+    <w:p>
+      <w:pPr>
+        <w:pStyle w:val="Prrafodelista"/>
+        <w:numPr>
+          <w:ilvl w:val="0"/>
+          <w:numId w:val="35"/>
+        </w:numPr>
+        <w:jc w:val="both"/>
+        <w:rPr>
+          <w:shd w:val="clear" w:color="auto" w:fill="FFFFFF"/>
+        </w:rPr>
+      </w:pPr>
+      <w:r>
+        <w:rPr>
+          <w:shd w:val="clear" w:color="auto" w:fill="FFFFFF"/>
+        </w:rPr>
+        <w:t>Coordinador de configuración.</w:t>
+      </w:r>
+    </w:p>
+    <w:p>
+      <w:pPr>
+        <w:pStyle w:val="Prrafodelista"/>
+        <w:numPr>
+          <w:ilvl w:val="0"/>
+          <w:numId w:val="35"/>
+        </w:numPr>
+        <w:jc w:val="both"/>
+        <w:rPr>
+          <w:shd w:val="clear" w:color="auto" w:fill="FFFFFF"/>
+        </w:rPr>
+      </w:pPr>
+      <w:r>
+        <w:rPr>
+          <w:shd w:val="clear" w:color="auto" w:fill="FFFFFF"/>
+        </w:rPr>
+        <w:t xml:space="preserve">Reportar cualquier discrepancia o no conformidad en los CIs al gestor de configuración. </w:t>
+      </w:r>
+    </w:p>
+    <w:p>
+      <w:pPr>
+        <w:pStyle w:val="Prrafodelista"/>
+        <w:numPr>
+          <w:ilvl w:val="0"/>
+          <w:numId w:val="35"/>
+        </w:numPr>
+        <w:jc w:val="both"/>
+        <w:rPr>
+          <w:shd w:val="clear" w:color="auto" w:fill="FFFFFF"/>
+        </w:rPr>
+      </w:pPr>
+      <w:r>
+        <w:rPr>
+          <w:shd w:val="clear" w:color="auto" w:fill="FFFFFF"/>
+        </w:rPr>
+        <w:t xml:space="preserve">Participar en la mejora continua del proceso de gestión de configuración. </w:t>
+      </w:r>
+    </w:p>
+    <w:p>
+      <w:pPr>
+        <w:jc w:val="center"/>
+        <w:rPr>
+          <w:rFonts w:ascii="Times New Roman" w:hAnsi="Times New Roman" w:cs="Times New Roman"/>
+          <w:b/>
+          <w:sz w:val="28"/>
+        </w:rPr>
+      </w:pPr>
+    </w:p>
+    <w:p>
+      <w:pPr>
+        <w:jc w:val="center"/>
+        <w:rPr>
+          <w:rFonts w:ascii="Times New Roman" w:hAnsi="Times New Roman" w:cs="Times New Roman"/>
+          <w:b/>
+          <w:sz w:val="28"/>
+        </w:rPr>
+      </w:pPr>
+    </w:p>
+    <w:p>
+      <w:pPr>
+        <w:jc w:val="center"/>
+        <w:rPr>
+          <w:rFonts w:ascii="Times New Roman" w:hAnsi="Times New Roman" w:cs="Times New Roman"/>
+          <w:b/>
+          <w:sz w:val="28"/>
+        </w:rPr>
+      </w:pPr>
+      <w:bookmarkStart w:id="0" w:name="_GoBack"/>
+      <w:bookmarkEnd w:id="0"/>
       <w:r>
         <w:rPr>
           <w:rFonts w:ascii="Times New Roman" w:hAnsi="Times New Roman" w:cs="Times New Roman"/>
@@ -12337,6 +13038,7 @@
       </w:pPr>
     </w:p>
     <w:sectPr>
+      <w:headerReference w:type="default" r:id="rId19"/>
       <w:pgSz w:w="11906" w:h="16838"/>
       <w:pgMar w:top="1417" w:right="1701" w:bottom="1417" w:left="1701" w:header="708" w:footer="708" w:gutter="0"/>
       <w:cols w:space="708"/>
@@ -12346,6 +13048,71 @@
 </w:document>
 </file>
 
+<file path=word/endnotes.xml><?xml version="1.0" encoding="utf-8"?>
+<w:endnotes xmlns:wpc="http://schemas.microsoft.com/office/word/2010/wordprocessingCanvas" xmlns:mc="http://schemas.openxmlformats.org/markup-compatibility/2006" xmlns:o="urn:schemas-microsoft-com:office:office" xmlns:r="http://schemas.openxmlformats.org/officeDocument/2006/relationships" xmlns:m="http://schemas.openxmlformats.org/officeDocument/2006/math" xmlns:v="urn:schemas-microsoft-com:vml" xmlns:wp14="http://schemas.microsoft.com/office/word/2010/wordprocessingDrawing" xmlns:wp="http://schemas.openxmlformats.org/drawingml/2006/wordprocessingDrawing" xmlns:w10="urn:schemas-microsoft-com:office:word" xmlns:w="http://schemas.openxmlformats.org/wordprocessingml/2006/main" xmlns:w14="http://schemas.microsoft.com/office/word/2010/wordml" xmlns:wpg="http://schemas.microsoft.com/office/word/2010/wordprocessingGroup" xmlns:wpi="http://schemas.microsoft.com/office/word/2010/wordprocessingInk" xmlns:wne="http://schemas.microsoft.com/office/word/2006/wordml" xmlns:wps="http://schemas.microsoft.com/office/word/2010/wordprocessingShape" mc:Ignorable="w14 wp14">
+  <w:endnote w:type="separator" w:id="-1">
+    <w:p>
+      <w:pPr>
+        <w:spacing w:after="0" w:line="240" w:lineRule="auto"/>
+      </w:pPr>
+      <w:r>
+        <w:separator/>
+      </w:r>
+    </w:p>
+  </w:endnote>
+  <w:endnote w:type="continuationSeparator" w:id="0">
+    <w:p>
+      <w:pPr>
+        <w:spacing w:after="0" w:line="240" w:lineRule="auto"/>
+      </w:pPr>
+      <w:r>
+        <w:continuationSeparator/>
+      </w:r>
+    </w:p>
+  </w:endnote>
+</w:endnotes>
+</file>
+
+<file path=word/footnotes.xml><?xml version="1.0" encoding="utf-8"?>
+<w:footnotes xmlns:wpc="http://schemas.microsoft.com/office/word/2010/wordprocessingCanvas" xmlns:mc="http://schemas.openxmlformats.org/markup-compatibility/2006" xmlns:o="urn:schemas-microsoft-com:office:office" xmlns:r="http://schemas.openxmlformats.org/officeDocument/2006/relationships" xmlns:m="http://schemas.openxmlformats.org/officeDocument/2006/math" xmlns:v="urn:schemas-microsoft-com:vml" xmlns:wp14="http://schemas.microsoft.com/office/word/2010/wordprocessingDrawing" xmlns:wp="http://schemas.openxmlformats.org/drawingml/2006/wordprocessingDrawing" xmlns:w10="urn:schemas-microsoft-com:office:word" xmlns:w="http://schemas.openxmlformats.org/wordprocessingml/2006/main" xmlns:w14="http://schemas.microsoft.com/office/word/2010/wordml" xmlns:wpg="http://schemas.microsoft.com/office/word/2010/wordprocessingGroup" xmlns:wpi="http://schemas.microsoft.com/office/word/2010/wordprocessingInk" xmlns:wne="http://schemas.microsoft.com/office/word/2006/wordml" xmlns:wps="http://schemas.microsoft.com/office/word/2010/wordprocessingShape" mc:Ignorable="w14 wp14">
+  <w:footnote w:type="separator" w:id="-1">
+    <w:p>
+      <w:pPr>
+        <w:spacing w:after="0" w:line="240" w:lineRule="auto"/>
+      </w:pPr>
+      <w:r>
+        <w:separator/>
+      </w:r>
+    </w:p>
+  </w:footnote>
+  <w:footnote w:type="continuationSeparator" w:id="0">
+    <w:p>
+      <w:pPr>
+        <w:spacing w:after="0" w:line="240" w:lineRule="auto"/>
+      </w:pPr>
+      <w:r>
+        <w:continuationSeparator/>
+      </w:r>
+    </w:p>
+  </w:footnote>
+</w:footnotes>
+</file>
+
+<file path=word/header1.xml><?xml version="1.0" encoding="utf-8"?>
+<w:hdr xmlns:wpc="http://schemas.microsoft.com/office/word/2010/wordprocessingCanvas" xmlns:mc="http://schemas.openxmlformats.org/markup-compatibility/2006" xmlns:o="urn:schemas-microsoft-com:office:office" xmlns:r="http://schemas.openxmlformats.org/officeDocument/2006/relationships" xmlns:m="http://schemas.openxmlformats.org/officeDocument/2006/math" xmlns:v="urn:schemas-microsoft-com:vml" xmlns:wp14="http://schemas.microsoft.com/office/word/2010/wordprocessingDrawing" xmlns:wp="http://schemas.openxmlformats.org/drawingml/2006/wordprocessingDrawing" xmlns:w10="urn:schemas-microsoft-com:office:word" xmlns:w="http://schemas.openxmlformats.org/wordprocessingml/2006/main" xmlns:w14="http://schemas.microsoft.com/office/word/2010/wordml" xmlns:wpg="http://schemas.microsoft.com/office/word/2010/wordprocessingGroup" xmlns:wpi="http://schemas.microsoft.com/office/word/2010/wordprocessingInk" xmlns:wne="http://schemas.microsoft.com/office/word/2006/wordml" xmlns:wps="http://schemas.microsoft.com/office/word/2010/wordprocessingShape" mc:Ignorable="w14 wp14">
+  <w:p>
+    <w:pPr>
+      <w:pStyle w:val="Encabezado"/>
+    </w:pPr>
+  </w:p>
+  <w:p>
+    <w:pPr>
+      <w:pStyle w:val="Encabezado"/>
+    </w:pPr>
+  </w:p>
+</w:hdr>
+</file>
+
 <file path=word/numbering.xml><?xml version="1.0" encoding="utf-8"?>
 <w:numbering xmlns:wpc="http://schemas.microsoft.com/office/word/2010/wordprocessingCanvas" xmlns:mc="http://schemas.openxmlformats.org/markup-compatibility/2006" xmlns:o="urn:schemas-microsoft-com:office:office" xmlns:r="http://schemas.openxmlformats.org/officeDocument/2006/relationships" xmlns:m="http://schemas.openxmlformats.org/officeDocument/2006/math" xmlns:v="urn:schemas-microsoft-com:vml" xmlns:wp14="http://schemas.microsoft.com/office/word/2010/wordprocessingDrawing" xmlns:wp="http://schemas.openxmlformats.org/drawingml/2006/wordprocessingDrawing" xmlns:w10="urn:schemas-microsoft-com:office:word" xmlns:w="http://schemas.openxmlformats.org/wordprocessingml/2006/main" xmlns:w14="http://schemas.microsoft.com/office/word/2010/wordml" xmlns:wpg="http://schemas.microsoft.com/office/word/2010/wordprocessingGroup" xmlns:wpi="http://schemas.microsoft.com/office/word/2010/wordprocessingInk" xmlns:wne="http://schemas.microsoft.com/office/word/2006/wordml" xmlns:wps="http://schemas.microsoft.com/office/word/2010/wordprocessingShape" mc:Ignorable="w14 wp14">
   <w:abstractNum w:abstractNumId="0">
@@ -12640,6 +13407,119 @@
     </w:lvl>
   </w:abstractNum>
   <w:abstractNum w:abstractNumId="3">
+    <w:nsid w:val="161A1E17"/>
+    <w:multiLevelType w:val="hybridMultilevel"/>
+    <w:tmpl w:val="31CA9B08"/>
+    <w:lvl w:ilvl="0" w:tplc="0C0A0001">
+      <w:start w:val="1"/>
+      <w:numFmt w:val="bullet"/>
+      <w:lvlText w:val=""/>
+      <w:lvlJc w:val="left"/>
+      <w:pPr>
+        <w:ind w:left="720" w:hanging="360"/>
+      </w:pPr>
+      <w:rPr>
+        <w:rFonts w:ascii="Symbol" w:hAnsi="Symbol" w:hint="default"/>
+      </w:rPr>
+    </w:lvl>
+    <w:lvl w:ilvl="1" w:tplc="0C0A0003" w:tentative="1">
+      <w:start w:val="1"/>
+      <w:numFmt w:val="bullet"/>
+      <w:lvlText w:val="o"/>
+      <w:lvlJc w:val="left"/>
+      <w:pPr>
+        <w:ind w:left="1440" w:hanging="360"/>
+      </w:pPr>
+      <w:rPr>
+        <w:rFonts w:ascii="Courier New" w:hAnsi="Courier New" w:cs="Courier New" w:hint="default"/>
+      </w:rPr>
+    </w:lvl>
+    <w:lvl w:ilvl="2" w:tplc="0C0A0005" w:tentative="1">
+      <w:start w:val="1"/>
+      <w:numFmt w:val="bullet"/>
+      <w:lvlText w:val=""/>
+      <w:lvlJc w:val="left"/>
+      <w:pPr>
+        <w:ind w:left="2160" w:hanging="360"/>
+      </w:pPr>
+      <w:rPr>
+        <w:rFonts w:ascii="Wingdings" w:hAnsi="Wingdings" w:hint="default"/>
+      </w:rPr>
+    </w:lvl>
+    <w:lvl w:ilvl="3" w:tplc="0C0A0001" w:tentative="1">
+      <w:start w:val="1"/>
+      <w:numFmt w:val="bullet"/>
+      <w:lvlText w:val=""/>
+      <w:lvlJc w:val="left"/>
+      <w:pPr>
+        <w:ind w:left="2880" w:hanging="360"/>
+      </w:pPr>
+      <w:rPr>
+        <w:rFonts w:ascii="Symbol" w:hAnsi="Symbol" w:hint="default"/>
+      </w:rPr>
+    </w:lvl>
+    <w:lvl w:ilvl="4" w:tplc="0C0A0003" w:tentative="1">
+      <w:start w:val="1"/>
+      <w:numFmt w:val="bullet"/>
+      <w:lvlText w:val="o"/>
+      <w:lvlJc w:val="left"/>
+      <w:pPr>
+        <w:ind w:left="3600" w:hanging="360"/>
+      </w:pPr>
+      <w:rPr>
+        <w:rFonts w:ascii="Courier New" w:hAnsi="Courier New" w:cs="Courier New" w:hint="default"/>
+      </w:rPr>
+    </w:lvl>
+    <w:lvl w:ilvl="5" w:tplc="0C0A0005" w:tentative="1">
+      <w:start w:val="1"/>
+      <w:numFmt w:val="bullet"/>
+      <w:lvlText w:val=""/>
+      <w:lvlJc w:val="left"/>
+      <w:pPr>
+        <w:ind w:left="4320" w:hanging="360"/>
+      </w:pPr>
+      <w:rPr>
+        <w:rFonts w:ascii="Wingdings" w:hAnsi="Wingdings" w:hint="default"/>
+      </w:rPr>
+    </w:lvl>
+    <w:lvl w:ilvl="6" w:tplc="0C0A0001" w:tentative="1">
+      <w:start w:val="1"/>
+      <w:numFmt w:val="bullet"/>
+      <w:lvlText w:val=""/>
+      <w:lvlJc w:val="left"/>
+      <w:pPr>
+        <w:ind w:left="5040" w:hanging="360"/>
+      </w:pPr>
+      <w:rPr>
+        <w:rFonts w:ascii="Symbol" w:hAnsi="Symbol" w:hint="default"/>
+      </w:rPr>
+    </w:lvl>
+    <w:lvl w:ilvl="7" w:tplc="0C0A0003" w:tentative="1">
+      <w:start w:val="1"/>
+      <w:numFmt w:val="bullet"/>
+      <w:lvlText w:val="o"/>
+      <w:lvlJc w:val="left"/>
+      <w:pPr>
+        <w:ind w:left="5760" w:hanging="360"/>
+      </w:pPr>
+      <w:rPr>
+        <w:rFonts w:ascii="Courier New" w:hAnsi="Courier New" w:cs="Courier New" w:hint="default"/>
+      </w:rPr>
+    </w:lvl>
+    <w:lvl w:ilvl="8" w:tplc="0C0A0005" w:tentative="1">
+      <w:start w:val="1"/>
+      <w:numFmt w:val="bullet"/>
+      <w:lvlText w:val=""/>
+      <w:lvlJc w:val="left"/>
+      <w:pPr>
+        <w:ind w:left="6480" w:hanging="360"/>
+      </w:pPr>
+      <w:rPr>
+        <w:rFonts w:ascii="Wingdings" w:hAnsi="Wingdings" w:hint="default"/>
+      </w:rPr>
+    </w:lvl>
+  </w:abstractNum>
+  <w:abstractNum w:abstractNumId="4">
     <w:nsid w:val="178C7FBD"/>
     <w:multiLevelType w:val="hybridMultilevel"/>
     <w:tmpl w:val="30B4D740"/>
@@ -12728,7 +13608,7 @@
       </w:pPr>
     </w:lvl>
   </w:abstractNum>
-  <w:abstractNum w:abstractNumId="4">
+  <w:abstractNum w:abstractNumId="5">
     <w:nsid w:val="1A1B45F2"/>
     <w:multiLevelType w:val="hybridMultilevel"/>
     <w:tmpl w:val="994EAD04"/>
@@ -12817,7 +13697,7 @@
       </w:pPr>
     </w:lvl>
   </w:abstractNum>
-  <w:abstractNum w:abstractNumId="5">
+  <w:abstractNum w:abstractNumId="6">
     <w:nsid w:val="1B88562B"/>
     <w:multiLevelType w:val="multilevel"/>
     <w:tmpl w:val="6E9A8A2E"/>
@@ -12966,7 +13846,120 @@
       </w:rPr>
     </w:lvl>
   </w:abstractNum>
-  <w:abstractNum w:abstractNumId="6">
+  <w:abstractNum w:abstractNumId="7">
+    <w:nsid w:val="204D5FC1"/>
+    <w:multiLevelType w:val="hybridMultilevel"/>
+    <w:tmpl w:val="8DBCE01C"/>
+    <w:lvl w:ilvl="0" w:tplc="0C0A0001">
+      <w:start w:val="1"/>
+      <w:numFmt w:val="bullet"/>
+      <w:lvlText w:val=""/>
+      <w:lvlJc w:val="left"/>
+      <w:pPr>
+        <w:ind w:left="720" w:hanging="360"/>
+      </w:pPr>
+      <w:rPr>
+        <w:rFonts w:ascii="Symbol" w:hAnsi="Symbol" w:hint="default"/>
+      </w:rPr>
+    </w:lvl>
+    <w:lvl w:ilvl="1" w:tplc="0C0A0003" w:tentative="1">
+      <w:start w:val="1"/>
+      <w:numFmt w:val="bullet"/>
+      <w:lvlText w:val="o"/>
+      <w:lvlJc w:val="left"/>
+      <w:pPr>
+        <w:ind w:left="1440" w:hanging="360"/>
+      </w:pPr>
+      <w:rPr>
+        <w:rFonts w:ascii="Courier New" w:hAnsi="Courier New" w:cs="Courier New" w:hint="default"/>
+      </w:rPr>
+    </w:lvl>
+    <w:lvl w:ilvl="2" w:tplc="0C0A0005" w:tentative="1">
+      <w:start w:val="1"/>
+      <w:numFmt w:val="bullet"/>
+      <w:lvlText w:val=""/>
+      <w:lvlJc w:val="left"/>
+      <w:pPr>
+        <w:ind w:left="2160" w:hanging="360"/>
+      </w:pPr>
+      <w:rPr>
+        <w:rFonts w:ascii="Wingdings" w:hAnsi="Wingdings" w:hint="default"/>
+      </w:rPr>
+    </w:lvl>
+    <w:lvl w:ilvl="3" w:tplc="0C0A0001" w:tentative="1">
+      <w:start w:val="1"/>
+      <w:numFmt w:val="bullet"/>
+      <w:lvlText w:val=""/>
+      <w:lvlJc w:val="left"/>
+      <w:pPr>
+        <w:ind w:left="2880" w:hanging="360"/>
+      </w:pPr>
+      <w:rPr>
+        <w:rFonts w:ascii="Symbol" w:hAnsi="Symbol" w:hint="default"/>
+      </w:rPr>
+    </w:lvl>
+    <w:lvl w:ilvl="4" w:tplc="0C0A0003" w:tentative="1">
+      <w:start w:val="1"/>
+      <w:numFmt w:val="bullet"/>
+      <w:lvlText w:val="o"/>
+      <w:lvlJc w:val="left"/>
+      <w:pPr>
+        <w:ind w:left="3600" w:hanging="360"/>
+      </w:pPr>
+      <w:rPr>
+        <w:rFonts w:ascii="Courier New" w:hAnsi="Courier New" w:cs="Courier New" w:hint="default"/>
+      </w:rPr>
+    </w:lvl>
+    <w:lvl w:ilvl="5" w:tplc="0C0A0005" w:tentative="1">
+      <w:start w:val="1"/>
+      <w:numFmt w:val="bullet"/>
+      <w:lvlText w:val=""/>
+      <w:lvlJc w:val="left"/>
+      <w:pPr>
+        <w:ind w:left="4320" w:hanging="360"/>
+      </w:pPr>
+      <w:rPr>
+        <w:rFonts w:ascii="Wingdings" w:hAnsi="Wingdings" w:hint="default"/>
+      </w:rPr>
+    </w:lvl>
+    <w:lvl w:ilvl="6" w:tplc="0C0A0001" w:tentative="1">
+      <w:start w:val="1"/>
+      <w:numFmt w:val="bullet"/>
+      <w:lvlText w:val=""/>
+      <w:lvlJc w:val="left"/>
+      <w:pPr>
+        <w:ind w:left="5040" w:hanging="360"/>
+      </w:pPr>
+      <w:rPr>
+        <w:rFonts w:ascii="Symbol" w:hAnsi="Symbol" w:hint="default"/>
+      </w:rPr>
+    </w:lvl>
+    <w:lvl w:ilvl="7" w:tplc="0C0A0003" w:tentative="1">
+      <w:start w:val="1"/>
+      <w:numFmt w:val="bullet"/>
+      <w:lvlText w:val="o"/>
+      <w:lvlJc w:val="left"/>
+      <w:pPr>
+        <w:ind w:left="5760" w:hanging="360"/>
+      </w:pPr>
+      <w:rPr>
+        <w:rFonts w:ascii="Courier New" w:hAnsi="Courier New" w:cs="Courier New" w:hint="default"/>
+      </w:rPr>
+    </w:lvl>
+    <w:lvl w:ilvl="8" w:tplc="0C0A0005" w:tentative="1">
+      <w:start w:val="1"/>
+      <w:numFmt w:val="bullet"/>
+      <w:lvlText w:val=""/>
+      <w:lvlJc w:val="left"/>
+      <w:pPr>
+        <w:ind w:left="6480" w:hanging="360"/>
+      </w:pPr>
+      <w:rPr>
+        <w:rFonts w:ascii="Wingdings" w:hAnsi="Wingdings" w:hint="default"/>
+      </w:rPr>
+    </w:lvl>
+  </w:abstractNum>
+  <w:abstractNum w:abstractNumId="8">
     <w:nsid w:val="2A357C24"/>
     <w:multiLevelType w:val="multilevel"/>
     <w:tmpl w:val="6E9A8A2E"/>
@@ -13115,7 +14108,120 @@
       </w:rPr>
     </w:lvl>
   </w:abstractNum>
-  <w:abstractNum w:abstractNumId="7">
+  <w:abstractNum w:abstractNumId="9">
+    <w:nsid w:val="2AF95A91"/>
+    <w:multiLevelType w:val="hybridMultilevel"/>
+    <w:tmpl w:val="698E0AA2"/>
+    <w:lvl w:ilvl="0" w:tplc="0C0A0001">
+      <w:start w:val="1"/>
+      <w:numFmt w:val="bullet"/>
+      <w:lvlText w:val=""/>
+      <w:lvlJc w:val="left"/>
+      <w:pPr>
+        <w:ind w:left="720" w:hanging="360"/>
+      </w:pPr>
+      <w:rPr>
+        <w:rFonts w:ascii="Symbol" w:hAnsi="Symbol" w:hint="default"/>
+      </w:rPr>
+    </w:lvl>
+    <w:lvl w:ilvl="1" w:tplc="0C0A0003" w:tentative="1">
+      <w:start w:val="1"/>
+      <w:numFmt w:val="bullet"/>
+      <w:lvlText w:val="o"/>
+      <w:lvlJc w:val="left"/>
+      <w:pPr>
+        <w:ind w:left="1440" w:hanging="360"/>
+      </w:pPr>
+      <w:rPr>
+        <w:rFonts w:ascii="Courier New" w:hAnsi="Courier New" w:cs="Courier New" w:hint="default"/>
+      </w:rPr>
+    </w:lvl>
+    <w:lvl w:ilvl="2" w:tplc="0C0A0005" w:tentative="1">
+      <w:start w:val="1"/>
+      <w:numFmt w:val="bullet"/>
+      <w:lvlText w:val=""/>
+      <w:lvlJc w:val="left"/>
+      <w:pPr>
+        <w:ind w:left="2160" w:hanging="360"/>
+      </w:pPr>
+      <w:rPr>
+        <w:rFonts w:ascii="Wingdings" w:hAnsi="Wingdings" w:hint="default"/>
+      </w:rPr>
+    </w:lvl>
+    <w:lvl w:ilvl="3" w:tplc="0C0A0001" w:tentative="1">
+      <w:start w:val="1"/>
+      <w:numFmt w:val="bullet"/>
+      <w:lvlText w:val=""/>
+      <w:lvlJc w:val="left"/>
+      <w:pPr>
+        <w:ind w:left="2880" w:hanging="360"/>
+      </w:pPr>
+      <w:rPr>
+        <w:rFonts w:ascii="Symbol" w:hAnsi="Symbol" w:hint="default"/>
+      </w:rPr>
+    </w:lvl>
+    <w:lvl w:ilvl="4" w:tplc="0C0A0003" w:tentative="1">
+      <w:start w:val="1"/>
+      <w:numFmt w:val="bullet"/>
+      <w:lvlText w:val="o"/>
+      <w:lvlJc w:val="left"/>
+      <w:pPr>
+        <w:ind w:left="3600" w:hanging="360"/>
+      </w:pPr>
+      <w:rPr>
+        <w:rFonts w:ascii="Courier New" w:hAnsi="Courier New" w:cs="Courier New" w:hint="default"/>
+      </w:rPr>
+    </w:lvl>
+    <w:lvl w:ilvl="5" w:tplc="0C0A0005" w:tentative="1">
+      <w:start w:val="1"/>
+      <w:numFmt w:val="bullet"/>
+      <w:lvlText w:val=""/>
+      <w:lvlJc w:val="left"/>
+      <w:pPr>
+        <w:ind w:left="4320" w:hanging="360"/>
+      </w:pPr>
+      <w:rPr>
+        <w:rFonts w:ascii="Wingdings" w:hAnsi="Wingdings" w:hint="default"/>
+      </w:rPr>
+    </w:lvl>
+    <w:lvl w:ilvl="6" w:tplc="0C0A0001" w:tentative="1">
+      <w:start w:val="1"/>
+      <w:numFmt w:val="bullet"/>
+      <w:lvlText w:val=""/>
+      <w:lvlJc w:val="left"/>
+      <w:pPr>
+        <w:ind w:left="5040" w:hanging="360"/>
+      </w:pPr>
+      <w:rPr>
+        <w:rFonts w:ascii="Symbol" w:hAnsi="Symbol" w:hint="default"/>
+      </w:rPr>
+    </w:lvl>
+    <w:lvl w:ilvl="7" w:tplc="0C0A0003" w:tentative="1">
+      <w:start w:val="1"/>
+      <w:numFmt w:val="bullet"/>
+      <w:lvlText w:val="o"/>
+      <w:lvlJc w:val="left"/>
+      <w:pPr>
+        <w:ind w:left="5760" w:hanging="360"/>
+      </w:pPr>
+      <w:rPr>
+        <w:rFonts w:ascii="Courier New" w:hAnsi="Courier New" w:cs="Courier New" w:hint="default"/>
+      </w:rPr>
+    </w:lvl>
+    <w:lvl w:ilvl="8" w:tplc="0C0A0005" w:tentative="1">
+      <w:start w:val="1"/>
+      <w:numFmt w:val="bullet"/>
+      <w:lvlText w:val=""/>
+      <w:lvlJc w:val="left"/>
+      <w:pPr>
+        <w:ind w:left="6480" w:hanging="360"/>
+      </w:pPr>
+      <w:rPr>
+        <w:rFonts w:ascii="Wingdings" w:hAnsi="Wingdings" w:hint="default"/>
+      </w:rPr>
+    </w:lvl>
+  </w:abstractNum>
+  <w:abstractNum w:abstractNumId="10">
     <w:nsid w:val="2F603833"/>
     <w:multiLevelType w:val="hybridMultilevel"/>
     <w:tmpl w:val="04185F0E"/>
@@ -13204,7 +14310,7 @@
       </w:pPr>
     </w:lvl>
   </w:abstractNum>
-  <w:abstractNum w:abstractNumId="8">
+  <w:abstractNum w:abstractNumId="11">
     <w:nsid w:val="320D6105"/>
     <w:multiLevelType w:val="multilevel"/>
     <w:tmpl w:val="B75A9F3C"/>
@@ -13330,7 +14436,156 @@
       </w:rPr>
     </w:lvl>
   </w:abstractNum>
-  <w:abstractNum w:abstractNumId="9">
+  <w:abstractNum w:abstractNumId="12">
+    <w:nsid w:val="35315371"/>
+    <w:multiLevelType w:val="multilevel"/>
+    <w:tmpl w:val="AB043968"/>
+    <w:lvl w:ilvl="0">
+      <w:start w:val="1"/>
+      <w:numFmt w:val="bullet"/>
+      <w:lvlText w:val=""/>
+      <w:lvlJc w:val="left"/>
+      <w:pPr>
+        <w:tabs>
+          <w:tab w:val="num" w:pos="720"/>
+        </w:tabs>
+        <w:ind w:left="720" w:hanging="360"/>
+      </w:pPr>
+      <w:rPr>
+        <w:rFonts w:ascii="Symbol" w:hAnsi="Symbol" w:hint="default"/>
+        <w:sz w:val="20"/>
+      </w:rPr>
+    </w:lvl>
+    <w:lvl w:ilvl="1" w:tentative="1">
+      <w:start w:val="1"/>
+      <w:numFmt w:val="bullet"/>
+      <w:lvlText w:val="o"/>
+      <w:lvlJc w:val="left"/>
+      <w:pPr>
+        <w:tabs>
+          <w:tab w:val="num" w:pos="1440"/>
+        </w:tabs>
+        <w:ind w:left="1440" w:hanging="360"/>
+      </w:pPr>
+      <w:rPr>
+        <w:rFonts w:ascii="Courier New" w:hAnsi="Courier New" w:hint="default"/>
+        <w:sz w:val="20"/>
+      </w:rPr>
+    </w:lvl>
+    <w:lvl w:ilvl="2" w:tentative="1">
+      <w:start w:val="1"/>
+      <w:numFmt w:val="bullet"/>
+      <w:lvlText w:val=""/>
+      <w:lvlJc w:val="left"/>
+      <w:pPr>
+        <w:tabs>
+          <w:tab w:val="num" w:pos="2160"/>
+        </w:tabs>
+        <w:ind w:left="2160" w:hanging="360"/>
+      </w:pPr>
+      <w:rPr>
+        <w:rFonts w:ascii="Wingdings" w:hAnsi="Wingdings" w:hint="default"/>
+        <w:sz w:val="20"/>
+      </w:rPr>
+    </w:lvl>
+    <w:lvl w:ilvl="3" w:tentative="1">
+      <w:start w:val="1"/>
+      <w:numFmt w:val="bullet"/>
+      <w:lvlText w:val=""/>
+      <w:lvlJc w:val="left"/>
+      <w:pPr>
+        <w:tabs>
+          <w:tab w:val="num" w:pos="2880"/>
+        </w:tabs>
+        <w:ind w:left="2880" w:hanging="360"/>
+      </w:pPr>
+      <w:rPr>
+        <w:rFonts w:ascii="Wingdings" w:hAnsi="Wingdings" w:hint="default"/>
+        <w:sz w:val="20"/>
+      </w:rPr>
+    </w:lvl>
+    <w:lvl w:ilvl="4" w:tentative="1">
+      <w:start w:val="1"/>
+      <w:numFmt w:val="bullet"/>
+      <w:lvlText w:val=""/>
+      <w:lvlJc w:val="left"/>
+      <w:pPr>
+        <w:tabs>
+          <w:tab w:val="num" w:pos="3600"/>
+        </w:tabs>
+        <w:ind w:left="3600" w:hanging="360"/>
+      </w:pPr>
+      <w:rPr>
+        <w:rFonts w:ascii="Wingdings" w:hAnsi="Wingdings" w:hint="default"/>
+        <w:sz w:val="20"/>
+      </w:rPr>
+    </w:lvl>
+    <w:lvl w:ilvl="5" w:tentative="1">
+      <w:start w:val="1"/>
+      <w:numFmt w:val="bullet"/>
+      <w:lvlText w:val=""/>
+      <w:lvlJc w:val="left"/>
+      <w:pPr>
+        <w:tabs>
+          <w:tab w:val="num" w:pos="4320"/>
+        </w:tabs>
+        <w:ind w:left="4320" w:hanging="360"/>
+      </w:pPr>
+      <w:rPr>
+        <w:rFonts w:ascii="Wingdings" w:hAnsi="Wingdings" w:hint="default"/>
+        <w:sz w:val="20"/>
+      </w:rPr>
+    </w:lvl>
+    <w:lvl w:ilvl="6" w:tentative="1">
+      <w:start w:val="1"/>
+      <w:numFmt w:val="bullet"/>
+      <w:lvlText w:val=""/>
+      <w:lvlJc w:val="left"/>
+      <w:pPr>
+        <w:tabs>
+          <w:tab w:val="num" w:pos="5040"/>
+        </w:tabs>
+        <w:ind w:left="5040" w:hanging="360"/>
+      </w:pPr>
+      <w:rPr>
+        <w:rFonts w:ascii="Wingdings" w:hAnsi="Wingdings" w:hint="default"/>
+        <w:sz w:val="20"/>
+      </w:rPr>
+    </w:lvl>
+    <w:lvl w:ilvl="7" w:tentative="1">
+      <w:start w:val="1"/>
+      <w:numFmt w:val="bullet"/>
+      <w:lvlText w:val=""/>
+      <w:lvlJc w:val="left"/>
+      <w:pPr>
+        <w:tabs>
+          <w:tab w:val="num" w:pos="5760"/>
+        </w:tabs>
+        <w:ind w:left="5760" w:hanging="360"/>
+      </w:pPr>
+      <w:rPr>
+        <w:rFonts w:ascii="Wingdings" w:hAnsi="Wingdings" w:hint="default"/>
+        <w:sz w:val="20"/>
+      </w:rPr>
+    </w:lvl>
+    <w:lvl w:ilvl="8" w:tentative="1">
+      <w:start w:val="1"/>
+      <w:numFmt w:val="bullet"/>
+      <w:lvlText w:val=""/>
+      <w:lvlJc w:val="left"/>
+      <w:pPr>
+        <w:tabs>
+          <w:tab w:val="num" w:pos="6480"/>
+        </w:tabs>
+        <w:ind w:left="6480" w:hanging="360"/>
+      </w:pPr>
+      <w:rPr>
+        <w:rFonts w:ascii="Wingdings" w:hAnsi="Wingdings" w:hint="default"/>
+        <w:sz w:val="20"/>
+      </w:rPr>
+    </w:lvl>
+  </w:abstractNum>
+  <w:abstractNum w:abstractNumId="13">
     <w:nsid w:val="38747CE1"/>
     <w:multiLevelType w:val="hybridMultilevel"/>
     <w:tmpl w:val="0B422C7C"/>
@@ -13470,7 +14725,7 @@
       </w:rPr>
     </w:lvl>
   </w:abstractNum>
-  <w:abstractNum w:abstractNumId="10">
+  <w:abstractNum w:abstractNumId="14">
     <w:nsid w:val="3A2B32E7"/>
     <w:multiLevelType w:val="hybridMultilevel"/>
     <w:tmpl w:val="2DC8D252"/>
@@ -13610,7 +14865,120 @@
       </w:rPr>
     </w:lvl>
   </w:abstractNum>
-  <w:abstractNum w:abstractNumId="11">
+  <w:abstractNum w:abstractNumId="15">
+    <w:nsid w:val="3B0157E7"/>
+    <w:multiLevelType w:val="hybridMultilevel"/>
+    <w:tmpl w:val="0486D34A"/>
+    <w:lvl w:ilvl="0" w:tplc="0C0A0001">
+      <w:start w:val="1"/>
+      <w:numFmt w:val="bullet"/>
+      <w:lvlText w:val=""/>
+      <w:lvlJc w:val="left"/>
+      <w:pPr>
+        <w:ind w:left="720" w:hanging="360"/>
+      </w:pPr>
+      <w:rPr>
+        <w:rFonts w:ascii="Symbol" w:hAnsi="Symbol" w:hint="default"/>
+      </w:rPr>
+    </w:lvl>
+    <w:lvl w:ilvl="1" w:tplc="0C0A0003" w:tentative="1">
+      <w:start w:val="1"/>
+      <w:numFmt w:val="bullet"/>
+      <w:lvlText w:val="o"/>
+      <w:lvlJc w:val="left"/>
+      <w:pPr>
+        <w:ind w:left="1440" w:hanging="360"/>
+      </w:pPr>
+      <w:rPr>
+        <w:rFonts w:ascii="Courier New" w:hAnsi="Courier New" w:cs="Courier New" w:hint="default"/>
+      </w:rPr>
+    </w:lvl>
+    <w:lvl w:ilvl="2" w:tplc="0C0A0005" w:tentative="1">
+      <w:start w:val="1"/>
+      <w:numFmt w:val="bullet"/>
+      <w:lvlText w:val=""/>
+      <w:lvlJc w:val="left"/>
+      <w:pPr>
+        <w:ind w:left="2160" w:hanging="360"/>
+      </w:pPr>
+      <w:rPr>
+        <w:rFonts w:ascii="Wingdings" w:hAnsi="Wingdings" w:hint="default"/>
+      </w:rPr>
+    </w:lvl>
+    <w:lvl w:ilvl="3" w:tplc="0C0A0001" w:tentative="1">
+      <w:start w:val="1"/>
+      <w:numFmt w:val="bullet"/>
+      <w:lvlText w:val=""/>
+      <w:lvlJc w:val="left"/>
+      <w:pPr>
+        <w:ind w:left="2880" w:hanging="360"/>
+      </w:pPr>
+      <w:rPr>
+        <w:rFonts w:ascii="Symbol" w:hAnsi="Symbol" w:hint="default"/>
+      </w:rPr>
+    </w:lvl>
+    <w:lvl w:ilvl="4" w:tplc="0C0A0003" w:tentative="1">
+      <w:start w:val="1"/>
+      <w:numFmt w:val="bullet"/>
+      <w:lvlText w:val="o"/>
+      <w:lvlJc w:val="left"/>
+      <w:pPr>
+        <w:ind w:left="3600" w:hanging="360"/>
+      </w:pPr>
+      <w:rPr>
+        <w:rFonts w:ascii="Courier New" w:hAnsi="Courier New" w:cs="Courier New" w:hint="default"/>
+      </w:rPr>
+    </w:lvl>
+    <w:lvl w:ilvl="5" w:tplc="0C0A0005" w:tentative="1">
+      <w:start w:val="1"/>
+      <w:numFmt w:val="bullet"/>
+      <w:lvlText w:val=""/>
+      <w:lvlJc w:val="left"/>
+      <w:pPr>
+        <w:ind w:left="4320" w:hanging="360"/>
+      </w:pPr>
+      <w:rPr>
+        <w:rFonts w:ascii="Wingdings" w:hAnsi="Wingdings" w:hint="default"/>
+      </w:rPr>
+    </w:lvl>
+    <w:lvl w:ilvl="6" w:tplc="0C0A0001" w:tentative="1">
+      <w:start w:val="1"/>
+      <w:numFmt w:val="bullet"/>
+      <w:lvlText w:val=""/>
+      <w:lvlJc w:val="left"/>
+      <w:pPr>
+        <w:ind w:left="5040" w:hanging="360"/>
+      </w:pPr>
+      <w:rPr>
+        <w:rFonts w:ascii="Symbol" w:hAnsi="Symbol" w:hint="default"/>
+      </w:rPr>
+    </w:lvl>
+    <w:lvl w:ilvl="7" w:tplc="0C0A0003" w:tentative="1">
+      <w:start w:val="1"/>
+      <w:numFmt w:val="bullet"/>
+      <w:lvlText w:val="o"/>
+      <w:lvlJc w:val="left"/>
+      <w:pPr>
+        <w:ind w:left="5760" w:hanging="360"/>
+      </w:pPr>
+      <w:rPr>
+        <w:rFonts w:ascii="Courier New" w:hAnsi="Courier New" w:cs="Courier New" w:hint="default"/>
+      </w:rPr>
+    </w:lvl>
+    <w:lvl w:ilvl="8" w:tplc="0C0A0005" w:tentative="1">
+      <w:start w:val="1"/>
+      <w:numFmt w:val="bullet"/>
+      <w:lvlText w:val=""/>
+      <w:lvlJc w:val="left"/>
+      <w:pPr>
+        <w:ind w:left="6480" w:hanging="360"/>
+      </w:pPr>
+      <w:rPr>
+        <w:rFonts w:ascii="Wingdings" w:hAnsi="Wingdings" w:hint="default"/>
+      </w:rPr>
+    </w:lvl>
+  </w:abstractNum>
+  <w:abstractNum w:abstractNumId="16">
     <w:nsid w:val="3E3A05FA"/>
     <w:multiLevelType w:val="hybridMultilevel"/>
     <w:tmpl w:val="3A0ADDD0"/>
@@ -13699,7 +15067,7 @@
       </w:pPr>
     </w:lvl>
   </w:abstractNum>
-  <w:abstractNum w:abstractNumId="12">
+  <w:abstractNum w:abstractNumId="17">
     <w:nsid w:val="401359A4"/>
     <w:multiLevelType w:val="hybridMultilevel"/>
     <w:tmpl w:val="7C5898BC"/>
@@ -13789,7 +15157,233 @@
       </w:pPr>
     </w:lvl>
   </w:abstractNum>
-  <w:abstractNum w:abstractNumId="13">
+  <w:abstractNum w:abstractNumId="18">
+    <w:nsid w:val="42A61BCD"/>
+    <w:multiLevelType w:val="hybridMultilevel"/>
+    <w:tmpl w:val="5BD0B23C"/>
+    <w:lvl w:ilvl="0" w:tplc="0C0A0001">
+      <w:start w:val="1"/>
+      <w:numFmt w:val="bullet"/>
+      <w:lvlText w:val=""/>
+      <w:lvlJc w:val="left"/>
+      <w:pPr>
+        <w:ind w:left="720" w:hanging="360"/>
+      </w:pPr>
+      <w:rPr>
+        <w:rFonts w:ascii="Symbol" w:hAnsi="Symbol" w:hint="default"/>
+      </w:rPr>
+    </w:lvl>
+    <w:lvl w:ilvl="1" w:tplc="0C0A0003" w:tentative="1">
+      <w:start w:val="1"/>
+      <w:numFmt w:val="bullet"/>
+      <w:lvlText w:val="o"/>
+      <w:lvlJc w:val="left"/>
+      <w:pPr>
+        <w:ind w:left="1440" w:hanging="360"/>
+      </w:pPr>
+      <w:rPr>
+        <w:rFonts w:ascii="Courier New" w:hAnsi="Courier New" w:cs="Courier New" w:hint="default"/>
+      </w:rPr>
+    </w:lvl>
+    <w:lvl w:ilvl="2" w:tplc="0C0A0005" w:tentative="1">
+      <w:start w:val="1"/>
+      <w:numFmt w:val="bullet"/>
+      <w:lvlText w:val=""/>
+      <w:lvlJc w:val="left"/>
+      <w:pPr>
+        <w:ind w:left="2160" w:hanging="360"/>
+      </w:pPr>
+      <w:rPr>
+        <w:rFonts w:ascii="Wingdings" w:hAnsi="Wingdings" w:hint="default"/>
+      </w:rPr>
+    </w:lvl>
+    <w:lvl w:ilvl="3" w:tplc="0C0A0001" w:tentative="1">
+      <w:start w:val="1"/>
+      <w:numFmt w:val="bullet"/>
+      <w:lvlText w:val=""/>
+      <w:lvlJc w:val="left"/>
+      <w:pPr>
+        <w:ind w:left="2880" w:hanging="360"/>
+      </w:pPr>
+      <w:rPr>
+        <w:rFonts w:ascii="Symbol" w:hAnsi="Symbol" w:hint="default"/>
+      </w:rPr>
+    </w:lvl>
+    <w:lvl w:ilvl="4" w:tplc="0C0A0003" w:tentative="1">
+      <w:start w:val="1"/>
+      <w:numFmt w:val="bullet"/>
+      <w:lvlText w:val="o"/>
+      <w:lvlJc w:val="left"/>
+      <w:pPr>
+        <w:ind w:left="3600" w:hanging="360"/>
+      </w:pPr>
+      <w:rPr>
+        <w:rFonts w:ascii="Courier New" w:hAnsi="Courier New" w:cs="Courier New" w:hint="default"/>
+      </w:rPr>
+    </w:lvl>
+    <w:lvl w:ilvl="5" w:tplc="0C0A0005" w:tentative="1">
+      <w:start w:val="1"/>
+      <w:numFmt w:val="bullet"/>
+      <w:lvlText w:val=""/>
+      <w:lvlJc w:val="left"/>
+      <w:pPr>
+        <w:ind w:left="4320" w:hanging="360"/>
+      </w:pPr>
+      <w:rPr>
+        <w:rFonts w:ascii="Wingdings" w:hAnsi="Wingdings" w:hint="default"/>
+      </w:rPr>
+    </w:lvl>
+    <w:lvl w:ilvl="6" w:tplc="0C0A0001" w:tentative="1">
+      <w:start w:val="1"/>
+      <w:numFmt w:val="bullet"/>
+      <w:lvlText w:val=""/>
+      <w:lvlJc w:val="left"/>
+      <w:pPr>
+        <w:ind w:left="5040" w:hanging="360"/>
+      </w:pPr>
+      <w:rPr>
+        <w:rFonts w:ascii="Symbol" w:hAnsi="Symbol" w:hint="default"/>
+      </w:rPr>
+    </w:lvl>
+    <w:lvl w:ilvl="7" w:tplc="0C0A0003" w:tentative="1">
+      <w:start w:val="1"/>
+      <w:numFmt w:val="bullet"/>
+      <w:lvlText w:val="o"/>
+      <w:lvlJc w:val="left"/>
+      <w:pPr>
+        <w:ind w:left="5760" w:hanging="360"/>
+      </w:pPr>
+      <w:rPr>
+        <w:rFonts w:ascii="Courier New" w:hAnsi="Courier New" w:cs="Courier New" w:hint="default"/>
+      </w:rPr>
+    </w:lvl>
+    <w:lvl w:ilvl="8" w:tplc="0C0A0005" w:tentative="1">
+      <w:start w:val="1"/>
+      <w:numFmt w:val="bullet"/>
+      <w:lvlText w:val=""/>
+      <w:lvlJc w:val="left"/>
+      <w:pPr>
+        <w:ind w:left="6480" w:hanging="360"/>
+      </w:pPr>
+      <w:rPr>
+        <w:rFonts w:ascii="Wingdings" w:hAnsi="Wingdings" w:hint="default"/>
+      </w:rPr>
+    </w:lvl>
+  </w:abstractNum>
+  <w:abstractNum w:abstractNumId="19">
+    <w:nsid w:val="47FA00C6"/>
+    <w:multiLevelType w:val="hybridMultilevel"/>
+    <w:tmpl w:val="930CBFCC"/>
+    <w:lvl w:ilvl="0" w:tplc="0C0A0001">
+      <w:start w:val="1"/>
+      <w:numFmt w:val="bullet"/>
+      <w:lvlText w:val=""/>
+      <w:lvlJc w:val="left"/>
+      <w:pPr>
+        <w:ind w:left="720" w:hanging="360"/>
+      </w:pPr>
+      <w:rPr>
+        <w:rFonts w:ascii="Symbol" w:hAnsi="Symbol" w:hint="default"/>
+      </w:rPr>
+    </w:lvl>
+    <w:lvl w:ilvl="1" w:tplc="0C0A0003" w:tentative="1">
+      <w:start w:val="1"/>
+      <w:numFmt w:val="bullet"/>
+      <w:lvlText w:val="o"/>
+      <w:lvlJc w:val="left"/>
+      <w:pPr>
+        <w:ind w:left="1440" w:hanging="360"/>
+      </w:pPr>
+      <w:rPr>
+        <w:rFonts w:ascii="Courier New" w:hAnsi="Courier New" w:cs="Courier New" w:hint="default"/>
+      </w:rPr>
+    </w:lvl>
+    <w:lvl w:ilvl="2" w:tplc="0C0A0005" w:tentative="1">
+      <w:start w:val="1"/>
+      <w:numFmt w:val="bullet"/>
+      <w:lvlText w:val=""/>
+      <w:lvlJc w:val="left"/>
+      <w:pPr>
+        <w:ind w:left="2160" w:hanging="360"/>
+      </w:pPr>
+      <w:rPr>
+        <w:rFonts w:ascii="Wingdings" w:hAnsi="Wingdings" w:hint="default"/>
+      </w:rPr>
+    </w:lvl>
+    <w:lvl w:ilvl="3" w:tplc="0C0A0001" w:tentative="1">
+      <w:start w:val="1"/>
+      <w:numFmt w:val="bullet"/>
+      <w:lvlText w:val=""/>
+      <w:lvlJc w:val="left"/>
+      <w:pPr>
+        <w:ind w:left="2880" w:hanging="360"/>
+      </w:pPr>
+      <w:rPr>
+        <w:rFonts w:ascii="Symbol" w:hAnsi="Symbol" w:hint="default"/>
+      </w:rPr>
+    </w:lvl>
+    <w:lvl w:ilvl="4" w:tplc="0C0A0003" w:tentative="1">
+      <w:start w:val="1"/>
+      <w:numFmt w:val="bullet"/>
+      <w:lvlText w:val="o"/>
+      <w:lvlJc w:val="left"/>
+      <w:pPr>
+        <w:ind w:left="3600" w:hanging="360"/>
+      </w:pPr>
+      <w:rPr>
+        <w:rFonts w:ascii="Courier New" w:hAnsi="Courier New" w:cs="Courier New" w:hint="default"/>
+      </w:rPr>
+    </w:lvl>
+    <w:lvl w:ilvl="5" w:tplc="0C0A0005" w:tentative="1">
+      <w:start w:val="1"/>
+      <w:numFmt w:val="bullet"/>
+      <w:lvlText w:val=""/>
+      <w:lvlJc w:val="left"/>
+      <w:pPr>
+        <w:ind w:left="4320" w:hanging="360"/>
+      </w:pPr>
+      <w:rPr>
+        <w:rFonts w:ascii="Wingdings" w:hAnsi="Wingdings" w:hint="default"/>
+      </w:rPr>
+    </w:lvl>
+    <w:lvl w:ilvl="6" w:tplc="0C0A0001" w:tentative="1">
+      <w:start w:val="1"/>
+      <w:numFmt w:val="bullet"/>
+      <w:lvlText w:val=""/>
+      <w:lvlJc w:val="left"/>
+      <w:pPr>
+        <w:ind w:left="5040" w:hanging="360"/>
+      </w:pPr>
+      <w:rPr>
+        <w:rFonts w:ascii="Symbol" w:hAnsi="Symbol" w:hint="default"/>
+      </w:rPr>
+    </w:lvl>
+    <w:lvl w:ilvl="7" w:tplc="0C0A0003" w:tentative="1">
+      <w:start w:val="1"/>
+      <w:numFmt w:val="bullet"/>
+      <w:lvlText w:val="o"/>
+      <w:lvlJc w:val="left"/>
+      <w:pPr>
+        <w:ind w:left="5760" w:hanging="360"/>
+      </w:pPr>
+      <w:rPr>
+        <w:rFonts w:ascii="Courier New" w:hAnsi="Courier New" w:cs="Courier New" w:hint="default"/>
+      </w:rPr>
+    </w:lvl>
+    <w:lvl w:ilvl="8" w:tplc="0C0A0005" w:tentative="1">
+      <w:start w:val="1"/>
+      <w:numFmt w:val="bullet"/>
+      <w:lvlText w:val=""/>
+      <w:lvlJc w:val="left"/>
+      <w:pPr>
+        <w:ind w:left="6480" w:hanging="360"/>
+      </w:pPr>
+      <w:rPr>
+        <w:rFonts w:ascii="Wingdings" w:hAnsi="Wingdings" w:hint="default"/>
+      </w:rPr>
+    </w:lvl>
+  </w:abstractNum>
+  <w:abstractNum w:abstractNumId="20">
     <w:nsid w:val="4D1617D6"/>
     <w:multiLevelType w:val="hybridMultilevel"/>
     <w:tmpl w:val="30B4D740"/>
@@ -13878,7 +15472,7 @@
       </w:pPr>
     </w:lvl>
   </w:abstractNum>
-  <w:abstractNum w:abstractNumId="14">
+  <w:abstractNum w:abstractNumId="21">
     <w:nsid w:val="4D921A53"/>
     <w:multiLevelType w:val="hybridMultilevel"/>
     <w:tmpl w:val="A18C173C"/>
@@ -13967,7 +15561,7 @@
       </w:pPr>
     </w:lvl>
   </w:abstractNum>
-  <w:abstractNum w:abstractNumId="15">
+  <w:abstractNum w:abstractNumId="22">
     <w:nsid w:val="533859F5"/>
     <w:multiLevelType w:val="hybridMultilevel"/>
     <w:tmpl w:val="04185F0E"/>
@@ -14056,7 +15650,7 @@
       </w:pPr>
     </w:lvl>
   </w:abstractNum>
-  <w:abstractNum w:abstractNumId="16">
+  <w:abstractNum w:abstractNumId="23">
     <w:nsid w:val="54DE7D55"/>
     <w:multiLevelType w:val="hybridMultilevel"/>
     <w:tmpl w:val="25221556"/>
@@ -14169,7 +15763,7 @@
       </w:rPr>
     </w:lvl>
   </w:abstractNum>
-  <w:abstractNum w:abstractNumId="17">
+  <w:abstractNum w:abstractNumId="24">
     <w:nsid w:val="55225098"/>
     <w:multiLevelType w:val="multilevel"/>
     <w:tmpl w:val="B75A9F3C"/>
@@ -14295,7 +15889,7 @@
       </w:rPr>
     </w:lvl>
   </w:abstractNum>
-  <w:abstractNum w:abstractNumId="18">
+  <w:abstractNum w:abstractNumId="25">
     <w:nsid w:val="583710FE"/>
     <w:multiLevelType w:val="hybridMultilevel"/>
     <w:tmpl w:val="05FE5FE6"/>
@@ -14408,7 +16002,7 @@
       </w:rPr>
     </w:lvl>
   </w:abstractNum>
-  <w:abstractNum w:abstractNumId="19">
+  <w:abstractNum w:abstractNumId="26">
     <w:nsid w:val="5B1160B1"/>
     <w:multiLevelType w:val="hybridMultilevel"/>
     <w:tmpl w:val="3ECC984E"/>
@@ -14521,7 +16115,7 @@
       </w:rPr>
     </w:lvl>
   </w:abstractNum>
-  <w:abstractNum w:abstractNumId="20">
+  <w:abstractNum w:abstractNumId="27">
     <w:nsid w:val="5F5D3329"/>
     <w:multiLevelType w:val="hybridMultilevel"/>
     <w:tmpl w:val="357A1AD6"/>
@@ -14634,7 +16228,7 @@
       </w:rPr>
     </w:lvl>
   </w:abstractNum>
-  <w:abstractNum w:abstractNumId="21">
+  <w:abstractNum w:abstractNumId="28">
     <w:nsid w:val="62454465"/>
     <w:multiLevelType w:val="hybridMultilevel"/>
     <w:tmpl w:val="451CB2F8"/>
@@ -14747,7 +16341,7 @@
       </w:rPr>
     </w:lvl>
   </w:abstractNum>
-  <w:abstractNum w:abstractNumId="22">
+  <w:abstractNum w:abstractNumId="29">
     <w:nsid w:val="69B229FC"/>
     <w:multiLevelType w:val="hybridMultilevel"/>
     <w:tmpl w:val="04185F0E"/>
@@ -14836,7 +16430,7 @@
       </w:pPr>
     </w:lvl>
   </w:abstractNum>
-  <w:abstractNum w:abstractNumId="23">
+  <w:abstractNum w:abstractNumId="30">
     <w:nsid w:val="73B41E38"/>
     <w:multiLevelType w:val="multilevel"/>
     <w:tmpl w:val="2958826A"/>
@@ -14985,7 +16579,7 @@
       </w:rPr>
     </w:lvl>
   </w:abstractNum>
-  <w:abstractNum w:abstractNumId="24">
+  <w:abstractNum w:abstractNumId="31">
     <w:nsid w:val="758964E7"/>
     <w:multiLevelType w:val="hybridMultilevel"/>
     <w:tmpl w:val="9DD81762"/>
@@ -15125,7 +16719,7 @@
       </w:rPr>
     </w:lvl>
   </w:abstractNum>
-  <w:abstractNum w:abstractNumId="25">
+  <w:abstractNum w:abstractNumId="32">
     <w:nsid w:val="79CC4D51"/>
     <w:multiLevelType w:val="hybridMultilevel"/>
     <w:tmpl w:val="04185F0E"/>
@@ -15214,7 +16808,7 @@
       </w:pPr>
     </w:lvl>
   </w:abstractNum>
-  <w:abstractNum w:abstractNumId="26">
+  <w:abstractNum w:abstractNumId="33">
     <w:nsid w:val="7AF96B97"/>
     <w:multiLevelType w:val="hybridMultilevel"/>
     <w:tmpl w:val="3800E794"/>
@@ -15303,7 +16897,120 @@
       </w:pPr>
     </w:lvl>
   </w:abstractNum>
-  <w:abstractNum w:abstractNumId="27">
+  <w:abstractNum w:abstractNumId="34">
+    <w:nsid w:val="7AFB3540"/>
+    <w:multiLevelType w:val="hybridMultilevel"/>
+    <w:tmpl w:val="38BCFBFE"/>
+    <w:lvl w:ilvl="0" w:tplc="0C0A0001">
+      <w:start w:val="1"/>
+      <w:numFmt w:val="bullet"/>
+      <w:lvlText w:val=""/>
+      <w:lvlJc w:val="left"/>
+      <w:pPr>
+        <w:ind w:left="720" w:hanging="360"/>
+      </w:pPr>
+      <w:rPr>
+        <w:rFonts w:ascii="Symbol" w:hAnsi="Symbol" w:hint="default"/>
+      </w:rPr>
+    </w:lvl>
+    <w:lvl w:ilvl="1" w:tplc="0C0A0003" w:tentative="1">
+      <w:start w:val="1"/>
+      <w:numFmt w:val="bullet"/>
+      <w:lvlText w:val="o"/>
+      <w:lvlJc w:val="left"/>
+      <w:pPr>
+        <w:ind w:left="1440" w:hanging="360"/>
+      </w:pPr>
+      <w:rPr>
+        <w:rFonts w:ascii="Courier New" w:hAnsi="Courier New" w:cs="Courier New" w:hint="default"/>
+      </w:rPr>
+    </w:lvl>
+    <w:lvl w:ilvl="2" w:tplc="0C0A0005" w:tentative="1">
+      <w:start w:val="1"/>
+      <w:numFmt w:val="bullet"/>
+      <w:lvlText w:val=""/>
+      <w:lvlJc w:val="left"/>
+      <w:pPr>
+        <w:ind w:left="2160" w:hanging="360"/>
+      </w:pPr>
+      <w:rPr>
+        <w:rFonts w:ascii="Wingdings" w:hAnsi="Wingdings" w:hint="default"/>
+      </w:rPr>
+    </w:lvl>
+    <w:lvl w:ilvl="3" w:tplc="0C0A0001" w:tentative="1">
+      <w:start w:val="1"/>
+      <w:numFmt w:val="bullet"/>
+      <w:lvlText w:val=""/>
+      <w:lvlJc w:val="left"/>
+      <w:pPr>
+        <w:ind w:left="2880" w:hanging="360"/>
+      </w:pPr>
+      <w:rPr>
+        <w:rFonts w:ascii="Symbol" w:hAnsi="Symbol" w:hint="default"/>
+      </w:rPr>
+    </w:lvl>
+    <w:lvl w:ilvl="4" w:tplc="0C0A0003" w:tentative="1">
+      <w:start w:val="1"/>
+      <w:numFmt w:val="bullet"/>
+      <w:lvlText w:val="o"/>
+      <w:lvlJc w:val="left"/>
+      <w:pPr>
+        <w:ind w:left="3600" w:hanging="360"/>
+      </w:pPr>
+      <w:rPr>
+        <w:rFonts w:ascii="Courier New" w:hAnsi="Courier New" w:cs="Courier New" w:hint="default"/>
+      </w:rPr>
+    </w:lvl>
+    <w:lvl w:ilvl="5" w:tplc="0C0A0005" w:tentative="1">
+      <w:start w:val="1"/>
+      <w:numFmt w:val="bullet"/>
+      <w:lvlText w:val=""/>
+      <w:lvlJc w:val="left"/>
+      <w:pPr>
+        <w:ind w:left="4320" w:hanging="360"/>
+      </w:pPr>
+      <w:rPr>
+        <w:rFonts w:ascii="Wingdings" w:hAnsi="Wingdings" w:hint="default"/>
+      </w:rPr>
+    </w:lvl>
+    <w:lvl w:ilvl="6" w:tplc="0C0A0001" w:tentative="1">
+      <w:start w:val="1"/>
+      <w:numFmt w:val="bullet"/>
+      <w:lvlText w:val=""/>
+      <w:lvlJc w:val="left"/>
+      <w:pPr>
+        <w:ind w:left="5040" w:hanging="360"/>
+      </w:pPr>
+      <w:rPr>
+        <w:rFonts w:ascii="Symbol" w:hAnsi="Symbol" w:hint="default"/>
+      </w:rPr>
+    </w:lvl>
+    <w:lvl w:ilvl="7" w:tplc="0C0A0003" w:tentative="1">
+      <w:start w:val="1"/>
+      <w:numFmt w:val="bullet"/>
+      <w:lvlText w:val="o"/>
+      <w:lvlJc w:val="left"/>
+      <w:pPr>
+        <w:ind w:left="5760" w:hanging="360"/>
+      </w:pPr>
+      <w:rPr>
+        <w:rFonts w:ascii="Courier New" w:hAnsi="Courier New" w:cs="Courier New" w:hint="default"/>
+      </w:rPr>
+    </w:lvl>
+    <w:lvl w:ilvl="8" w:tplc="0C0A0005" w:tentative="1">
+      <w:start w:val="1"/>
+      <w:numFmt w:val="bullet"/>
+      <w:lvlText w:val=""/>
+      <w:lvlJc w:val="left"/>
+      <w:pPr>
+        <w:ind w:left="6480" w:hanging="360"/>
+      </w:pPr>
+      <w:rPr>
+        <w:rFonts w:ascii="Wingdings" w:hAnsi="Wingdings" w:hint="default"/>
+      </w:rPr>
+    </w:lvl>
+  </w:abstractNum>
+  <w:abstractNum w:abstractNumId="35">
     <w:nsid w:val="7B454D42"/>
     <w:multiLevelType w:val="hybridMultilevel"/>
     <w:tmpl w:val="652CA85E"/>
@@ -15392,7 +17099,7 @@
       </w:pPr>
     </w:lvl>
   </w:abstractNum>
-  <w:abstractNum w:abstractNumId="28">
+  <w:abstractNum w:abstractNumId="36">
     <w:nsid w:val="7DB6798D"/>
     <w:multiLevelType w:val="multilevel"/>
     <w:tmpl w:val="6E9A8A2E"/>
@@ -15541,7 +17248,7 @@
       </w:rPr>
     </w:lvl>
   </w:abstractNum>
-  <w:abstractNum w:abstractNumId="29">
+  <w:abstractNum w:abstractNumId="37">
     <w:nsid w:val="7EC3467E"/>
     <w:multiLevelType w:val="hybridMultilevel"/>
     <w:tmpl w:val="19B0CB1A"/>
@@ -15655,94 +17362,118 @@
     </w:lvl>
   </w:abstractNum>
   <w:num w:numId="1">
+    <w:abstractNumId w:val="35"/>
+  </w:num>
+  <w:num w:numId="2">
+    <w:abstractNumId w:val="17"/>
+  </w:num>
+  <w:num w:numId="3">
+    <w:abstractNumId w:val="25"/>
+  </w:num>
+  <w:num w:numId="4">
     <w:abstractNumId w:val="27"/>
   </w:num>
-  <w:num w:numId="2">
-    <w:abstractNumId w:val="12"/>
-  </w:num>
-  <w:num w:numId="3">
-    <w:abstractNumId w:val="18"/>
-  </w:num>
-  <w:num w:numId="4">
-    <w:abstractNumId w:val="20"/>
-  </w:num>
   <w:num w:numId="5">
-    <w:abstractNumId w:val="17"/>
+    <w:abstractNumId w:val="24"/>
   </w:num>
   <w:num w:numId="6">
-    <w:abstractNumId w:val="11"/>
+    <w:abstractNumId w:val="16"/>
   </w:num>
   <w:num w:numId="7">
-    <w:abstractNumId w:val="14"/>
+    <w:abstractNumId w:val="21"/>
   </w:num>
   <w:num w:numId="8">
-    <w:abstractNumId w:val="26"/>
+    <w:abstractNumId w:val="33"/>
   </w:num>
   <w:num w:numId="9">
-    <w:abstractNumId w:val="16"/>
+    <w:abstractNumId w:val="23"/>
   </w:num>
   <w:num w:numId="10">
-    <w:abstractNumId w:val="29"/>
+    <w:abstractNumId w:val="37"/>
   </w:num>
   <w:num w:numId="11">
-    <w:abstractNumId w:val="21"/>
+    <w:abstractNumId w:val="28"/>
   </w:num>
   <w:num w:numId="12">
     <w:abstractNumId w:val="0"/>
   </w:num>
   <w:num w:numId="13">
-    <w:abstractNumId w:val="8"/>
+    <w:abstractNumId w:val="11"/>
   </w:num>
   <w:num w:numId="14">
-    <w:abstractNumId w:val="3"/>
+    <w:abstractNumId w:val="4"/>
   </w:num>
   <w:num w:numId="15">
     <w:abstractNumId w:val="2"/>
   </w:num>
   <w:num w:numId="16">
-    <w:abstractNumId w:val="4"/>
+    <w:abstractNumId w:val="5"/>
   </w:num>
   <w:num w:numId="17">
-    <w:abstractNumId w:val="9"/>
+    <w:abstractNumId w:val="13"/>
   </w:num>
   <w:num w:numId="18">
-    <w:abstractNumId w:val="10"/>
+    <w:abstractNumId w:val="14"/>
   </w:num>
   <w:num w:numId="19">
-    <w:abstractNumId w:val="24"/>
+    <w:abstractNumId w:val="31"/>
   </w:num>
   <w:num w:numId="20">
     <w:abstractNumId w:val="1"/>
   </w:num>
   <w:num w:numId="21">
+    <w:abstractNumId w:val="26"/>
+  </w:num>
+  <w:num w:numId="22">
+    <w:abstractNumId w:val="10"/>
+  </w:num>
+  <w:num w:numId="23">
+    <w:abstractNumId w:val="29"/>
+  </w:num>
+  <w:num w:numId="24">
+    <w:abstractNumId w:val="22"/>
+  </w:num>
+  <w:num w:numId="25">
+    <w:abstractNumId w:val="32"/>
+  </w:num>
+  <w:num w:numId="26">
+    <w:abstractNumId w:val="20"/>
+  </w:num>
+  <w:num w:numId="27">
+    <w:abstractNumId w:val="30"/>
+  </w:num>
+  <w:num w:numId="28">
+    <w:abstractNumId w:val="8"/>
+  </w:num>
+  <w:num w:numId="29">
+    <w:abstractNumId w:val="36"/>
+  </w:num>
+  <w:num w:numId="30">
+    <w:abstractNumId w:val="6"/>
+  </w:num>
+  <w:num w:numId="31">
+    <w:abstractNumId w:val="34"/>
+  </w:num>
+  <w:num w:numId="32">
+    <w:abstractNumId w:val="9"/>
+  </w:num>
+  <w:num w:numId="33">
+    <w:abstractNumId w:val="18"/>
+  </w:num>
+  <w:num w:numId="34">
     <w:abstractNumId w:val="19"/>
   </w:num>
-  <w:num w:numId="22">
+  <w:num w:numId="35">
     <w:abstractNumId w:val="7"/>
   </w:num>
-  <w:num w:numId="23">
-    <w:abstractNumId w:val="22"/>
+  <w:num w:numId="36">
+    <w:abstractNumId w:val="12"/>
   </w:num>
-  <w:num w:numId="24">
+  <w:num w:numId="37">
     <w:abstractNumId w:val="15"/>
   </w:num>
-  <w:num w:numId="25">
-    <w:abstractNumId w:val="25"/>
-  </w:num>
-  <w:num w:numId="26">
-    <w:abstractNumId w:val="13"/>
-  </w:num>
-  <w:num w:numId="27">
-    <w:abstractNumId w:val="23"/>
-  </w:num>
-  <w:num w:numId="28">
-    <w:abstractNumId w:val="6"/>
-  </w:num>
-  <w:num w:numId="29">
-    <w:abstractNumId w:val="28"/>
-  </w:num>
-  <w:num w:numId="30">
-    <w:abstractNumId w:val="5"/>
+  <w:num w:numId="38">
+    <w:abstractNumId w:val="3"/>
   </w:num>
 </w:numbering>
 </file>
@@ -15990,7 +17721,6 @@
       <w:lang w:eastAsia="es-ES"/>
     </w:rPr>
     <w:tblPr>
-      <w:tblInd w:w="0" w:type="dxa"/>
       <w:tblBorders>
         <w:top w:val="single" w:sz="4" w:space="0" w:color="000000" w:themeColor="text1"/>
         <w:left w:val="single" w:sz="4" w:space="0" w:color="000000" w:themeColor="text1"/>
@@ -15999,12 +17729,6 @@
         <w:insideH w:val="single" w:sz="4" w:space="0" w:color="000000" w:themeColor="text1"/>
         <w:insideV w:val="single" w:sz="4" w:space="0" w:color="000000" w:themeColor="text1"/>
       </w:tblBorders>
-      <w:tblCellMar>
-        <w:top w:w="0" w:type="dxa"/>
-        <w:left w:w="108" w:type="dxa"/>
-        <w:bottom w:w="0" w:type="dxa"/>
-        <w:right w:w="108" w:type="dxa"/>
-      </w:tblCellMar>
     </w:tblPr>
   </w:style>
   <w:style w:type="paragraph" w:customStyle="1" w:styleId="Default">
@@ -16040,17 +17764,10 @@
     <w:tblPr>
       <w:tblStyleRowBandSize w:val="1"/>
       <w:tblStyleColBandSize w:val="1"/>
-      <w:tblInd w:w="0" w:type="dxa"/>
       <w:tblBorders>
         <w:top w:val="single" w:sz="18" w:space="0" w:color="auto"/>
         <w:bottom w:val="single" w:sz="18" w:space="0" w:color="auto"/>
       </w:tblBorders>
-      <w:tblCellMar>
-        <w:top w:w="0" w:type="dxa"/>
-        <w:left w:w="108" w:type="dxa"/>
-        <w:bottom w:w="0" w:type="dxa"/>
-        <w:right w:w="108" w:type="dxa"/>
-      </w:tblCellMar>
     </w:tblPr>
     <w:tblStylePr w:type="firstRow">
       <w:pPr>
@@ -16205,6 +17922,55 @@
       <w:szCs w:val="24"/>
       <w:lang w:eastAsia="es-ES"/>
     </w:rPr>
+  </w:style>
+  <w:style w:type="paragraph" w:styleId="Encabezado">
+    <w:name w:val="header"/>
+    <w:basedOn w:val="Normal"/>
+    <w:link w:val="EncabezadoCar"/>
+    <w:uiPriority w:val="99"/>
+    <w:unhideWhenUsed/>
+    <w:rsid w:val="00DC41DD"/>
+    <w:pPr>
+      <w:tabs>
+        <w:tab w:val="center" w:pos="4252"/>
+        <w:tab w:val="right" w:pos="8504"/>
+      </w:tabs>
+      <w:spacing w:after="0" w:line="240" w:lineRule="auto"/>
+    </w:pPr>
+  </w:style>
+  <w:style w:type="character" w:customStyle="1" w:styleId="EncabezadoCar">
+    <w:name w:val="Encabezado Car"/>
+    <w:basedOn w:val="Fuentedeprrafopredeter"/>
+    <w:link w:val="Encabezado"/>
+    <w:uiPriority w:val="99"/>
+    <w:rsid w:val="00DC41DD"/>
+  </w:style>
+  <w:style w:type="paragraph" w:styleId="Piedepgina">
+    <w:name w:val="footer"/>
+    <w:basedOn w:val="Normal"/>
+    <w:link w:val="PiedepginaCar"/>
+    <w:uiPriority w:val="99"/>
+    <w:unhideWhenUsed/>
+    <w:rsid w:val="00DC41DD"/>
+    <w:pPr>
+      <w:tabs>
+        <w:tab w:val="center" w:pos="4252"/>
+        <w:tab w:val="right" w:pos="8504"/>
+      </w:tabs>
+      <w:spacing w:after="0" w:line="240" w:lineRule="auto"/>
+    </w:pPr>
+  </w:style>
+  <w:style w:type="character" w:customStyle="1" w:styleId="PiedepginaCar">
+    <w:name w:val="Pie de página Car"/>
+    <w:basedOn w:val="Fuentedeprrafopredeter"/>
+    <w:link w:val="Piedepgina"/>
+    <w:uiPriority w:val="99"/>
+    <w:rsid w:val="00DC41DD"/>
+  </w:style>
+  <w:style w:type="character" w:customStyle="1" w:styleId="apple-converted-space">
+    <w:name w:val="apple-converted-space"/>
+    <w:basedOn w:val="Fuentedeprrafopredeter"/>
+    <w:rsid w:val="00404160"/>
   </w:style>
 </w:styles>
 </file>
@@ -16452,7 +18218,6 @@
       <w:lang w:eastAsia="es-ES"/>
     </w:rPr>
     <w:tblPr>
-      <w:tblInd w:w="0" w:type="dxa"/>
       <w:tblBorders>
         <w:top w:val="single" w:sz="4" w:space="0" w:color="000000" w:themeColor="text1"/>
         <w:left w:val="single" w:sz="4" w:space="0" w:color="000000" w:themeColor="text1"/>
@@ -16461,12 +18226,6 @@
         <w:insideH w:val="single" w:sz="4" w:space="0" w:color="000000" w:themeColor="text1"/>
         <w:insideV w:val="single" w:sz="4" w:space="0" w:color="000000" w:themeColor="text1"/>
       </w:tblBorders>
-      <w:tblCellMar>
-        <w:top w:w="0" w:type="dxa"/>
-        <w:left w:w="108" w:type="dxa"/>
-        <w:bottom w:w="0" w:type="dxa"/>
-        <w:right w:w="108" w:type="dxa"/>
-      </w:tblCellMar>
     </w:tblPr>
   </w:style>
   <w:style w:type="paragraph" w:customStyle="1" w:styleId="Default">
@@ -16502,17 +18261,10 @@
     <w:tblPr>
       <w:tblStyleRowBandSize w:val="1"/>
       <w:tblStyleColBandSize w:val="1"/>
-      <w:tblInd w:w="0" w:type="dxa"/>
       <w:tblBorders>
         <w:top w:val="single" w:sz="18" w:space="0" w:color="auto"/>
         <w:bottom w:val="single" w:sz="18" w:space="0" w:color="auto"/>
       </w:tblBorders>
-      <w:tblCellMar>
-        <w:top w:w="0" w:type="dxa"/>
-        <w:left w:w="108" w:type="dxa"/>
-        <w:bottom w:w="0" w:type="dxa"/>
-        <w:right w:w="108" w:type="dxa"/>
-      </w:tblCellMar>
     </w:tblPr>
     <w:tblStylePr w:type="firstRow">
       <w:pPr>
@@ -16667,6 +18419,55 @@
       <w:szCs w:val="24"/>
       <w:lang w:eastAsia="es-ES"/>
     </w:rPr>
+  </w:style>
+  <w:style w:type="paragraph" w:styleId="Encabezado">
+    <w:name w:val="header"/>
+    <w:basedOn w:val="Normal"/>
+    <w:link w:val="EncabezadoCar"/>
+    <w:uiPriority w:val="99"/>
+    <w:unhideWhenUsed/>
+    <w:rsid w:val="00DC41DD"/>
+    <w:pPr>
+      <w:tabs>
+        <w:tab w:val="center" w:pos="4252"/>
+        <w:tab w:val="right" w:pos="8504"/>
+      </w:tabs>
+      <w:spacing w:after="0" w:line="240" w:lineRule="auto"/>
+    </w:pPr>
+  </w:style>
+  <w:style w:type="character" w:customStyle="1" w:styleId="EncabezadoCar">
+    <w:name w:val="Encabezado Car"/>
+    <w:basedOn w:val="Fuentedeprrafopredeter"/>
+    <w:link w:val="Encabezado"/>
+    <w:uiPriority w:val="99"/>
+    <w:rsid w:val="00DC41DD"/>
+  </w:style>
+  <w:style w:type="paragraph" w:styleId="Piedepgina">
+    <w:name w:val="footer"/>
+    <w:basedOn w:val="Normal"/>
+    <w:link w:val="PiedepginaCar"/>
+    <w:uiPriority w:val="99"/>
+    <w:unhideWhenUsed/>
+    <w:rsid w:val="00DC41DD"/>
+    <w:pPr>
+      <w:tabs>
+        <w:tab w:val="center" w:pos="4252"/>
+        <w:tab w:val="right" w:pos="8504"/>
+      </w:tabs>
+      <w:spacing w:after="0" w:line="240" w:lineRule="auto"/>
+    </w:pPr>
+  </w:style>
+  <w:style w:type="character" w:customStyle="1" w:styleId="PiedepginaCar">
+    <w:name w:val="Pie de página Car"/>
+    <w:basedOn w:val="Fuentedeprrafopredeter"/>
+    <w:link w:val="Piedepgina"/>
+    <w:uiPriority w:val="99"/>
+    <w:rsid w:val="00DC41DD"/>
+  </w:style>
+  <w:style w:type="character" w:customStyle="1" w:styleId="apple-converted-space">
+    <w:name w:val="apple-converted-space"/>
+    <w:basedOn w:val="Fuentedeprrafopredeter"/>
+    <w:rsid w:val="00404160"/>
   </w:style>
 </w:styles>
 </file>
@@ -16926,7 +18727,7 @@
   <a:extraClrSchemeLst/>
   <a:extLst>
     <a:ext uri="{05A4C25C-085E-4340-85A3-A5531E510DB2}">
-      <thm15:themeFamily xmlns="" xmlns:thm15="http://schemas.microsoft.com/office/thememl/2012/main" name="Office Theme" id="{62F939B6-93AF-4DB8-9C6B-D6C7DFDC589F}" vid="{4A3C46E8-61CC-4603-A589-7422A47A8E4A}"/>
+      <thm15:themeFamily xmlns:thm15="http://schemas.microsoft.com/office/thememl/2012/main" xmlns="" name="Office Theme" id="{62F939B6-93AF-4DB8-9C6B-D6C7DFDC589F}" vid="{4A3C46E8-61CC-4603-A589-7422A47A8E4A}"/>
     </a:ext>
   </a:extLst>
 </a:theme>
@@ -16937,7 +18738,7 @@
 </file>
 
 <file path=customXml/itemProps1.xml><?xml version="1.0" encoding="utf-8"?>
-<ds:datastoreItem xmlns:ds="http://schemas.openxmlformats.org/officeDocument/2006/customXml" ds:itemID="{4707679C-C8E2-4B34-95BB-9B241395F173}">
+<ds:datastoreItem xmlns:ds="http://schemas.openxmlformats.org/officeDocument/2006/customXml" ds:itemID="{23DFCA1F-3BEA-412F-9469-23CE2C2B53CD}">
   <ds:schemaRefs>
     <ds:schemaRef ds:uri="http://schemas.openxmlformats.org/officeDocument/2006/bibliography"/>
   </ds:schemaRefs>

</xml_diff>

<commit_message>
tablas plan de riesgos
</commit_message>
<xml_diff>
--- a/EspecificaciónDelSistema.docx
+++ b/EspecificaciónDelSistema.docx
@@ -13579,15 +13579,7 @@
         <w:rPr>
           <w:shd w:val="clear" w:color="auto" w:fill="FFFFFF"/>
         </w:rPr>
-        <w:t>Monitorizar y reportar los cambios no autorizados so</w:t>
-      </w:r>
-      <w:bookmarkStart w:id="0" w:name="_GoBack"/>
-      <w:bookmarkEnd w:id="0"/>
-      <w:r>
-        <w:rPr>
-          <w:shd w:val="clear" w:color="auto" w:fill="FFFFFF"/>
-        </w:rPr>
-        <w:t xml:space="preserve">bre los </w:t>
+        <w:t xml:space="preserve">Monitorizar y reportar los cambios no autorizados sobre los </w:t>
       </w:r>
       <w:proofErr w:type="spellStart"/>
       <w:r>
@@ -14445,9 +14437,166 @@
           <w:sz w:val="28"/>
         </w:rPr>
       </w:pPr>
+      <w:r>
+        <w:rPr>
+          <w:noProof/>
+          <w:lang w:eastAsia="es-ES"/>
+        </w:rPr>
+        <w:drawing>
+          <wp:inline distT="0" distB="0" distL="0" distR="0" wp14:anchorId="10E80B5E" wp14:editId="3108BD3C">
+            <wp:extent cx="4305300" cy="5295900"/>
+            <wp:effectExtent l="0" t="0" r="0" b="0"/>
+            <wp:docPr id="11" name="Imagen 11"/>
+            <wp:cNvGraphicFramePr>
+              <a:graphicFrameLocks xmlns:a="http://schemas.openxmlformats.org/drawingml/2006/main" noChangeAspect="1"/>
+            </wp:cNvGraphicFramePr>
+            <a:graphic xmlns:a="http://schemas.openxmlformats.org/drawingml/2006/main">
+              <a:graphicData uri="http://schemas.openxmlformats.org/drawingml/2006/picture">
+                <pic:pic xmlns:pic="http://schemas.openxmlformats.org/drawingml/2006/picture">
+                  <pic:nvPicPr>
+                    <pic:cNvPr id="0" name=""/>
+                    <pic:cNvPicPr/>
+                  </pic:nvPicPr>
+                  <pic:blipFill>
+                    <a:blip r:embed="rId19"/>
+                    <a:stretch>
+                      <a:fillRect/>
+                    </a:stretch>
+                  </pic:blipFill>
+                  <pic:spPr>
+                    <a:xfrm>
+                      <a:off x="0" y="0"/>
+                      <a:ext cx="4305300" cy="5295900"/>
+                    </a:xfrm>
+                    <a:prstGeom prst="rect">
+                      <a:avLst/>
+                    </a:prstGeom>
+                  </pic:spPr>
+                </pic:pic>
+              </a:graphicData>
+            </a:graphic>
+          </wp:inline>
+        </w:drawing>
+      </w:r>
+    </w:p>
+    <w:p>
+      <w:pPr>
+        <w:jc w:val="center"/>
+        <w:rPr>
+          <w:rFonts w:ascii="Times New Roman" w:hAnsi="Times New Roman" w:cs="Times New Roman"/>
+          <w:b/>
+          <w:sz w:val="28"/>
+        </w:rPr>
+      </w:pPr>
+      <w:r>
+        <w:rPr>
+          <w:noProof/>
+          <w:lang w:eastAsia="es-ES"/>
+        </w:rPr>
+        <w:lastRenderedPageBreak/>
+        <w:drawing>
+          <wp:inline distT="0" distB="0" distL="0" distR="0" wp14:anchorId="3EB8E79F" wp14:editId="569A9AC6">
+            <wp:extent cx="4305300" cy="5200650"/>
+            <wp:effectExtent l="0" t="0" r="0" b="0"/>
+            <wp:docPr id="12" name="Imagen 12"/>
+            <wp:cNvGraphicFramePr>
+              <a:graphicFrameLocks xmlns:a="http://schemas.openxmlformats.org/drawingml/2006/main" noChangeAspect="1"/>
+            </wp:cNvGraphicFramePr>
+            <a:graphic xmlns:a="http://schemas.openxmlformats.org/drawingml/2006/main">
+              <a:graphicData uri="http://schemas.openxmlformats.org/drawingml/2006/picture">
+                <pic:pic xmlns:pic="http://schemas.openxmlformats.org/drawingml/2006/picture">
+                  <pic:nvPicPr>
+                    <pic:cNvPr id="0" name=""/>
+                    <pic:cNvPicPr/>
+                  </pic:nvPicPr>
+                  <pic:blipFill>
+                    <a:blip r:embed="rId20"/>
+                    <a:stretch>
+                      <a:fillRect/>
+                    </a:stretch>
+                  </pic:blipFill>
+                  <pic:spPr>
+                    <a:xfrm>
+                      <a:off x="0" y="0"/>
+                      <a:ext cx="4305300" cy="5200650"/>
+                    </a:xfrm>
+                    <a:prstGeom prst="rect">
+                      <a:avLst/>
+                    </a:prstGeom>
+                  </pic:spPr>
+                </pic:pic>
+              </a:graphicData>
+            </a:graphic>
+          </wp:inline>
+        </w:drawing>
+      </w:r>
+    </w:p>
+    <w:p>
+      <w:pPr>
+        <w:jc w:val="center"/>
+        <w:rPr>
+          <w:rFonts w:ascii="Times New Roman" w:hAnsi="Times New Roman" w:cs="Times New Roman"/>
+          <w:b/>
+          <w:sz w:val="28"/>
+        </w:rPr>
+      </w:pPr>
+    </w:p>
+    <w:p>
+      <w:pPr>
+        <w:jc w:val="center"/>
+        <w:rPr>
+          <w:rFonts w:ascii="Times New Roman" w:hAnsi="Times New Roman" w:cs="Times New Roman"/>
+          <w:b/>
+          <w:sz w:val="28"/>
+        </w:rPr>
+      </w:pPr>
+      <w:r>
+        <w:rPr>
+          <w:noProof/>
+          <w:lang w:eastAsia="es-ES"/>
+        </w:rPr>
+        <w:lastRenderedPageBreak/>
+        <w:drawing>
+          <wp:inline distT="0" distB="0" distL="0" distR="0" wp14:anchorId="18694021" wp14:editId="18CDE7DD">
+            <wp:extent cx="3486150" cy="4572000"/>
+            <wp:effectExtent l="0" t="0" r="0" b="0"/>
+            <wp:docPr id="13" name="Imagen 13"/>
+            <wp:cNvGraphicFramePr>
+              <a:graphicFrameLocks xmlns:a="http://schemas.openxmlformats.org/drawingml/2006/main" noChangeAspect="1"/>
+            </wp:cNvGraphicFramePr>
+            <a:graphic xmlns:a="http://schemas.openxmlformats.org/drawingml/2006/main">
+              <a:graphicData uri="http://schemas.openxmlformats.org/drawingml/2006/picture">
+                <pic:pic xmlns:pic="http://schemas.openxmlformats.org/drawingml/2006/picture">
+                  <pic:nvPicPr>
+                    <pic:cNvPr id="0" name=""/>
+                    <pic:cNvPicPr/>
+                  </pic:nvPicPr>
+                  <pic:blipFill>
+                    <a:blip r:embed="rId21"/>
+                    <a:stretch>
+                      <a:fillRect/>
+                    </a:stretch>
+                  </pic:blipFill>
+                  <pic:spPr>
+                    <a:xfrm>
+                      <a:off x="0" y="0"/>
+                      <a:ext cx="3486150" cy="4572000"/>
+                    </a:xfrm>
+                    <a:prstGeom prst="rect">
+                      <a:avLst/>
+                    </a:prstGeom>
+                  </pic:spPr>
+                </pic:pic>
+              </a:graphicData>
+            </a:graphic>
+          </wp:inline>
+        </w:drawing>
+      </w:r>
+      <w:bookmarkStart w:id="0" w:name="_GoBack"/>
+      <w:bookmarkEnd w:id="0"/>
     </w:p>
     <w:sectPr>
-      <w:headerReference w:type="default" r:id="rId19"/>
+      <w:headerReference w:type="default" r:id="rId22"/>
       <w:pgSz w:w="11906" w:h="16838"/>
       <w:pgMar w:top="1417" w:right="1701" w:bottom="1417" w:left="1701" w:header="708" w:footer="708" w:gutter="0"/>
       <w:cols w:space="708"/>
@@ -19130,6 +19279,7 @@
       <w:lang w:eastAsia="es-ES"/>
     </w:rPr>
     <w:tblPr>
+      <w:tblInd w:w="0" w:type="dxa"/>
       <w:tblBorders>
         <w:top w:val="single" w:sz="4" w:space="0" w:color="000000" w:themeColor="text1"/>
         <w:left w:val="single" w:sz="4" w:space="0" w:color="000000" w:themeColor="text1"/>
@@ -19138,6 +19288,12 @@
         <w:insideH w:val="single" w:sz="4" w:space="0" w:color="000000" w:themeColor="text1"/>
         <w:insideV w:val="single" w:sz="4" w:space="0" w:color="000000" w:themeColor="text1"/>
       </w:tblBorders>
+      <w:tblCellMar>
+        <w:top w:w="0" w:type="dxa"/>
+        <w:left w:w="108" w:type="dxa"/>
+        <w:bottom w:w="0" w:type="dxa"/>
+        <w:right w:w="108" w:type="dxa"/>
+      </w:tblCellMar>
     </w:tblPr>
   </w:style>
   <w:style w:type="paragraph" w:customStyle="1" w:styleId="Default">
@@ -19173,10 +19329,17 @@
     <w:tblPr>
       <w:tblStyleRowBandSize w:val="1"/>
       <w:tblStyleColBandSize w:val="1"/>
+      <w:tblInd w:w="0" w:type="dxa"/>
       <w:tblBorders>
         <w:top w:val="single" w:sz="18" w:space="0" w:color="auto"/>
         <w:bottom w:val="single" w:sz="18" w:space="0" w:color="auto"/>
       </w:tblBorders>
+      <w:tblCellMar>
+        <w:top w:w="0" w:type="dxa"/>
+        <w:left w:w="108" w:type="dxa"/>
+        <w:bottom w:w="0" w:type="dxa"/>
+        <w:right w:w="108" w:type="dxa"/>
+      </w:tblCellMar>
     </w:tblPr>
     <w:tblStylePr w:type="firstRow">
       <w:pPr>
@@ -19627,6 +19790,7 @@
       <w:lang w:eastAsia="es-ES"/>
     </w:rPr>
     <w:tblPr>
+      <w:tblInd w:w="0" w:type="dxa"/>
       <w:tblBorders>
         <w:top w:val="single" w:sz="4" w:space="0" w:color="000000" w:themeColor="text1"/>
         <w:left w:val="single" w:sz="4" w:space="0" w:color="000000" w:themeColor="text1"/>
@@ -19635,6 +19799,12 @@
         <w:insideH w:val="single" w:sz="4" w:space="0" w:color="000000" w:themeColor="text1"/>
         <w:insideV w:val="single" w:sz="4" w:space="0" w:color="000000" w:themeColor="text1"/>
       </w:tblBorders>
+      <w:tblCellMar>
+        <w:top w:w="0" w:type="dxa"/>
+        <w:left w:w="108" w:type="dxa"/>
+        <w:bottom w:w="0" w:type="dxa"/>
+        <w:right w:w="108" w:type="dxa"/>
+      </w:tblCellMar>
     </w:tblPr>
   </w:style>
   <w:style w:type="paragraph" w:customStyle="1" w:styleId="Default">
@@ -19670,10 +19840,17 @@
     <w:tblPr>
       <w:tblStyleRowBandSize w:val="1"/>
       <w:tblStyleColBandSize w:val="1"/>
+      <w:tblInd w:w="0" w:type="dxa"/>
       <w:tblBorders>
         <w:top w:val="single" w:sz="18" w:space="0" w:color="auto"/>
         <w:bottom w:val="single" w:sz="18" w:space="0" w:color="auto"/>
       </w:tblBorders>
+      <w:tblCellMar>
+        <w:top w:w="0" w:type="dxa"/>
+        <w:left w:w="108" w:type="dxa"/>
+        <w:bottom w:w="0" w:type="dxa"/>
+        <w:right w:w="108" w:type="dxa"/>
+      </w:tblCellMar>
     </w:tblPr>
     <w:tblStylePr w:type="firstRow">
       <w:pPr>
@@ -20136,7 +20313,7 @@
   <a:extraClrSchemeLst/>
   <a:extLst>
     <a:ext uri="{05A4C25C-085E-4340-85A3-A5531E510DB2}">
-      <thm15:themeFamily xmlns="" xmlns:thm15="http://schemas.microsoft.com/office/thememl/2012/main" name="Office Theme" id="{62F939B6-93AF-4DB8-9C6B-D6C7DFDC589F}" vid="{4A3C46E8-61CC-4603-A589-7422A47A8E4A}"/>
+      <thm15:themeFamily xmlns:thm15="http://schemas.microsoft.com/office/thememl/2012/main" xmlns="" name="Office Theme" id="{62F939B6-93AF-4DB8-9C6B-D6C7DFDC589F}" vid="{4A3C46E8-61CC-4603-A589-7422A47A8E4A}"/>
     </a:ext>
   </a:extLst>
 </a:theme>
@@ -20147,7 +20324,7 @@
 </file>
 
 <file path=customXml/itemProps1.xml><?xml version="1.0" encoding="utf-8"?>
-<ds:datastoreItem xmlns:ds="http://schemas.openxmlformats.org/officeDocument/2006/customXml" ds:itemID="{8D13BA23-ED1F-49DB-A95B-9020DD0BA1F1}">
+<ds:datastoreItem xmlns:ds="http://schemas.openxmlformats.org/officeDocument/2006/customXml" ds:itemID="{D1801747-1295-498F-9C15-B37027412D31}">
   <ds:schemaRefs>
     <ds:schemaRef ds:uri="http://schemas.openxmlformats.org/officeDocument/2006/bibliography"/>
   </ds:schemaRefs>

</xml_diff>